<commit_message>
Added run time complexity and reference
</commit_message>
<xml_diff>
--- a/Simultaneous Localization and Mapping - A General Approach to Different Methods.docx
+++ b/Simultaneous Localization and Mapping - A General Approach to Different Methods.docx
@@ -214,7 +214,19 @@
           <w:lang w:val="tr-TR"/>
         </w:rPr>
         <w:lastRenderedPageBreak/>
-        <w:t>II.METHODS</w:t>
+        <w:t>II.METHOD</w:t>
+      </w:r>
+      <w:bookmarkStart w:id="0" w:name="_GoBack"/>
+      <w:bookmarkEnd w:id="0"/>
+      <w:r>
+        <w:rPr>
+          <w:rFonts w:ascii="Times New Roman" w:hAnsi="Times New Roman" w:cs="Times New Roman"/>
+          <w:b/>
+          <w:sz w:val="24"/>
+          <w:szCs w:val="24"/>
+          <w:lang w:val="tr-TR"/>
+        </w:rPr>
+        <w:br/>
       </w:r>
     </w:p>
     <w:p>
@@ -630,6 +642,30 @@
     <w:p>
       <w:pPr>
         <w:pStyle w:val="ListParagraph"/>
+        <w:spacing w:line="480" w:lineRule="auto"/>
+        <w:ind w:left="2124"/>
+        <w:rPr>
+          <w:rFonts w:ascii="Times New Roman" w:hAnsi="Times New Roman" w:cs="Times New Roman"/>
+          <w:sz w:val="24"/>
+          <w:szCs w:val="24"/>
+        </w:rPr>
+      </w:pPr>
+    </w:p>
+    <w:p>
+      <w:pPr>
+        <w:pStyle w:val="ListParagraph"/>
+        <w:spacing w:line="480" w:lineRule="auto"/>
+        <w:ind w:left="2124"/>
+        <w:rPr>
+          <w:rFonts w:ascii="Times New Roman" w:hAnsi="Times New Roman" w:cs="Times New Roman"/>
+          <w:sz w:val="24"/>
+          <w:szCs w:val="24"/>
+        </w:rPr>
+      </w:pPr>
+    </w:p>
+    <w:p>
+      <w:pPr>
+        <w:pStyle w:val="ListParagraph"/>
         <w:numPr>
           <w:ilvl w:val="0"/>
           <w:numId w:val="4"/>
@@ -647,6 +683,7 @@
           <w:sz w:val="24"/>
           <w:szCs w:val="24"/>
         </w:rPr>
+        <w:lastRenderedPageBreak/>
         <w:t>Update:</w:t>
       </w:r>
     </w:p>
@@ -685,114 +722,214 @@
           <w:sz w:val="24"/>
           <w:szCs w:val="24"/>
         </w:rPr>
-        <w:lastRenderedPageBreak/>
         <w:tab/>
+      </w:r>
+      <w:proofErr w:type="spellStart"/>
+      <w:r>
+        <w:rPr>
+          <w:rFonts w:ascii="Times New Roman" w:hAnsi="Times New Roman" w:cs="Times New Roman"/>
+          <w:sz w:val="24"/>
+          <w:szCs w:val="24"/>
+        </w:rPr>
+        <w:t>Samsuri</w:t>
+      </w:r>
+      <w:proofErr w:type="spellEnd"/>
+      <w:r>
+        <w:rPr>
+          <w:rFonts w:ascii="Times New Roman" w:hAnsi="Times New Roman" w:cs="Times New Roman"/>
+          <w:sz w:val="24"/>
+          <w:szCs w:val="24"/>
+        </w:rPr>
+        <w:t xml:space="preserve"> et al. points that the runtime complexity of EKF is in worst case </w:t>
+      </w:r>
+      <w:r>
+        <w:rPr>
+          <w:rFonts w:ascii="Times New Roman" w:hAnsi="Times New Roman" w:cs="Times New Roman"/>
+          <w:b/>
+          <w:i/>
+          <w:sz w:val="24"/>
+          <w:szCs w:val="24"/>
+        </w:rPr>
+        <w:t>O(n</w:t>
+      </w:r>
+      <w:r>
+        <w:rPr>
+          <w:rFonts w:ascii="Times New Roman" w:hAnsi="Times New Roman" w:cs="Times New Roman"/>
+          <w:b/>
+          <w:i/>
+          <w:sz w:val="24"/>
+          <w:szCs w:val="24"/>
+          <w:vertAlign w:val="superscript"/>
+        </w:rPr>
+        <w:t>3</w:t>
+      </w:r>
+      <w:r>
+        <w:rPr>
+          <w:rFonts w:ascii="Times New Roman" w:hAnsi="Times New Roman" w:cs="Times New Roman"/>
+          <w:b/>
+          <w:i/>
+          <w:sz w:val="24"/>
+          <w:szCs w:val="24"/>
+        </w:rPr>
+        <w:t>)</w:t>
+      </w:r>
+      <w:r>
+        <w:rPr>
+          <w:rFonts w:ascii="Times New Roman" w:hAnsi="Times New Roman" w:cs="Times New Roman"/>
+          <w:sz w:val="24"/>
+          <w:szCs w:val="24"/>
+        </w:rPr>
+        <w:t xml:space="preserve">. </w:t>
+      </w:r>
+      <w:r>
+        <w:rPr>
+          <w:rFonts w:ascii="Times New Roman" w:hAnsi="Times New Roman" w:cs="Times New Roman"/>
+          <w:sz w:val="24"/>
+          <w:szCs w:val="24"/>
+        </w:rPr>
+        <w:t>[2]</w:t>
+      </w:r>
+    </w:p>
+    <w:p>
+      <w:pPr>
+        <w:spacing w:line="480" w:lineRule="auto"/>
+        <w:rPr>
+          <w:rFonts w:ascii="Times New Roman" w:hAnsi="Times New Roman" w:cs="Times New Roman"/>
+          <w:sz w:val="24"/>
+          <w:szCs w:val="24"/>
+        </w:rPr>
+      </w:pPr>
+      <w:r>
+        <w:rPr>
+          <w:rFonts w:ascii="Times New Roman" w:hAnsi="Times New Roman" w:cs="Times New Roman"/>
+          <w:sz w:val="24"/>
+          <w:szCs w:val="24"/>
+        </w:rPr>
         <w:t>Formally, the algorithm of Extended Kalman Filter as follows:</w:t>
       </w:r>
     </w:p>
     <w:p>
       <w:pPr>
+        <w:spacing w:line="480" w:lineRule="auto"/>
+        <w:rPr>
+          <w:rFonts w:ascii="Times New Roman" w:hAnsi="Times New Roman" w:cs="Times New Roman"/>
+          <w:sz w:val="24"/>
+          <w:szCs w:val="24"/>
+        </w:rPr>
+      </w:pPr>
+    </w:p>
+    <w:p>
+      <w:pPr>
         <w:spacing w:line="240" w:lineRule="auto"/>
         <w:rPr>
           <w:rFonts w:ascii="Times New Roman" w:hAnsi="Times New Roman" w:cs="Times New Roman"/>
-          <w:sz w:val="24"/>
-          <w:szCs w:val="24"/>
-        </w:rPr>
-      </w:pPr>
-      <w:r>
-        <w:rPr>
-          <w:rFonts w:ascii="Times New Roman" w:hAnsi="Times New Roman" w:cs="Times New Roman"/>
-          <w:sz w:val="24"/>
-          <w:szCs w:val="24"/>
-        </w:rPr>
-        <w:t xml:space="preserve">Algorithm </w:t>
+          <w:sz w:val="28"/>
+          <w:szCs w:val="28"/>
+        </w:rPr>
+      </w:pPr>
+      <w:r>
+        <w:rPr>
+          <w:rFonts w:ascii="Times New Roman" w:hAnsi="Times New Roman" w:cs="Times New Roman"/>
+          <w:i/>
+          <w:sz w:val="28"/>
+          <w:szCs w:val="28"/>
+        </w:rPr>
+        <w:t>Algorithm</w:t>
+      </w:r>
+      <w:r>
+        <w:rPr>
+          <w:rFonts w:ascii="Times New Roman" w:hAnsi="Times New Roman" w:cs="Times New Roman"/>
+          <w:sz w:val="28"/>
+          <w:szCs w:val="28"/>
+        </w:rPr>
+        <w:t xml:space="preserve"> </w:t>
       </w:r>
       <w:r>
         <w:rPr>
           <w:rFonts w:ascii="Times New Roman" w:hAnsi="Times New Roman" w:cs="Times New Roman"/>
           <w:b/>
-          <w:sz w:val="24"/>
-          <w:szCs w:val="24"/>
-        </w:rPr>
-        <w:t>EKF</w:t>
+          <w:sz w:val="28"/>
+          <w:szCs w:val="28"/>
+        </w:rPr>
+        <w:t xml:space="preserve">EKF (Problem , Initial Covariance) </w:t>
+      </w:r>
+      <w:r>
+        <w:rPr>
+          <w:rFonts w:ascii="Times New Roman" w:hAnsi="Times New Roman" w:cs="Times New Roman"/>
+          <w:i/>
+          <w:sz w:val="28"/>
+          <w:szCs w:val="28"/>
+        </w:rPr>
+        <w:t>return</w:t>
+      </w:r>
+      <w:r>
+        <w:rPr>
+          <w:rFonts w:ascii="Times New Roman" w:hAnsi="Times New Roman" w:cs="Times New Roman"/>
+          <w:i/>
+          <w:sz w:val="28"/>
+          <w:szCs w:val="28"/>
+        </w:rPr>
+        <w:t>s</w:t>
+      </w:r>
+      <w:r>
+        <w:rPr>
+          <w:rFonts w:ascii="Times New Roman" w:hAnsi="Times New Roman" w:cs="Times New Roman"/>
+          <w:i/>
+          <w:sz w:val="28"/>
+          <w:szCs w:val="28"/>
+        </w:rPr>
+        <w:t xml:space="preserve"> the corresponding updated data</w:t>
+      </w:r>
+      <w:r>
+        <w:rPr>
+          <w:rFonts w:ascii="Times New Roman" w:hAnsi="Times New Roman" w:cs="Times New Roman"/>
+          <w:i/>
+          <w:sz w:val="28"/>
+          <w:szCs w:val="28"/>
+        </w:rPr>
+        <w:br/>
       </w:r>
       <w:r>
         <w:rPr>
           <w:rFonts w:ascii="Times New Roman" w:hAnsi="Times New Roman" w:cs="Times New Roman"/>
           <w:b/>
-          <w:sz w:val="24"/>
-          <w:szCs w:val="24"/>
-        </w:rPr>
-        <w:t xml:space="preserve"> </w:t>
+          <w:sz w:val="28"/>
+          <w:szCs w:val="28"/>
+        </w:rPr>
+        <w:t xml:space="preserve">{ </w:t>
       </w:r>
       <w:r>
         <w:rPr>
           <w:rFonts w:ascii="Times New Roman" w:hAnsi="Times New Roman" w:cs="Times New Roman"/>
           <w:b/>
-          <w:sz w:val="24"/>
-          <w:szCs w:val="24"/>
-        </w:rPr>
-        <w:t>(</w:t>
-      </w:r>
-      <w:r>
-        <w:rPr>
-          <w:rFonts w:ascii="Times New Roman" w:hAnsi="Times New Roman" w:cs="Times New Roman"/>
-          <w:b/>
-          <w:sz w:val="24"/>
-          <w:szCs w:val="24"/>
-        </w:rPr>
-        <w:t xml:space="preserve">Problem , Initial Covariance) </w:t>
-      </w:r>
-      <w:r>
-        <w:rPr>
-          <w:rFonts w:ascii="Times New Roman" w:hAnsi="Times New Roman" w:cs="Times New Roman"/>
-          <w:i/>
-          <w:sz w:val="24"/>
-          <w:szCs w:val="24"/>
-        </w:rPr>
-        <w:t>return the corresponding updated data</w:t>
-      </w:r>
-      <w:r>
-        <w:rPr>
-          <w:rFonts w:ascii="Times New Roman" w:hAnsi="Times New Roman" w:cs="Times New Roman"/>
-          <w:i/>
-          <w:sz w:val="24"/>
-          <w:szCs w:val="24"/>
+          <w:sz w:val="28"/>
+          <w:szCs w:val="28"/>
         </w:rPr>
         <w:br/>
       </w:r>
       <w:r>
         <w:rPr>
           <w:rFonts w:ascii="Times New Roman" w:hAnsi="Times New Roman" w:cs="Times New Roman"/>
-          <w:b/>
-          <w:sz w:val="24"/>
-          <w:szCs w:val="24"/>
-        </w:rPr>
-        <w:t xml:space="preserve">{ </w:t>
-      </w:r>
-      <w:r>
-        <w:rPr>
-          <w:rFonts w:ascii="Times New Roman" w:hAnsi="Times New Roman" w:cs="Times New Roman"/>
-          <w:b/>
-          <w:sz w:val="24"/>
-          <w:szCs w:val="24"/>
-        </w:rPr>
-        <w:br/>
-      </w:r>
-      <w:r>
-        <w:rPr>
-          <w:rFonts w:ascii="Times New Roman" w:hAnsi="Times New Roman" w:cs="Times New Roman"/>
-          <w:sz w:val="24"/>
-          <w:szCs w:val="24"/>
+          <w:sz w:val="28"/>
+          <w:szCs w:val="28"/>
         </w:rPr>
         <w:tab/>
+      </w:r>
+      <w:r>
+        <w:rPr>
+          <w:rFonts w:ascii="Times New Roman" w:hAnsi="Times New Roman" w:cs="Times New Roman"/>
+          <w:i/>
+          <w:sz w:val="28"/>
+          <w:szCs w:val="28"/>
+        </w:rPr>
         <w:t>Start with Initial Covariance;</w:t>
       </w:r>
       <w:r>
         <w:rPr>
           <w:rFonts w:ascii="Times New Roman" w:hAnsi="Times New Roman" w:cs="Times New Roman"/>
-          <w:sz w:val="24"/>
-          <w:szCs w:val="24"/>
+          <w:i/>
+          <w:sz w:val="28"/>
+          <w:szCs w:val="28"/>
         </w:rPr>
         <w:br/>
         <w:t xml:space="preserve">            </w:t>
@@ -801,8 +938,9 @@
       <w:r>
         <w:rPr>
           <w:rFonts w:ascii="Times New Roman" w:hAnsi="Times New Roman" w:cs="Times New Roman"/>
-          <w:sz w:val="24"/>
-          <w:szCs w:val="24"/>
+          <w:i/>
+          <w:sz w:val="28"/>
+          <w:szCs w:val="28"/>
         </w:rPr>
         <w:t>ObtainedData</w:t>
       </w:r>
@@ -810,24 +948,27 @@
       <w:r>
         <w:rPr>
           <w:rFonts w:ascii="Times New Roman" w:hAnsi="Times New Roman" w:cs="Times New Roman"/>
-          <w:sz w:val="24"/>
-          <w:szCs w:val="24"/>
+          <w:i/>
+          <w:sz w:val="28"/>
+          <w:szCs w:val="28"/>
         </w:rPr>
         <w:t xml:space="preserve"> = Initial Covariance;</w:t>
       </w:r>
       <w:r>
         <w:rPr>
           <w:rFonts w:ascii="Times New Roman" w:hAnsi="Times New Roman" w:cs="Times New Roman"/>
-          <w:sz w:val="24"/>
-          <w:szCs w:val="24"/>
+          <w:i/>
+          <w:sz w:val="28"/>
+          <w:szCs w:val="28"/>
         </w:rPr>
         <w:br/>
       </w:r>
       <w:r>
         <w:rPr>
           <w:rFonts w:ascii="Times New Roman" w:hAnsi="Times New Roman" w:cs="Times New Roman"/>
-          <w:sz w:val="24"/>
-          <w:szCs w:val="24"/>
+          <w:i/>
+          <w:sz w:val="28"/>
+          <w:szCs w:val="28"/>
         </w:rPr>
         <w:tab/>
         <w:t>while true</w:t>
@@ -836,32 +977,36 @@
         <w:rPr>
           <w:rFonts w:ascii="Times New Roman" w:hAnsi="Times New Roman" w:cs="Times New Roman"/>
           <w:b/>
-          <w:sz w:val="24"/>
-          <w:szCs w:val="24"/>
+          <w:i/>
+          <w:sz w:val="28"/>
+          <w:szCs w:val="28"/>
         </w:rPr>
         <w:t>{</w:t>
       </w:r>
       <w:r>
         <w:rPr>
           <w:rFonts w:ascii="Times New Roman" w:hAnsi="Times New Roman" w:cs="Times New Roman"/>
-          <w:sz w:val="24"/>
-          <w:szCs w:val="24"/>
+          <w:i/>
+          <w:sz w:val="28"/>
+          <w:szCs w:val="28"/>
         </w:rPr>
         <w:br/>
       </w:r>
       <w:r>
         <w:rPr>
           <w:rFonts w:ascii="Times New Roman" w:hAnsi="Times New Roman" w:cs="Times New Roman"/>
-          <w:sz w:val="24"/>
-          <w:szCs w:val="24"/>
+          <w:i/>
+          <w:sz w:val="28"/>
+          <w:szCs w:val="28"/>
         </w:rPr>
         <w:tab/>
       </w:r>
       <w:r>
         <w:rPr>
           <w:rFonts w:ascii="Times New Roman" w:hAnsi="Times New Roman" w:cs="Times New Roman"/>
-          <w:sz w:val="24"/>
-          <w:szCs w:val="24"/>
+          <w:i/>
+          <w:sz w:val="28"/>
+          <w:szCs w:val="28"/>
         </w:rPr>
         <w:tab/>
         <w:t>Calculate the weights from Initial Covariance;</w:t>
@@ -869,24 +1014,27 @@
       <w:r>
         <w:rPr>
           <w:rFonts w:ascii="Times New Roman" w:hAnsi="Times New Roman" w:cs="Times New Roman"/>
-          <w:sz w:val="24"/>
-          <w:szCs w:val="24"/>
+          <w:i/>
+          <w:sz w:val="28"/>
+          <w:szCs w:val="28"/>
         </w:rPr>
         <w:br/>
       </w:r>
       <w:r>
         <w:rPr>
           <w:rFonts w:ascii="Times New Roman" w:hAnsi="Times New Roman" w:cs="Times New Roman"/>
-          <w:sz w:val="24"/>
-          <w:szCs w:val="24"/>
+          <w:i/>
+          <w:sz w:val="28"/>
+          <w:szCs w:val="28"/>
         </w:rPr>
         <w:tab/>
       </w:r>
       <w:r>
         <w:rPr>
           <w:rFonts w:ascii="Times New Roman" w:hAnsi="Times New Roman" w:cs="Times New Roman"/>
-          <w:sz w:val="24"/>
-          <w:szCs w:val="24"/>
+          <w:i/>
+          <w:sz w:val="28"/>
+          <w:szCs w:val="28"/>
         </w:rPr>
         <w:tab/>
         <w:t>Consider the noise;</w:t>
@@ -894,24 +1042,27 @@
       <w:r>
         <w:rPr>
           <w:rFonts w:ascii="Times New Roman" w:hAnsi="Times New Roman" w:cs="Times New Roman"/>
-          <w:sz w:val="24"/>
-          <w:szCs w:val="24"/>
+          <w:i/>
+          <w:sz w:val="28"/>
+          <w:szCs w:val="28"/>
         </w:rPr>
         <w:br/>
       </w:r>
       <w:r>
         <w:rPr>
           <w:rFonts w:ascii="Times New Roman" w:hAnsi="Times New Roman" w:cs="Times New Roman"/>
-          <w:sz w:val="24"/>
-          <w:szCs w:val="24"/>
+          <w:i/>
+          <w:sz w:val="28"/>
+          <w:szCs w:val="28"/>
         </w:rPr>
         <w:tab/>
       </w:r>
       <w:r>
         <w:rPr>
           <w:rFonts w:ascii="Times New Roman" w:hAnsi="Times New Roman" w:cs="Times New Roman"/>
-          <w:sz w:val="24"/>
-          <w:szCs w:val="24"/>
+          <w:i/>
+          <w:sz w:val="28"/>
+          <w:szCs w:val="28"/>
         </w:rPr>
         <w:tab/>
         <w:t>Get new measurements;</w:t>
@@ -919,24 +1070,27 @@
       <w:r>
         <w:rPr>
           <w:rFonts w:ascii="Times New Roman" w:hAnsi="Times New Roman" w:cs="Times New Roman"/>
-          <w:sz w:val="24"/>
-          <w:szCs w:val="24"/>
+          <w:i/>
+          <w:sz w:val="28"/>
+          <w:szCs w:val="28"/>
         </w:rPr>
         <w:br/>
       </w:r>
       <w:r>
         <w:rPr>
           <w:rFonts w:ascii="Times New Roman" w:hAnsi="Times New Roman" w:cs="Times New Roman"/>
-          <w:sz w:val="24"/>
-          <w:szCs w:val="24"/>
+          <w:i/>
+          <w:sz w:val="28"/>
+          <w:szCs w:val="28"/>
         </w:rPr>
         <w:tab/>
       </w:r>
       <w:r>
         <w:rPr>
           <w:rFonts w:ascii="Times New Roman" w:hAnsi="Times New Roman" w:cs="Times New Roman"/>
-          <w:sz w:val="24"/>
-          <w:szCs w:val="24"/>
+          <w:i/>
+          <w:sz w:val="28"/>
+          <w:szCs w:val="28"/>
         </w:rPr>
         <w:tab/>
         <w:t>⅋ = Update the state estimations;</w:t>
@@ -944,65 +1098,55 @@
       <w:r>
         <w:rPr>
           <w:rFonts w:ascii="Times New Roman" w:hAnsi="Times New Roman" w:cs="Times New Roman"/>
-          <w:sz w:val="24"/>
-          <w:szCs w:val="24"/>
+          <w:i/>
+          <w:sz w:val="28"/>
+          <w:szCs w:val="28"/>
         </w:rPr>
         <w:br/>
       </w:r>
       <w:r>
         <w:rPr>
           <w:rFonts w:ascii="Times New Roman" w:hAnsi="Times New Roman" w:cs="Times New Roman"/>
-          <w:sz w:val="24"/>
-          <w:szCs w:val="24"/>
+          <w:i/>
+          <w:sz w:val="28"/>
+          <w:szCs w:val="28"/>
         </w:rPr>
         <w:tab/>
       </w:r>
       <w:r>
         <w:rPr>
           <w:rFonts w:ascii="Times New Roman" w:hAnsi="Times New Roman" w:cs="Times New Roman"/>
-          <w:sz w:val="24"/>
-          <w:szCs w:val="24"/>
+          <w:i/>
+          <w:sz w:val="28"/>
+          <w:szCs w:val="28"/>
         </w:rPr>
         <w:tab/>
-        <w:t xml:space="preserve">Calculate the new covariance with obtained </w:t>
-      </w:r>
-      <w:r>
-        <w:rPr>
-          <w:rFonts w:ascii="Times New Roman" w:hAnsi="Times New Roman" w:cs="Times New Roman"/>
-          <w:sz w:val="24"/>
-          <w:szCs w:val="24"/>
-        </w:rPr>
-        <w:t>⅋</w:t>
-      </w:r>
-      <w:r>
-        <w:rPr>
-          <w:rFonts w:ascii="Times New Roman" w:hAnsi="Times New Roman" w:cs="Times New Roman"/>
-          <w:sz w:val="24"/>
-          <w:szCs w:val="24"/>
-        </w:rPr>
-        <w:t>;</w:t>
-      </w:r>
-      <w:r>
-        <w:rPr>
-          <w:rFonts w:ascii="Times New Roman" w:hAnsi="Times New Roman" w:cs="Times New Roman"/>
-          <w:sz w:val="24"/>
-          <w:szCs w:val="24"/>
+        <w:t>Calculate the new covariance with obtained ⅋;</w:t>
+      </w:r>
+      <w:r>
+        <w:rPr>
+          <w:rFonts w:ascii="Times New Roman" w:hAnsi="Times New Roman" w:cs="Times New Roman"/>
+          <w:i/>
+          <w:sz w:val="28"/>
+          <w:szCs w:val="28"/>
         </w:rPr>
         <w:br/>
       </w:r>
       <w:r>
         <w:rPr>
           <w:rFonts w:ascii="Times New Roman" w:hAnsi="Times New Roman" w:cs="Times New Roman"/>
-          <w:sz w:val="24"/>
-          <w:szCs w:val="24"/>
+          <w:i/>
+          <w:sz w:val="28"/>
+          <w:szCs w:val="28"/>
         </w:rPr>
         <w:tab/>
       </w:r>
       <w:r>
         <w:rPr>
           <w:rFonts w:ascii="Times New Roman" w:hAnsi="Times New Roman" w:cs="Times New Roman"/>
-          <w:sz w:val="24"/>
-          <w:szCs w:val="24"/>
+          <w:i/>
+          <w:sz w:val="28"/>
+          <w:szCs w:val="28"/>
         </w:rPr>
         <w:tab/>
         <w:t xml:space="preserve">Guess the new state estimation and covariance for the </w:t>
@@ -1011,8 +1155,9 @@
         <w:rPr>
           <w:rFonts w:ascii="Times New Roman" w:hAnsi="Times New Roman" w:cs="Times New Roman"/>
           <w:b/>
-          <w:sz w:val="24"/>
-          <w:szCs w:val="24"/>
+          <w:i/>
+          <w:sz w:val="28"/>
+          <w:szCs w:val="28"/>
         </w:rPr>
         <w:t>t</w:t>
       </w:r>
@@ -1021,52 +1166,45 @@
           <w:rFonts w:ascii="Times New Roman" w:hAnsi="Times New Roman" w:cs="Times New Roman"/>
           <w:b/>
           <w:i/>
-          <w:sz w:val="24"/>
-          <w:szCs w:val="24"/>
+          <w:sz w:val="28"/>
+          <w:szCs w:val="28"/>
           <w:vertAlign w:val="subscript"/>
         </w:rPr>
-        <w:t>t+1</w:t>
-      </w:r>
-      <w:r>
-        <w:rPr>
-          <w:rFonts w:ascii="Times New Roman" w:hAnsi="Times New Roman" w:cs="Times New Roman"/>
-          <w:b/>
-          <w:i/>
-          <w:sz w:val="24"/>
-          <w:szCs w:val="24"/>
-          <w:vertAlign w:val="subscript"/>
-        </w:rPr>
-        <w:t xml:space="preserve"> </w:t>
-      </w:r>
-      <w:r>
-        <w:rPr>
-          <w:rFonts w:ascii="Times New Roman" w:hAnsi="Times New Roman" w:cs="Times New Roman"/>
-          <w:sz w:val="24"/>
-          <w:szCs w:val="24"/>
+        <w:t xml:space="preserve">t+1 </w:t>
+      </w:r>
+      <w:r>
+        <w:rPr>
+          <w:rFonts w:ascii="Times New Roman" w:hAnsi="Times New Roman" w:cs="Times New Roman"/>
+          <w:i/>
+          <w:sz w:val="28"/>
+          <w:szCs w:val="28"/>
         </w:rPr>
         <w:t>step;</w:t>
       </w:r>
       <w:r>
         <w:rPr>
           <w:rFonts w:ascii="Times New Roman" w:hAnsi="Times New Roman" w:cs="Times New Roman"/>
-          <w:sz w:val="24"/>
-          <w:szCs w:val="24"/>
+          <w:i/>
+          <w:sz w:val="28"/>
+          <w:szCs w:val="28"/>
         </w:rPr>
         <w:br/>
       </w:r>
       <w:r>
         <w:rPr>
           <w:rFonts w:ascii="Times New Roman" w:hAnsi="Times New Roman" w:cs="Times New Roman"/>
-          <w:sz w:val="24"/>
-          <w:szCs w:val="24"/>
+          <w:i/>
+          <w:sz w:val="28"/>
+          <w:szCs w:val="28"/>
         </w:rPr>
         <w:tab/>
       </w:r>
       <w:r>
         <w:rPr>
           <w:rFonts w:ascii="Times New Roman" w:hAnsi="Times New Roman" w:cs="Times New Roman"/>
-          <w:sz w:val="24"/>
-          <w:szCs w:val="24"/>
+          <w:i/>
+          <w:sz w:val="28"/>
+          <w:szCs w:val="28"/>
         </w:rPr>
         <w:tab/>
       </w:r>
@@ -1074,8 +1212,9 @@
       <w:r>
         <w:rPr>
           <w:rFonts w:ascii="Times New Roman" w:hAnsi="Times New Roman" w:cs="Times New Roman"/>
-          <w:sz w:val="24"/>
-          <w:szCs w:val="24"/>
+          <w:i/>
+          <w:sz w:val="28"/>
+          <w:szCs w:val="28"/>
         </w:rPr>
         <w:t>ObtainedData</w:t>
       </w:r>
@@ -1083,32 +1222,36 @@
       <w:r>
         <w:rPr>
           <w:rFonts w:ascii="Times New Roman" w:hAnsi="Times New Roman" w:cs="Times New Roman"/>
-          <w:sz w:val="24"/>
-          <w:szCs w:val="24"/>
+          <w:i/>
+          <w:sz w:val="28"/>
+          <w:szCs w:val="28"/>
         </w:rPr>
         <w:t xml:space="preserve"> = Estimation and Covariance;</w:t>
       </w:r>
       <w:r>
         <w:rPr>
           <w:rFonts w:ascii="Times New Roman" w:hAnsi="Times New Roman" w:cs="Times New Roman"/>
-          <w:sz w:val="24"/>
-          <w:szCs w:val="24"/>
+          <w:i/>
+          <w:sz w:val="28"/>
+          <w:szCs w:val="28"/>
         </w:rPr>
         <w:br/>
       </w:r>
       <w:r>
         <w:rPr>
           <w:rFonts w:ascii="Times New Roman" w:hAnsi="Times New Roman" w:cs="Times New Roman"/>
-          <w:sz w:val="24"/>
-          <w:szCs w:val="24"/>
+          <w:i/>
+          <w:sz w:val="28"/>
+          <w:szCs w:val="28"/>
         </w:rPr>
         <w:tab/>
       </w:r>
       <w:r>
         <w:rPr>
           <w:rFonts w:ascii="Times New Roman" w:hAnsi="Times New Roman" w:cs="Times New Roman"/>
-          <w:sz w:val="24"/>
-          <w:szCs w:val="24"/>
+          <w:i/>
+          <w:sz w:val="28"/>
+          <w:szCs w:val="28"/>
         </w:rPr>
         <w:tab/>
         <w:t xml:space="preserve">return </w:t>
@@ -1117,8 +1260,9 @@
       <w:r>
         <w:rPr>
           <w:rFonts w:ascii="Times New Roman" w:hAnsi="Times New Roman" w:cs="Times New Roman"/>
-          <w:sz w:val="24"/>
-          <w:szCs w:val="24"/>
+          <w:i/>
+          <w:sz w:val="28"/>
+          <w:szCs w:val="28"/>
         </w:rPr>
         <w:t>ObtainedData</w:t>
       </w:r>
@@ -1126,16 +1270,17 @@
       <w:r>
         <w:rPr>
           <w:rFonts w:ascii="Times New Roman" w:hAnsi="Times New Roman" w:cs="Times New Roman"/>
-          <w:sz w:val="24"/>
-          <w:szCs w:val="24"/>
+          <w:i/>
+          <w:sz w:val="28"/>
+          <w:szCs w:val="28"/>
         </w:rPr>
         <w:t>;</w:t>
       </w:r>
       <w:r>
         <w:rPr>
           <w:rFonts w:ascii="Times New Roman" w:hAnsi="Times New Roman" w:cs="Times New Roman"/>
-          <w:sz w:val="24"/>
-          <w:szCs w:val="24"/>
+          <w:sz w:val="28"/>
+          <w:szCs w:val="28"/>
         </w:rPr>
         <w:br/>
       </w:r>
@@ -1143,8 +1288,8 @@
         <w:rPr>
           <w:rFonts w:ascii="Times New Roman" w:hAnsi="Times New Roman" w:cs="Times New Roman"/>
           <w:b/>
-          <w:sz w:val="24"/>
-          <w:szCs w:val="24"/>
+          <w:sz w:val="28"/>
+          <w:szCs w:val="28"/>
         </w:rPr>
         <w:tab/>
       </w:r>
@@ -1152,8 +1297,8 @@
         <w:rPr>
           <w:rFonts w:ascii="Times New Roman" w:hAnsi="Times New Roman" w:cs="Times New Roman"/>
           <w:b/>
-          <w:sz w:val="24"/>
-          <w:szCs w:val="24"/>
+          <w:sz w:val="28"/>
+          <w:szCs w:val="28"/>
         </w:rPr>
         <w:tab/>
         <w:t>}</w:t>
@@ -1162,8 +1307,8 @@
         <w:rPr>
           <w:rFonts w:ascii="Times New Roman" w:hAnsi="Times New Roman" w:cs="Times New Roman"/>
           <w:b/>
-          <w:sz w:val="24"/>
-          <w:szCs w:val="24"/>
+          <w:sz w:val="28"/>
+          <w:szCs w:val="28"/>
         </w:rPr>
         <w:br/>
         <w:t>}</w:t>
@@ -1311,7 +1456,6 @@
           <w:szCs w:val="24"/>
           <w:lang w:val="tr-TR"/>
         </w:rPr>
-        <w:lastRenderedPageBreak/>
         <w:t>REFERENCES</w:t>
       </w:r>
       <w:r>
@@ -1339,26 +1483,26 @@
       </w:pPr>
       <w:r>
         <w:rPr>
-          <w:rFonts w:ascii="NimbusRomNo9L-Regu" w:hAnsi="NimbusRomNo9L-Regu" w:cs="NimbusRomNo9L-Regu"/>
-          <w:sz w:val="20"/>
-          <w:szCs w:val="20"/>
+          <w:rFonts w:ascii="Times New Roman" w:hAnsi="Times New Roman" w:cs="Times New Roman"/>
+          <w:sz w:val="24"/>
+          <w:szCs w:val="24"/>
         </w:rPr>
         <w:t>[1</w:t>
       </w:r>
       <w:proofErr w:type="gramStart"/>
       <w:r>
         <w:rPr>
-          <w:rFonts w:ascii="NimbusRomNo9L-Regu" w:hAnsi="NimbusRomNo9L-Regu" w:cs="NimbusRomNo9L-Regu"/>
-          <w:sz w:val="20"/>
-          <w:szCs w:val="20"/>
+          <w:rFonts w:ascii="Times New Roman" w:hAnsi="Times New Roman" w:cs="Times New Roman"/>
+          <w:sz w:val="24"/>
+          <w:szCs w:val="24"/>
         </w:rPr>
         <w:t xml:space="preserve">] </w:t>
       </w:r>
       <w:r>
         <w:rPr>
-          <w:rFonts w:ascii="NimbusRomNo9L-Regu" w:hAnsi="NimbusRomNo9L-Regu" w:cs="NimbusRomNo9L-Regu"/>
-          <w:sz w:val="20"/>
-          <w:szCs w:val="20"/>
+          <w:rFonts w:ascii="Times New Roman" w:hAnsi="Times New Roman" w:cs="Times New Roman"/>
+          <w:sz w:val="24"/>
+          <w:szCs w:val="24"/>
         </w:rPr>
         <w:t xml:space="preserve"> </w:t>
       </w:r>
@@ -1377,17 +1521,16 @@
           <w:sz w:val="24"/>
           <w:szCs w:val="24"/>
         </w:rPr>
-        <w:t xml:space="preserve"> Smith and P. Cheeseman. On the representation and estimation o</w:t>
-      </w:r>
-      <w:bookmarkStart w:id="0" w:name="_GoBack"/>
-      <w:bookmarkEnd w:id="0"/>
-      <w:r>
-        <w:rPr>
-          <w:rFonts w:ascii="Times New Roman" w:hAnsi="Times New Roman" w:cs="Times New Roman"/>
-          <w:sz w:val="24"/>
-          <w:szCs w:val="24"/>
-        </w:rPr>
-        <w:t>f spatial uncertainty.</w:t>
+        <w:t xml:space="preserve"> Smith and P. Cheeseman. </w:t>
+      </w:r>
+      <w:r>
+        <w:rPr>
+          <w:rFonts w:ascii="Times New Roman" w:hAnsi="Times New Roman" w:cs="Times New Roman"/>
+          <w:i/>
+          <w:sz w:val="24"/>
+          <w:szCs w:val="24"/>
+        </w:rPr>
+        <w:t>On the representation and estimation of spatial uncertainty.</w:t>
       </w:r>
     </w:p>
     <w:p>
@@ -1419,6 +1562,62 @@
         </w:rPr>
         <w:t>, 5(4):56–68, 1987.</w:t>
       </w:r>
+    </w:p>
+    <w:p>
+      <w:pPr>
+        <w:autoSpaceDE w:val="0"/>
+        <w:autoSpaceDN w:val="0"/>
+        <w:adjustRightInd w:val="0"/>
+        <w:spacing w:after="0" w:line="480" w:lineRule="auto"/>
+        <w:rPr>
+          <w:rFonts w:ascii="Times New Roman" w:hAnsi="Times New Roman" w:cs="Times New Roman"/>
+          <w:sz w:val="24"/>
+          <w:szCs w:val="24"/>
+        </w:rPr>
+      </w:pPr>
+      <w:r>
+        <w:rPr>
+          <w:rFonts w:ascii="Times New Roman" w:hAnsi="Times New Roman" w:cs="Times New Roman"/>
+          <w:sz w:val="24"/>
+          <w:szCs w:val="24"/>
+        </w:rPr>
+        <w:t xml:space="preserve">[2] </w:t>
+      </w:r>
+      <w:proofErr w:type="spellStart"/>
+      <w:r>
+        <w:rPr>
+          <w:rFonts w:ascii="Times New Roman" w:hAnsi="Times New Roman" w:cs="Times New Roman"/>
+          <w:sz w:val="24"/>
+          <w:szCs w:val="24"/>
+        </w:rPr>
+        <w:t>Samsuri</w:t>
+      </w:r>
+      <w:proofErr w:type="spellEnd"/>
+      <w:r>
+        <w:rPr>
+          <w:rFonts w:ascii="Times New Roman" w:hAnsi="Times New Roman" w:cs="Times New Roman"/>
+          <w:sz w:val="24"/>
+          <w:szCs w:val="24"/>
+        </w:rPr>
+        <w:t xml:space="preserve"> et al. </w:t>
+      </w:r>
+      <w:r>
+        <w:rPr>
+          <w:rFonts w:ascii="Times New Roman" w:hAnsi="Times New Roman" w:cs="Times New Roman"/>
+          <w:i/>
+          <w:sz w:val="24"/>
+          <w:szCs w:val="24"/>
+        </w:rPr>
+        <w:t xml:space="preserve">Computational Cost Analysis of Extended Kalman Filter in Simultaneous Localization and Mapping Problem for Autonomous Vehicle </w:t>
+      </w:r>
+      <w:r>
+        <w:rPr>
+          <w:rFonts w:ascii="Times New Roman" w:hAnsi="Times New Roman" w:cs="Times New Roman"/>
+          <w:sz w:val="24"/>
+          <w:szCs w:val="24"/>
+        </w:rPr>
+        <w:t>2015</w:t>
+      </w:r>
       <w:r>
         <w:rPr>
           <w:rFonts w:ascii="Times New Roman" w:hAnsi="Times New Roman" w:cs="Times New Roman"/>
@@ -1426,6 +1625,25 @@
           <w:szCs w:val="24"/>
         </w:rPr>
         <w:br/>
+        <w:t xml:space="preserve"> Russel S. and </w:t>
+      </w:r>
+      <w:proofErr w:type="spellStart"/>
+      <w:r>
+        <w:rPr>
+          <w:rFonts w:ascii="Times New Roman" w:hAnsi="Times New Roman" w:cs="Times New Roman"/>
+          <w:sz w:val="24"/>
+          <w:szCs w:val="24"/>
+        </w:rPr>
+        <w:t>Norvig</w:t>
+      </w:r>
+      <w:proofErr w:type="spellEnd"/>
+      <w:r>
+        <w:rPr>
+          <w:rFonts w:ascii="Times New Roman" w:hAnsi="Times New Roman" w:cs="Times New Roman"/>
+          <w:sz w:val="24"/>
+          <w:szCs w:val="24"/>
+        </w:rPr>
+        <w:t xml:space="preserve"> P.</w:t>
       </w:r>
       <w:r>
         <w:rPr>
@@ -1438,40 +1656,42 @@
       <w:r>
         <w:rPr>
           <w:rFonts w:ascii="Times New Roman" w:hAnsi="Times New Roman" w:cs="Times New Roman"/>
-          <w:sz w:val="24"/>
-          <w:szCs w:val="24"/>
-        </w:rPr>
-        <w:t xml:space="preserve">Russel S. and </w:t>
-      </w:r>
-      <w:proofErr w:type="spellStart"/>
-      <w:r>
-        <w:rPr>
-          <w:rFonts w:ascii="Times New Roman" w:hAnsi="Times New Roman" w:cs="Times New Roman"/>
-          <w:sz w:val="24"/>
-          <w:szCs w:val="24"/>
-        </w:rPr>
-        <w:t>Norvig</w:t>
-      </w:r>
-      <w:proofErr w:type="spellEnd"/>
-      <w:r>
-        <w:rPr>
-          <w:rFonts w:ascii="Times New Roman" w:hAnsi="Times New Roman" w:cs="Times New Roman"/>
-          <w:sz w:val="24"/>
-          <w:szCs w:val="24"/>
-        </w:rPr>
-        <w:t xml:space="preserve"> P.</w:t>
-      </w:r>
-      <w:r>
-        <w:rPr>
-          <w:rFonts w:ascii="Times New Roman" w:hAnsi="Times New Roman" w:cs="Times New Roman"/>
-          <w:sz w:val="24"/>
-          <w:szCs w:val="24"/>
-        </w:rPr>
-        <w:t xml:space="preserve"> (2016)</w:t>
-      </w:r>
-      <w:r>
-        <w:rPr>
-          <w:rFonts w:ascii="Times New Roman" w:hAnsi="Times New Roman" w:cs="Times New Roman"/>
+          <w:i/>
+          <w:sz w:val="24"/>
+          <w:szCs w:val="24"/>
+        </w:rPr>
+        <w:t>Artificial Intelligence: A Modern Approach Third Edition</w:t>
+      </w:r>
+      <w:r>
+        <w:rPr>
+          <w:rFonts w:ascii="Times New Roman" w:hAnsi="Times New Roman" w:cs="Times New Roman"/>
+          <w:i/>
+          <w:sz w:val="24"/>
+          <w:szCs w:val="24"/>
+        </w:rPr>
+        <w:t>,</w:t>
+      </w:r>
+      <w:r>
+        <w:rPr>
+          <w:rFonts w:ascii="Times New Roman" w:hAnsi="Times New Roman" w:cs="Times New Roman"/>
+          <w:sz w:val="24"/>
+          <w:szCs w:val="24"/>
+        </w:rPr>
+        <w:t xml:space="preserve"> pg. 993 </w:t>
+      </w:r>
+      <w:proofErr w:type="gramStart"/>
+      <w:r>
+        <w:rPr>
+          <w:rFonts w:ascii="Times New Roman" w:hAnsi="Times New Roman" w:cs="Times New Roman"/>
+          <w:sz w:val="24"/>
+          <w:szCs w:val="24"/>
+        </w:rPr>
+        <w:t xml:space="preserve">2016 </w:t>
+      </w:r>
+      <w:r>
+        <w:rPr>
+          <w:rFonts w:ascii="Times New Roman" w:hAnsi="Times New Roman" w:cs="Times New Roman"/>
+          <w:i/>
           <w:sz w:val="24"/>
           <w:szCs w:val="24"/>
         </w:rPr>
@@ -1480,38 +1700,12 @@
       <w:r>
         <w:rPr>
           <w:rFonts w:ascii="Times New Roman" w:hAnsi="Times New Roman" w:cs="Times New Roman"/>
-          <w:i/>
-          <w:sz w:val="24"/>
-          <w:szCs w:val="24"/>
-        </w:rPr>
-        <w:t>Artificial Intelligence: A Modern Approach</w:t>
-      </w:r>
-      <w:r>
-        <w:rPr>
-          <w:rFonts w:ascii="Times New Roman" w:hAnsi="Times New Roman" w:cs="Times New Roman"/>
-          <w:i/>
-          <w:sz w:val="24"/>
-          <w:szCs w:val="24"/>
-        </w:rPr>
-        <w:t xml:space="preserve"> Third Edition</w:t>
-      </w:r>
-      <w:r>
-        <w:rPr>
-          <w:rFonts w:ascii="Times New Roman" w:hAnsi="Times New Roman" w:cs="Times New Roman"/>
-          <w:i/>
-          <w:sz w:val="24"/>
-          <w:szCs w:val="24"/>
-        </w:rPr>
-        <w:t xml:space="preserve">, </w:t>
-      </w:r>
-      <w:r>
-        <w:rPr>
-          <w:rFonts w:ascii="Times New Roman" w:hAnsi="Times New Roman" w:cs="Times New Roman"/>
           <w:sz w:val="24"/>
           <w:szCs w:val="24"/>
         </w:rPr>
         <w:t>Pearson</w:t>
       </w:r>
+      <w:proofErr w:type="gramEnd"/>
     </w:p>
     <w:p>
       <w:pPr>
@@ -2740,7 +2934,7 @@
 </file>
 
 <file path=customXml/itemProps1.xml><?xml version="1.0" encoding="utf-8"?>
-<ds:datastoreItem xmlns:ds="http://schemas.openxmlformats.org/officeDocument/2006/customXml" ds:itemID="{5D5BBAC1-A7D6-4753-8BB6-E7104F5D7EE4}">
+<ds:datastoreItem xmlns:ds="http://schemas.openxmlformats.org/officeDocument/2006/customXml" ds:itemID="{2557AFF0-B073-4D41-8499-3F85CA2720F7}">
   <ds:schemaRefs>
     <ds:schemaRef ds:uri="http://schemas.openxmlformats.org/officeDocument/2006/bibliography"/>
   </ds:schemaRefs>

</xml_diff>

<commit_message>
EKF-SLAM method formulation - Melikcan
Added formulation steps
</commit_message>
<xml_diff>
--- a/Simultaneous Localization and Mapping - A General Approach to Different Methods.docx
+++ b/Simultaneous Localization and Mapping - A General Approach to Different Methods.docx
@@ -216,8 +216,6 @@
         <w:lastRenderedPageBreak/>
         <w:t>II.METHOD</w:t>
       </w:r>
-      <w:bookmarkStart w:id="0" w:name="_GoBack"/>
-      <w:bookmarkEnd w:id="0"/>
       <w:r>
         <w:rPr>
           <w:rFonts w:ascii="Times New Roman" w:hAnsi="Times New Roman" w:cs="Times New Roman"/>
@@ -712,16 +710,4343 @@
         <w:spacing w:line="480" w:lineRule="auto"/>
         <w:rPr>
           <w:rFonts w:ascii="Times New Roman" w:hAnsi="Times New Roman" w:cs="Times New Roman"/>
-          <w:sz w:val="24"/>
-          <w:szCs w:val="24"/>
-        </w:rPr>
-      </w:pPr>
-      <w:r>
-        <w:rPr>
-          <w:rFonts w:ascii="Times New Roman" w:hAnsi="Times New Roman" w:cs="Times New Roman"/>
-          <w:sz w:val="24"/>
-          <w:szCs w:val="24"/>
-        </w:rPr>
+          <w:b/>
+          <w:sz w:val="24"/>
+          <w:szCs w:val="24"/>
+        </w:rPr>
+      </w:pPr>
+      <w:r>
+        <w:rPr>
+          <w:rFonts w:ascii="Times New Roman" w:hAnsi="Times New Roman" w:cs="Times New Roman"/>
+          <w:b/>
+          <w:sz w:val="24"/>
+          <w:szCs w:val="24"/>
+        </w:rPr>
+        <w:t>2.2 EKF-SLAM Implementation</w:t>
+      </w:r>
+    </w:p>
+    <w:p>
+      <w:pPr>
+        <w:spacing w:line="480" w:lineRule="auto"/>
+        <w:rPr>
+          <w:rFonts w:ascii="Times New Roman" w:hAnsi="Times New Roman" w:cs="Times New Roman"/>
+          <w:b/>
+          <w:bCs/>
+          <w:color w:val="000000"/>
+          <w:sz w:val="24"/>
+          <w:szCs w:val="24"/>
+        </w:rPr>
+      </w:pPr>
+      <w:r>
+        <w:rPr>
+          <w:rFonts w:ascii="Times New Roman" w:hAnsi="Times New Roman" w:cs="Times New Roman"/>
+          <w:b/>
+          <w:bCs/>
+          <w:color w:val="000000"/>
+          <w:sz w:val="24"/>
+          <w:szCs w:val="24"/>
+        </w:rPr>
+        <w:t>Preliminaries:</w:t>
+      </w:r>
+    </w:p>
+    <w:p>
+      <w:pPr>
+        <w:spacing w:line="480" w:lineRule="auto"/>
+        <w:rPr>
+          <w:rFonts w:ascii="Times New Roman" w:hAnsi="Times New Roman" w:cs="Times New Roman"/>
+          <w:sz w:val="24"/>
+          <w:szCs w:val="24"/>
+        </w:rPr>
+      </w:pPr>
+      <w:proofErr w:type="spellStart"/>
+      <w:r>
+        <w:rPr>
+          <w:rFonts w:ascii="Times New Roman" w:hAnsi="Times New Roman" w:cs="Times New Roman"/>
+          <w:sz w:val="24"/>
+          <w:szCs w:val="24"/>
+        </w:rPr>
+        <w:t>x</w:t>
+      </w:r>
+      <w:r>
+        <w:rPr>
+          <w:rFonts w:ascii="Times New Roman" w:hAnsi="Times New Roman" w:cs="Times New Roman"/>
+          <w:sz w:val="24"/>
+          <w:szCs w:val="24"/>
+          <w:vertAlign w:val="subscript"/>
+        </w:rPr>
+        <w:t>k</w:t>
+      </w:r>
+      <w:proofErr w:type="spellEnd"/>
+      <w:r>
+        <w:rPr>
+          <w:rFonts w:ascii="Times New Roman" w:hAnsi="Times New Roman" w:cs="Times New Roman"/>
+          <w:sz w:val="24"/>
+          <w:szCs w:val="24"/>
+        </w:rPr>
+        <w:t>: The state vector describing the location and orientation of the vehicle.</w:t>
+      </w:r>
+    </w:p>
+    <w:p>
+      <w:pPr>
+        <w:spacing w:line="480" w:lineRule="auto"/>
+        <w:rPr>
+          <w:rFonts w:ascii="Times New Roman" w:hAnsi="Times New Roman" w:cs="Times New Roman"/>
+          <w:sz w:val="24"/>
+          <w:szCs w:val="24"/>
+        </w:rPr>
+      </w:pPr>
+      <w:proofErr w:type="spellStart"/>
+      <w:r>
+        <w:rPr>
+          <w:rFonts w:ascii="Times New Roman" w:hAnsi="Times New Roman" w:cs="Times New Roman"/>
+          <w:sz w:val="24"/>
+          <w:szCs w:val="24"/>
+        </w:rPr>
+        <w:t>u</w:t>
+      </w:r>
+      <w:r>
+        <w:rPr>
+          <w:rFonts w:ascii="Times New Roman" w:hAnsi="Times New Roman" w:cs="Times New Roman"/>
+          <w:sz w:val="24"/>
+          <w:szCs w:val="24"/>
+          <w:vertAlign w:val="subscript"/>
+        </w:rPr>
+        <w:t>k</w:t>
+      </w:r>
+      <w:proofErr w:type="spellEnd"/>
+      <w:r>
+        <w:rPr>
+          <w:rFonts w:ascii="Times New Roman" w:hAnsi="Times New Roman" w:cs="Times New Roman"/>
+          <w:sz w:val="24"/>
+          <w:szCs w:val="24"/>
+        </w:rPr>
+        <w:t xml:space="preserve">: The control vector, applied at time k-1 to drive the vehicle to a state </w:t>
+      </w:r>
+      <w:proofErr w:type="spellStart"/>
+      <w:r>
+        <w:rPr>
+          <w:rFonts w:ascii="Times New Roman" w:hAnsi="Times New Roman" w:cs="Times New Roman"/>
+          <w:sz w:val="24"/>
+          <w:szCs w:val="24"/>
+        </w:rPr>
+        <w:t>x</w:t>
+      </w:r>
+      <w:r>
+        <w:rPr>
+          <w:rFonts w:ascii="Times New Roman" w:hAnsi="Times New Roman" w:cs="Times New Roman"/>
+          <w:sz w:val="24"/>
+          <w:szCs w:val="24"/>
+          <w:vertAlign w:val="subscript"/>
+        </w:rPr>
+        <w:t>k</w:t>
+      </w:r>
+      <w:proofErr w:type="spellEnd"/>
+      <w:r>
+        <w:rPr>
+          <w:rFonts w:ascii="Times New Roman" w:hAnsi="Times New Roman" w:cs="Times New Roman"/>
+          <w:sz w:val="24"/>
+          <w:szCs w:val="24"/>
+        </w:rPr>
+        <w:t xml:space="preserve"> at time k.</w:t>
+      </w:r>
+    </w:p>
+    <w:p>
+      <w:pPr>
+        <w:spacing w:line="480" w:lineRule="auto"/>
+        <w:rPr>
+          <w:rFonts w:ascii="Times New Roman" w:hAnsi="Times New Roman" w:cs="Times New Roman"/>
+          <w:sz w:val="24"/>
+          <w:szCs w:val="24"/>
+        </w:rPr>
+      </w:pPr>
+      <w:r>
+        <w:rPr>
+          <w:rFonts w:ascii="Times New Roman" w:hAnsi="Times New Roman" w:cs="Times New Roman"/>
+          <w:sz w:val="24"/>
+          <w:szCs w:val="24"/>
+        </w:rPr>
+        <w:t>m</w:t>
+      </w:r>
+      <w:r>
+        <w:rPr>
+          <w:rFonts w:ascii="Times New Roman" w:hAnsi="Times New Roman" w:cs="Times New Roman"/>
+          <w:sz w:val="24"/>
+          <w:szCs w:val="24"/>
+          <w:vertAlign w:val="subscript"/>
+        </w:rPr>
+        <w:t>i</w:t>
+      </w:r>
+      <w:r>
+        <w:rPr>
+          <w:rFonts w:ascii="Times New Roman" w:hAnsi="Times New Roman" w:cs="Times New Roman"/>
+          <w:sz w:val="24"/>
+          <w:szCs w:val="24"/>
+        </w:rPr>
+        <w:t xml:space="preserve">: A vector describing the location of the </w:t>
+      </w:r>
+      <w:proofErr w:type="spellStart"/>
+      <w:r>
+        <w:rPr>
+          <w:rFonts w:ascii="Times New Roman" w:hAnsi="Times New Roman" w:cs="Times New Roman"/>
+          <w:i/>
+          <w:sz w:val="24"/>
+          <w:szCs w:val="24"/>
+        </w:rPr>
+        <w:t>i</w:t>
+      </w:r>
+      <w:r>
+        <w:rPr>
+          <w:rFonts w:ascii="Times New Roman" w:hAnsi="Times New Roman" w:cs="Times New Roman"/>
+          <w:i/>
+          <w:sz w:val="24"/>
+          <w:szCs w:val="24"/>
+          <w:vertAlign w:val="superscript"/>
+        </w:rPr>
+        <w:t>th</w:t>
+      </w:r>
+      <w:proofErr w:type="spellEnd"/>
+      <w:r>
+        <w:rPr>
+          <w:rFonts w:ascii="Times New Roman" w:hAnsi="Times New Roman" w:cs="Times New Roman"/>
+          <w:sz w:val="24"/>
+          <w:szCs w:val="24"/>
+          <w:vertAlign w:val="superscript"/>
+        </w:rPr>
+        <w:t xml:space="preserve"> </w:t>
+      </w:r>
+      <w:r>
+        <w:rPr>
+          <w:rFonts w:ascii="Times New Roman" w:hAnsi="Times New Roman" w:cs="Times New Roman"/>
+          <w:sz w:val="24"/>
+          <w:szCs w:val="24"/>
+        </w:rPr>
+        <w:t>landmark whose true location is assumed time invariant.</w:t>
+      </w:r>
+    </w:p>
+    <w:p>
+      <w:pPr>
+        <w:spacing w:line="480" w:lineRule="auto"/>
+        <w:rPr>
+          <w:rFonts w:ascii="Times New Roman" w:hAnsi="Times New Roman" w:cs="Times New Roman"/>
+          <w:sz w:val="24"/>
+          <w:szCs w:val="24"/>
+        </w:rPr>
+      </w:pPr>
+      <w:proofErr w:type="spellStart"/>
+      <w:r>
+        <w:rPr>
+          <w:rFonts w:ascii="Times New Roman" w:hAnsi="Times New Roman" w:cs="Times New Roman"/>
+          <w:sz w:val="24"/>
+          <w:szCs w:val="24"/>
+        </w:rPr>
+        <w:t>z</w:t>
+      </w:r>
+      <w:r>
+        <w:rPr>
+          <w:rFonts w:ascii="Times New Roman" w:hAnsi="Times New Roman" w:cs="Times New Roman"/>
+          <w:sz w:val="24"/>
+          <w:szCs w:val="24"/>
+          <w:vertAlign w:val="subscript"/>
+        </w:rPr>
+        <w:t>ik</w:t>
+      </w:r>
+      <w:proofErr w:type="spellEnd"/>
+      <w:r>
+        <w:rPr>
+          <w:rFonts w:ascii="Times New Roman" w:hAnsi="Times New Roman" w:cs="Times New Roman"/>
+          <w:sz w:val="24"/>
+          <w:szCs w:val="24"/>
+        </w:rPr>
+        <w:t xml:space="preserve">: An observation taken from the vehicle of the location of the </w:t>
+      </w:r>
+      <w:proofErr w:type="spellStart"/>
+      <w:r>
+        <w:rPr>
+          <w:rFonts w:ascii="Times New Roman" w:hAnsi="Times New Roman" w:cs="Times New Roman"/>
+          <w:i/>
+          <w:sz w:val="24"/>
+          <w:szCs w:val="24"/>
+        </w:rPr>
+        <w:t>i</w:t>
+      </w:r>
+      <w:r>
+        <w:rPr>
+          <w:rFonts w:ascii="Times New Roman" w:hAnsi="Times New Roman" w:cs="Times New Roman"/>
+          <w:i/>
+          <w:sz w:val="24"/>
+          <w:szCs w:val="24"/>
+          <w:vertAlign w:val="superscript"/>
+        </w:rPr>
+        <w:t>th</w:t>
+      </w:r>
+      <w:proofErr w:type="spellEnd"/>
+      <w:r>
+        <w:rPr>
+          <w:rFonts w:ascii="Times New Roman" w:hAnsi="Times New Roman" w:cs="Times New Roman"/>
+          <w:sz w:val="24"/>
+          <w:szCs w:val="24"/>
+        </w:rPr>
+        <w:t xml:space="preserve"> landmark at time k. When there are multiple landmark observations at any one time or when the specific landmark is not relevant to the discussion, the observation will be written simply as </w:t>
+      </w:r>
+      <w:proofErr w:type="spellStart"/>
+      <w:r>
+        <w:rPr>
+          <w:rFonts w:ascii="Times New Roman" w:hAnsi="Times New Roman" w:cs="Times New Roman"/>
+          <w:sz w:val="24"/>
+          <w:szCs w:val="24"/>
+        </w:rPr>
+        <w:t>z</w:t>
+      </w:r>
+      <w:r>
+        <w:rPr>
+          <w:rFonts w:ascii="Times New Roman" w:hAnsi="Times New Roman" w:cs="Times New Roman"/>
+          <w:sz w:val="24"/>
+          <w:szCs w:val="24"/>
+          <w:vertAlign w:val="subscript"/>
+        </w:rPr>
+        <w:t>k</w:t>
+      </w:r>
+      <w:proofErr w:type="spellEnd"/>
+      <w:r>
+        <w:rPr>
+          <w:rFonts w:ascii="Times New Roman" w:hAnsi="Times New Roman" w:cs="Times New Roman"/>
+          <w:sz w:val="24"/>
+          <w:szCs w:val="24"/>
+        </w:rPr>
+        <w:t>.</w:t>
+      </w:r>
+    </w:p>
+    <w:p>
+      <w:pPr>
+        <w:spacing w:line="480" w:lineRule="auto"/>
+        <w:rPr>
+          <w:rFonts w:ascii="Times New Roman" w:hAnsi="Times New Roman" w:cs="Times New Roman"/>
+          <w:sz w:val="24"/>
+          <w:szCs w:val="24"/>
+        </w:rPr>
+      </w:pPr>
+      <w:r>
+        <w:rPr>
+          <w:rFonts w:ascii="Times New Roman" w:hAnsi="Times New Roman" w:cs="Times New Roman"/>
+          <w:sz w:val="24"/>
+          <w:szCs w:val="24"/>
+        </w:rPr>
+        <w:t>Also:</w:t>
+      </w:r>
+    </w:p>
+    <w:p>
+      <w:pPr>
+        <w:spacing w:line="480" w:lineRule="auto"/>
+        <w:rPr>
+          <w:rFonts w:ascii="Times New Roman" w:hAnsi="Times New Roman" w:cs="Times New Roman"/>
+          <w:sz w:val="24"/>
+          <w:szCs w:val="24"/>
+        </w:rPr>
+      </w:pPr>
+      <w:r>
+        <w:rPr>
+          <w:rFonts w:ascii="Times New Roman" w:hAnsi="Times New Roman" w:cs="Times New Roman"/>
+          <w:sz w:val="24"/>
+          <w:szCs w:val="24"/>
+        </w:rPr>
+        <w:t>X</w:t>
+      </w:r>
+      <w:proofErr w:type="gramStart"/>
+      <w:r>
+        <w:rPr>
+          <w:rFonts w:ascii="Times New Roman" w:hAnsi="Times New Roman" w:cs="Times New Roman"/>
+          <w:sz w:val="24"/>
+          <w:szCs w:val="24"/>
+          <w:vertAlign w:val="subscript"/>
+        </w:rPr>
+        <w:t>0:k</w:t>
+      </w:r>
+      <w:proofErr w:type="gramEnd"/>
+      <w:r>
+        <w:rPr>
+          <w:rFonts w:ascii="Times New Roman" w:hAnsi="Times New Roman" w:cs="Times New Roman"/>
+          <w:sz w:val="24"/>
+          <w:szCs w:val="24"/>
+          <w:vertAlign w:val="subscript"/>
+        </w:rPr>
+        <w:t xml:space="preserve"> </w:t>
+      </w:r>
+      <w:r>
+        <w:rPr>
+          <w:rFonts w:ascii="Times New Roman" w:hAnsi="Times New Roman" w:cs="Times New Roman"/>
+          <w:sz w:val="24"/>
+          <w:szCs w:val="24"/>
+        </w:rPr>
+        <w:t>= {x</w:t>
+      </w:r>
+      <w:r>
+        <w:rPr>
+          <w:rFonts w:ascii="Times New Roman" w:hAnsi="Times New Roman" w:cs="Times New Roman"/>
+          <w:sz w:val="24"/>
+          <w:szCs w:val="24"/>
+          <w:vertAlign w:val="subscript"/>
+        </w:rPr>
+        <w:t>0</w:t>
+      </w:r>
+      <w:r>
+        <w:rPr>
+          <w:rFonts w:ascii="Times New Roman" w:hAnsi="Times New Roman" w:cs="Times New Roman"/>
+          <w:sz w:val="24"/>
+          <w:szCs w:val="24"/>
+        </w:rPr>
+        <w:t>, x</w:t>
+      </w:r>
+      <w:r>
+        <w:rPr>
+          <w:rFonts w:ascii="Times New Roman" w:hAnsi="Times New Roman" w:cs="Times New Roman"/>
+          <w:sz w:val="24"/>
+          <w:szCs w:val="24"/>
+          <w:vertAlign w:val="subscript"/>
+        </w:rPr>
+        <w:t>1</w:t>
+      </w:r>
+      <w:r>
+        <w:rPr>
+          <w:rFonts w:ascii="Times New Roman" w:hAnsi="Times New Roman" w:cs="Times New Roman"/>
+          <w:sz w:val="24"/>
+          <w:szCs w:val="24"/>
+        </w:rPr>
+        <w:t xml:space="preserve">, … , </w:t>
+      </w:r>
+      <w:proofErr w:type="spellStart"/>
+      <w:r>
+        <w:rPr>
+          <w:rFonts w:ascii="Times New Roman" w:hAnsi="Times New Roman" w:cs="Times New Roman"/>
+          <w:sz w:val="24"/>
+          <w:szCs w:val="24"/>
+        </w:rPr>
+        <w:t>x</w:t>
+      </w:r>
+      <w:r>
+        <w:rPr>
+          <w:rFonts w:ascii="Times New Roman" w:hAnsi="Times New Roman" w:cs="Times New Roman"/>
+          <w:sz w:val="24"/>
+          <w:szCs w:val="24"/>
+          <w:vertAlign w:val="subscript"/>
+        </w:rPr>
+        <w:t>k</w:t>
+      </w:r>
+      <w:proofErr w:type="spellEnd"/>
+      <w:r>
+        <w:rPr>
+          <w:rFonts w:ascii="Times New Roman" w:hAnsi="Times New Roman" w:cs="Times New Roman"/>
+          <w:sz w:val="24"/>
+          <w:szCs w:val="24"/>
+        </w:rPr>
+        <w:t>} = {X</w:t>
+      </w:r>
+      <w:r>
+        <w:rPr>
+          <w:rFonts w:ascii="Times New Roman" w:hAnsi="Times New Roman" w:cs="Times New Roman"/>
+          <w:sz w:val="24"/>
+          <w:szCs w:val="24"/>
+          <w:vertAlign w:val="subscript"/>
+        </w:rPr>
+        <w:t>0:k-1</w:t>
+      </w:r>
+      <w:r>
+        <w:rPr>
+          <w:rFonts w:ascii="Times New Roman" w:hAnsi="Times New Roman" w:cs="Times New Roman"/>
+          <w:sz w:val="24"/>
+          <w:szCs w:val="24"/>
+        </w:rPr>
+        <w:t xml:space="preserve">, </w:t>
+      </w:r>
+      <w:proofErr w:type="spellStart"/>
+      <w:r>
+        <w:rPr>
+          <w:rFonts w:ascii="Times New Roman" w:hAnsi="Times New Roman" w:cs="Times New Roman"/>
+          <w:sz w:val="24"/>
+          <w:szCs w:val="24"/>
+        </w:rPr>
+        <w:t>x</w:t>
+      </w:r>
+      <w:r>
+        <w:rPr>
+          <w:rFonts w:ascii="Times New Roman" w:hAnsi="Times New Roman" w:cs="Times New Roman"/>
+          <w:sz w:val="24"/>
+          <w:szCs w:val="24"/>
+          <w:vertAlign w:val="subscript"/>
+        </w:rPr>
+        <w:t>k</w:t>
+      </w:r>
+      <w:proofErr w:type="spellEnd"/>
+      <w:r>
+        <w:rPr>
+          <w:rFonts w:ascii="Times New Roman" w:hAnsi="Times New Roman" w:cs="Times New Roman"/>
+          <w:sz w:val="24"/>
+          <w:szCs w:val="24"/>
+        </w:rPr>
+        <w:t>} : The history of vehicle locations.</w:t>
+      </w:r>
+    </w:p>
+    <w:p>
+      <w:pPr>
+        <w:spacing w:line="480" w:lineRule="auto"/>
+        <w:rPr>
+          <w:rFonts w:ascii="Times New Roman" w:hAnsi="Times New Roman" w:cs="Times New Roman"/>
+          <w:sz w:val="24"/>
+          <w:szCs w:val="24"/>
+        </w:rPr>
+      </w:pPr>
+      <w:r>
+        <w:rPr>
+          <w:rFonts w:ascii="Times New Roman" w:hAnsi="Times New Roman" w:cs="Times New Roman"/>
+          <w:sz w:val="24"/>
+          <w:szCs w:val="24"/>
+        </w:rPr>
+        <w:t>U</w:t>
+      </w:r>
+      <w:proofErr w:type="gramStart"/>
+      <w:r>
+        <w:rPr>
+          <w:rFonts w:ascii="Times New Roman" w:hAnsi="Times New Roman" w:cs="Times New Roman"/>
+          <w:sz w:val="24"/>
+          <w:szCs w:val="24"/>
+          <w:vertAlign w:val="subscript"/>
+        </w:rPr>
+        <w:t>0:k</w:t>
+      </w:r>
+      <w:proofErr w:type="gramEnd"/>
+      <w:r>
+        <w:rPr>
+          <w:rFonts w:ascii="Times New Roman" w:hAnsi="Times New Roman" w:cs="Times New Roman"/>
+          <w:sz w:val="24"/>
+          <w:szCs w:val="24"/>
+          <w:vertAlign w:val="subscript"/>
+        </w:rPr>
+        <w:t xml:space="preserve"> </w:t>
+      </w:r>
+      <w:r>
+        <w:rPr>
+          <w:rFonts w:ascii="Times New Roman" w:hAnsi="Times New Roman" w:cs="Times New Roman"/>
+          <w:sz w:val="24"/>
+          <w:szCs w:val="24"/>
+        </w:rPr>
+        <w:t>= {u</w:t>
+      </w:r>
+      <w:r>
+        <w:rPr>
+          <w:rFonts w:ascii="Times New Roman" w:hAnsi="Times New Roman" w:cs="Times New Roman"/>
+          <w:sz w:val="24"/>
+          <w:szCs w:val="24"/>
+          <w:vertAlign w:val="subscript"/>
+        </w:rPr>
+        <w:t>1</w:t>
+      </w:r>
+      <w:r>
+        <w:rPr>
+          <w:rFonts w:ascii="Times New Roman" w:hAnsi="Times New Roman" w:cs="Times New Roman"/>
+          <w:sz w:val="24"/>
+          <w:szCs w:val="24"/>
+        </w:rPr>
+        <w:t>, u</w:t>
+      </w:r>
+      <w:r>
+        <w:rPr>
+          <w:rFonts w:ascii="Times New Roman" w:hAnsi="Times New Roman" w:cs="Times New Roman"/>
+          <w:sz w:val="24"/>
+          <w:szCs w:val="24"/>
+          <w:vertAlign w:val="subscript"/>
+        </w:rPr>
+        <w:t>2</w:t>
+      </w:r>
+      <w:r>
+        <w:rPr>
+          <w:rFonts w:ascii="Times New Roman" w:hAnsi="Times New Roman" w:cs="Times New Roman"/>
+          <w:sz w:val="24"/>
+          <w:szCs w:val="24"/>
+        </w:rPr>
+        <w:t xml:space="preserve">, … , </w:t>
+      </w:r>
+      <w:proofErr w:type="spellStart"/>
+      <w:r>
+        <w:rPr>
+          <w:rFonts w:ascii="Times New Roman" w:hAnsi="Times New Roman" w:cs="Times New Roman"/>
+          <w:sz w:val="24"/>
+          <w:szCs w:val="24"/>
+        </w:rPr>
+        <w:t>u</w:t>
+      </w:r>
+      <w:r>
+        <w:rPr>
+          <w:rFonts w:ascii="Times New Roman" w:hAnsi="Times New Roman" w:cs="Times New Roman"/>
+          <w:sz w:val="24"/>
+          <w:szCs w:val="24"/>
+          <w:vertAlign w:val="subscript"/>
+        </w:rPr>
+        <w:t>k</w:t>
+      </w:r>
+      <w:proofErr w:type="spellEnd"/>
+      <w:r>
+        <w:rPr>
+          <w:rFonts w:ascii="Times New Roman" w:hAnsi="Times New Roman" w:cs="Times New Roman"/>
+          <w:sz w:val="24"/>
+          <w:szCs w:val="24"/>
+        </w:rPr>
+        <w:t>} = {U</w:t>
+      </w:r>
+      <w:r>
+        <w:rPr>
+          <w:rFonts w:ascii="Times New Roman" w:hAnsi="Times New Roman" w:cs="Times New Roman"/>
+          <w:sz w:val="24"/>
+          <w:szCs w:val="24"/>
+          <w:vertAlign w:val="subscript"/>
+        </w:rPr>
+        <w:t>0:k-1</w:t>
+      </w:r>
+      <w:r>
+        <w:rPr>
+          <w:rFonts w:ascii="Times New Roman" w:hAnsi="Times New Roman" w:cs="Times New Roman"/>
+          <w:sz w:val="24"/>
+          <w:szCs w:val="24"/>
+        </w:rPr>
+        <w:t xml:space="preserve">, </w:t>
+      </w:r>
+      <w:proofErr w:type="spellStart"/>
+      <w:r>
+        <w:rPr>
+          <w:rFonts w:ascii="Times New Roman" w:hAnsi="Times New Roman" w:cs="Times New Roman"/>
+          <w:sz w:val="24"/>
+          <w:szCs w:val="24"/>
+        </w:rPr>
+        <w:t>u</w:t>
+      </w:r>
+      <w:r>
+        <w:rPr>
+          <w:rFonts w:ascii="Times New Roman" w:hAnsi="Times New Roman" w:cs="Times New Roman"/>
+          <w:sz w:val="24"/>
+          <w:szCs w:val="24"/>
+          <w:vertAlign w:val="subscript"/>
+        </w:rPr>
+        <w:t>k</w:t>
+      </w:r>
+      <w:proofErr w:type="spellEnd"/>
+      <w:r>
+        <w:rPr>
+          <w:rFonts w:ascii="Times New Roman" w:hAnsi="Times New Roman" w:cs="Times New Roman"/>
+          <w:sz w:val="24"/>
+          <w:szCs w:val="24"/>
+        </w:rPr>
+        <w:t>} : The history of control inputs.</w:t>
+      </w:r>
+    </w:p>
+    <w:p>
+      <w:pPr>
+        <w:spacing w:line="480" w:lineRule="auto"/>
+        <w:rPr>
+          <w:rFonts w:ascii="Times New Roman" w:hAnsi="Times New Roman" w:cs="Times New Roman"/>
+          <w:sz w:val="24"/>
+          <w:szCs w:val="24"/>
+        </w:rPr>
+      </w:pPr>
+      <w:r>
+        <w:rPr>
+          <w:rFonts w:ascii="Times New Roman" w:hAnsi="Times New Roman" w:cs="Times New Roman"/>
+          <w:sz w:val="24"/>
+          <w:szCs w:val="24"/>
+        </w:rPr>
+        <w:t>m = {m</w:t>
+      </w:r>
+      <w:r>
+        <w:rPr>
+          <w:rFonts w:ascii="Times New Roman" w:hAnsi="Times New Roman" w:cs="Times New Roman"/>
+          <w:sz w:val="24"/>
+          <w:szCs w:val="24"/>
+          <w:vertAlign w:val="subscript"/>
+        </w:rPr>
+        <w:t>1</w:t>
+      </w:r>
+      <w:r>
+        <w:rPr>
+          <w:rFonts w:ascii="Times New Roman" w:hAnsi="Times New Roman" w:cs="Times New Roman"/>
+          <w:sz w:val="24"/>
+          <w:szCs w:val="24"/>
+        </w:rPr>
+        <w:t>, m</w:t>
+      </w:r>
+      <w:r>
+        <w:rPr>
+          <w:rFonts w:ascii="Times New Roman" w:hAnsi="Times New Roman" w:cs="Times New Roman"/>
+          <w:sz w:val="24"/>
+          <w:szCs w:val="24"/>
+          <w:vertAlign w:val="subscript"/>
+        </w:rPr>
+        <w:t>2</w:t>
+      </w:r>
+      <w:r>
+        <w:rPr>
+          <w:rFonts w:ascii="Times New Roman" w:hAnsi="Times New Roman" w:cs="Times New Roman"/>
+          <w:sz w:val="24"/>
+          <w:szCs w:val="24"/>
+        </w:rPr>
+        <w:t xml:space="preserve">, </w:t>
+      </w:r>
+      <w:proofErr w:type="gramStart"/>
+      <w:r>
+        <w:rPr>
+          <w:rFonts w:ascii="Times New Roman" w:hAnsi="Times New Roman" w:cs="Times New Roman"/>
+          <w:sz w:val="24"/>
+          <w:szCs w:val="24"/>
+        </w:rPr>
+        <w:t>… ,</w:t>
+      </w:r>
+      <w:proofErr w:type="gramEnd"/>
+      <w:r>
+        <w:rPr>
+          <w:rFonts w:ascii="Times New Roman" w:hAnsi="Times New Roman" w:cs="Times New Roman"/>
+          <w:sz w:val="24"/>
+          <w:szCs w:val="24"/>
+        </w:rPr>
+        <w:t xml:space="preserve"> </w:t>
+      </w:r>
+      <w:proofErr w:type="spellStart"/>
+      <w:r>
+        <w:rPr>
+          <w:rFonts w:ascii="Times New Roman" w:hAnsi="Times New Roman" w:cs="Times New Roman"/>
+          <w:sz w:val="24"/>
+          <w:szCs w:val="24"/>
+        </w:rPr>
+        <w:t>m</w:t>
+      </w:r>
+      <w:r>
+        <w:rPr>
+          <w:rFonts w:ascii="Times New Roman" w:hAnsi="Times New Roman" w:cs="Times New Roman"/>
+          <w:sz w:val="24"/>
+          <w:szCs w:val="24"/>
+          <w:vertAlign w:val="subscript"/>
+        </w:rPr>
+        <w:t>k</w:t>
+      </w:r>
+      <w:proofErr w:type="spellEnd"/>
+      <w:r>
+        <w:rPr>
+          <w:rFonts w:ascii="Times New Roman" w:hAnsi="Times New Roman" w:cs="Times New Roman"/>
+          <w:sz w:val="24"/>
+          <w:szCs w:val="24"/>
+        </w:rPr>
+        <w:t>} : The set of all landmarks.</w:t>
+      </w:r>
+    </w:p>
+    <w:p>
+      <w:pPr>
+        <w:spacing w:line="480" w:lineRule="auto"/>
+        <w:rPr>
+          <w:rFonts w:ascii="Times New Roman" w:hAnsi="Times New Roman" w:cs="Times New Roman"/>
+          <w:sz w:val="24"/>
+          <w:szCs w:val="24"/>
+        </w:rPr>
+      </w:pPr>
+      <w:r>
+        <w:rPr>
+          <w:rFonts w:ascii="Times New Roman" w:hAnsi="Times New Roman" w:cs="Times New Roman"/>
+          <w:sz w:val="24"/>
+          <w:szCs w:val="24"/>
+        </w:rPr>
+        <w:t>Z</w:t>
+      </w:r>
+      <w:proofErr w:type="gramStart"/>
+      <w:r>
+        <w:rPr>
+          <w:rFonts w:ascii="Times New Roman" w:hAnsi="Times New Roman" w:cs="Times New Roman"/>
+          <w:sz w:val="24"/>
+          <w:szCs w:val="24"/>
+          <w:vertAlign w:val="subscript"/>
+        </w:rPr>
+        <w:t>0:k</w:t>
+      </w:r>
+      <w:proofErr w:type="gramEnd"/>
+      <w:r>
+        <w:rPr>
+          <w:rFonts w:ascii="Times New Roman" w:hAnsi="Times New Roman" w:cs="Times New Roman"/>
+          <w:sz w:val="24"/>
+          <w:szCs w:val="24"/>
+          <w:vertAlign w:val="subscript"/>
+        </w:rPr>
+        <w:t xml:space="preserve"> </w:t>
+      </w:r>
+      <w:r>
+        <w:rPr>
+          <w:rFonts w:ascii="Times New Roman" w:hAnsi="Times New Roman" w:cs="Times New Roman"/>
+          <w:sz w:val="24"/>
+          <w:szCs w:val="24"/>
+        </w:rPr>
+        <w:t>= {z</w:t>
+      </w:r>
+      <w:r>
+        <w:rPr>
+          <w:rFonts w:ascii="Times New Roman" w:hAnsi="Times New Roman" w:cs="Times New Roman"/>
+          <w:sz w:val="24"/>
+          <w:szCs w:val="24"/>
+          <w:vertAlign w:val="subscript"/>
+        </w:rPr>
+        <w:t>1</w:t>
+      </w:r>
+      <w:r>
+        <w:rPr>
+          <w:rFonts w:ascii="Times New Roman" w:hAnsi="Times New Roman" w:cs="Times New Roman"/>
+          <w:sz w:val="24"/>
+          <w:szCs w:val="24"/>
+        </w:rPr>
+        <w:t>, z</w:t>
+      </w:r>
+      <w:r>
+        <w:rPr>
+          <w:rFonts w:ascii="Times New Roman" w:hAnsi="Times New Roman" w:cs="Times New Roman"/>
+          <w:sz w:val="24"/>
+          <w:szCs w:val="24"/>
+          <w:vertAlign w:val="subscript"/>
+        </w:rPr>
+        <w:t>2</w:t>
+      </w:r>
+      <w:r>
+        <w:rPr>
+          <w:rFonts w:ascii="Times New Roman" w:hAnsi="Times New Roman" w:cs="Times New Roman"/>
+          <w:sz w:val="24"/>
+          <w:szCs w:val="24"/>
+        </w:rPr>
+        <w:t xml:space="preserve">, … , </w:t>
+      </w:r>
+      <w:proofErr w:type="spellStart"/>
+      <w:r>
+        <w:rPr>
+          <w:rFonts w:ascii="Times New Roman" w:hAnsi="Times New Roman" w:cs="Times New Roman"/>
+          <w:sz w:val="24"/>
+          <w:szCs w:val="24"/>
+        </w:rPr>
+        <w:t>z</w:t>
+      </w:r>
+      <w:r>
+        <w:rPr>
+          <w:rFonts w:ascii="Times New Roman" w:hAnsi="Times New Roman" w:cs="Times New Roman"/>
+          <w:sz w:val="24"/>
+          <w:szCs w:val="24"/>
+          <w:vertAlign w:val="subscript"/>
+        </w:rPr>
+        <w:t>k</w:t>
+      </w:r>
+      <w:proofErr w:type="spellEnd"/>
+      <w:r>
+        <w:rPr>
+          <w:rFonts w:ascii="Times New Roman" w:hAnsi="Times New Roman" w:cs="Times New Roman"/>
+          <w:sz w:val="24"/>
+          <w:szCs w:val="24"/>
+        </w:rPr>
+        <w:t>} = {Z</w:t>
+      </w:r>
+      <w:r>
+        <w:rPr>
+          <w:rFonts w:ascii="Times New Roman" w:hAnsi="Times New Roman" w:cs="Times New Roman"/>
+          <w:sz w:val="24"/>
+          <w:szCs w:val="24"/>
+          <w:vertAlign w:val="subscript"/>
+        </w:rPr>
+        <w:t>0:k-1</w:t>
+      </w:r>
+      <w:r>
+        <w:rPr>
+          <w:rFonts w:ascii="Times New Roman" w:hAnsi="Times New Roman" w:cs="Times New Roman"/>
+          <w:sz w:val="24"/>
+          <w:szCs w:val="24"/>
+        </w:rPr>
+        <w:t xml:space="preserve">, </w:t>
+      </w:r>
+      <w:proofErr w:type="spellStart"/>
+      <w:r>
+        <w:rPr>
+          <w:rFonts w:ascii="Times New Roman" w:hAnsi="Times New Roman" w:cs="Times New Roman"/>
+          <w:sz w:val="24"/>
+          <w:szCs w:val="24"/>
+        </w:rPr>
+        <w:t>z</w:t>
+      </w:r>
+      <w:r>
+        <w:rPr>
+          <w:rFonts w:ascii="Times New Roman" w:hAnsi="Times New Roman" w:cs="Times New Roman"/>
+          <w:sz w:val="24"/>
+          <w:szCs w:val="24"/>
+          <w:vertAlign w:val="subscript"/>
+        </w:rPr>
+        <w:t>k</w:t>
+      </w:r>
+      <w:proofErr w:type="spellEnd"/>
+      <w:r>
+        <w:rPr>
+          <w:rFonts w:ascii="Times New Roman" w:hAnsi="Times New Roman" w:cs="Times New Roman"/>
+          <w:sz w:val="24"/>
+          <w:szCs w:val="24"/>
+        </w:rPr>
+        <w:t>} : The set of all landmark observations.</w:t>
+      </w:r>
+    </w:p>
+    <w:p>
+      <w:pPr>
+        <w:spacing w:line="480" w:lineRule="auto"/>
+        <w:rPr>
+          <w:rFonts w:ascii="Times New Roman" w:hAnsi="Times New Roman" w:cs="Times New Roman"/>
+          <w:sz w:val="24"/>
+          <w:szCs w:val="24"/>
+        </w:rPr>
+      </w:pPr>
+    </w:p>
+    <w:p>
+      <w:pPr>
+        <w:spacing w:line="480" w:lineRule="auto"/>
+        <w:rPr>
+          <w:rFonts w:ascii="Times New Roman" w:hAnsi="Times New Roman" w:cs="Times New Roman"/>
+          <w:sz w:val="24"/>
+          <w:szCs w:val="24"/>
+        </w:rPr>
+      </w:pPr>
+    </w:p>
+    <w:p>
+      <w:pPr>
+        <w:spacing w:line="480" w:lineRule="auto"/>
+        <w:rPr>
+          <w:rFonts w:ascii="Times New Roman" w:hAnsi="Times New Roman" w:cs="Times New Roman"/>
+          <w:sz w:val="24"/>
+          <w:szCs w:val="24"/>
+        </w:rPr>
+      </w:pPr>
+    </w:p>
+    <w:p>
+      <w:pPr>
+        <w:spacing w:line="480" w:lineRule="auto"/>
+        <w:rPr>
+          <w:rFonts w:ascii="Times New Roman" w:hAnsi="Times New Roman" w:cs="Times New Roman"/>
+          <w:sz w:val="24"/>
+          <w:szCs w:val="24"/>
+        </w:rPr>
+      </w:pPr>
+    </w:p>
+    <w:p>
+      <w:pPr>
+        <w:spacing w:line="480" w:lineRule="auto"/>
+        <w:rPr>
+          <w:rFonts w:ascii="Times New Roman" w:hAnsi="Times New Roman" w:cs="Times New Roman"/>
+          <w:b/>
+          <w:sz w:val="24"/>
+          <w:szCs w:val="24"/>
+        </w:rPr>
+      </w:pPr>
+      <w:r>
+        <w:rPr>
+          <w:rFonts w:ascii="Times New Roman" w:hAnsi="Times New Roman" w:cs="Times New Roman"/>
+          <w:b/>
+          <w:sz w:val="24"/>
+          <w:szCs w:val="24"/>
+        </w:rPr>
+        <w:lastRenderedPageBreak/>
+        <w:t>Vehicle Motion:</w:t>
+      </w:r>
+    </w:p>
+    <w:p>
+      <w:pPr>
+        <w:spacing w:line="480" w:lineRule="auto"/>
+        <w:rPr>
+          <w:rFonts w:ascii="Times New Roman" w:hAnsi="Times New Roman" w:cs="Times New Roman"/>
+          <w:b/>
+          <w:sz w:val="24"/>
+          <w:szCs w:val="24"/>
+        </w:rPr>
+      </w:pPr>
+    </w:p>
+    <w:p>
+      <w:pPr>
+        <w:spacing w:line="480" w:lineRule="auto"/>
+        <w:rPr>
+          <w:rFonts w:ascii="Times New Roman" w:eastAsiaTheme="minorEastAsia" w:hAnsi="Times New Roman" w:cs="Times New Roman"/>
+          <w:sz w:val="24"/>
+          <w:szCs w:val="24"/>
+        </w:rPr>
+      </w:pPr>
+      <m:oMathPara>
+        <m:oMath>
+          <m:r>
+            <w:rPr>
+              <w:rFonts w:ascii="Cambria Math" w:hAnsi="Cambria Math" w:cs="Times New Roman"/>
+              <w:sz w:val="24"/>
+              <w:szCs w:val="24"/>
+            </w:rPr>
+            <m:t>P</m:t>
+          </m:r>
+          <m:d>
+            <m:dPr>
+              <m:ctrlPr>
+                <w:rPr>
+                  <w:rFonts w:ascii="Cambria Math" w:hAnsi="Cambria Math" w:cs="Times New Roman"/>
+                  <w:i/>
+                  <w:sz w:val="24"/>
+                  <w:szCs w:val="24"/>
+                </w:rPr>
+              </m:ctrlPr>
+            </m:dPr>
+            <m:e>
+              <m:sSub>
+                <m:sSubPr>
+                  <m:ctrlPr>
+                    <w:rPr>
+                      <w:rFonts w:ascii="Cambria Math" w:hAnsi="Cambria Math" w:cs="Times New Roman"/>
+                      <w:i/>
+                      <w:sz w:val="24"/>
+                      <w:szCs w:val="24"/>
+                    </w:rPr>
+                  </m:ctrlPr>
+                </m:sSubPr>
+                <m:e>
+                  <m:r>
+                    <w:rPr>
+                      <w:rFonts w:ascii="Cambria Math" w:hAnsi="Cambria Math" w:cs="Times New Roman"/>
+                      <w:sz w:val="24"/>
+                      <w:szCs w:val="24"/>
+                    </w:rPr>
+                    <m:t>x</m:t>
+                  </m:r>
+                </m:e>
+                <m:sub>
+                  <m:r>
+                    <w:rPr>
+                      <w:rFonts w:ascii="Cambria Math" w:hAnsi="Cambria Math" w:cs="Times New Roman"/>
+                      <w:sz w:val="24"/>
+                      <w:szCs w:val="24"/>
+                    </w:rPr>
+                    <m:t>k</m:t>
+                  </m:r>
+                </m:sub>
+              </m:sSub>
+            </m:e>
+            <m:e>
+              <m:sSub>
+                <m:sSubPr>
+                  <m:ctrlPr>
+                    <w:rPr>
+                      <w:rFonts w:ascii="Cambria Math" w:hAnsi="Cambria Math" w:cs="Times New Roman"/>
+                      <w:i/>
+                      <w:sz w:val="24"/>
+                      <w:szCs w:val="24"/>
+                    </w:rPr>
+                  </m:ctrlPr>
+                </m:sSubPr>
+                <m:e>
+                  <m:r>
+                    <w:rPr>
+                      <w:rFonts w:ascii="Cambria Math" w:hAnsi="Cambria Math" w:cs="Times New Roman"/>
+                      <w:sz w:val="24"/>
+                      <w:szCs w:val="24"/>
+                    </w:rPr>
+                    <m:t>x</m:t>
+                  </m:r>
+                </m:e>
+                <m:sub>
+                  <m:r>
+                    <w:rPr>
+                      <w:rFonts w:ascii="Cambria Math" w:hAnsi="Cambria Math" w:cs="Times New Roman"/>
+                      <w:sz w:val="24"/>
+                      <w:szCs w:val="24"/>
+                    </w:rPr>
+                    <m:t>k-1</m:t>
+                  </m:r>
+                </m:sub>
+              </m:sSub>
+              <m:r>
+                <w:rPr>
+                  <w:rFonts w:ascii="Cambria Math" w:hAnsi="Cambria Math" w:cs="Times New Roman"/>
+                  <w:sz w:val="24"/>
+                  <w:szCs w:val="24"/>
+                </w:rPr>
+                <m:t>,</m:t>
+              </m:r>
+              <m:sSub>
+                <m:sSubPr>
+                  <m:ctrlPr>
+                    <w:rPr>
+                      <w:rFonts w:ascii="Cambria Math" w:hAnsi="Cambria Math" w:cs="Times New Roman"/>
+                      <w:i/>
+                      <w:sz w:val="24"/>
+                      <w:szCs w:val="24"/>
+                    </w:rPr>
+                  </m:ctrlPr>
+                </m:sSubPr>
+                <m:e>
+                  <m:r>
+                    <w:rPr>
+                      <w:rFonts w:ascii="Cambria Math" w:hAnsi="Cambria Math" w:cs="Times New Roman"/>
+                      <w:sz w:val="24"/>
+                      <w:szCs w:val="24"/>
+                    </w:rPr>
+                    <m:t>u</m:t>
+                  </m:r>
+                </m:e>
+                <m:sub>
+                  <m:r>
+                    <w:rPr>
+                      <w:rFonts w:ascii="Cambria Math" w:hAnsi="Cambria Math" w:cs="Times New Roman"/>
+                      <w:sz w:val="24"/>
+                      <w:szCs w:val="24"/>
+                    </w:rPr>
+                    <m:t>k</m:t>
+                  </m:r>
+                </m:sub>
+              </m:sSub>
+            </m:e>
+          </m:d>
+          <m:r>
+            <w:rPr>
+              <w:rFonts w:ascii="Cambria Math" w:hAnsi="Cambria Math" w:cs="Times New Roman"/>
+              <w:sz w:val="24"/>
+              <w:szCs w:val="24"/>
+            </w:rPr>
+            <m:t>↔</m:t>
+          </m:r>
+          <m:sSub>
+            <m:sSubPr>
+              <m:ctrlPr>
+                <w:rPr>
+                  <w:rFonts w:ascii="Cambria Math" w:hAnsi="Cambria Math" w:cs="Times New Roman"/>
+                  <w:i/>
+                  <w:sz w:val="24"/>
+                  <w:szCs w:val="24"/>
+                </w:rPr>
+              </m:ctrlPr>
+            </m:sSubPr>
+            <m:e>
+              <m:r>
+                <w:rPr>
+                  <w:rFonts w:ascii="Cambria Math" w:hAnsi="Cambria Math" w:cs="Times New Roman"/>
+                  <w:sz w:val="24"/>
+                  <w:szCs w:val="24"/>
+                </w:rPr>
+                <m:t>x</m:t>
+              </m:r>
+            </m:e>
+            <m:sub>
+              <m:r>
+                <w:rPr>
+                  <w:rFonts w:ascii="Cambria Math" w:hAnsi="Cambria Math" w:cs="Times New Roman"/>
+                  <w:sz w:val="24"/>
+                  <w:szCs w:val="24"/>
+                </w:rPr>
+                <m:t>k</m:t>
+              </m:r>
+            </m:sub>
+          </m:sSub>
+          <m:r>
+            <w:rPr>
+              <w:rFonts w:ascii="Cambria Math" w:hAnsi="Cambria Math" w:cs="Times New Roman"/>
+              <w:sz w:val="24"/>
+              <w:szCs w:val="24"/>
+            </w:rPr>
+            <m:t>=f</m:t>
+          </m:r>
+          <m:d>
+            <m:dPr>
+              <m:ctrlPr>
+                <w:rPr>
+                  <w:rFonts w:ascii="Cambria Math" w:hAnsi="Cambria Math" w:cs="Times New Roman"/>
+                  <w:i/>
+                  <w:sz w:val="24"/>
+                  <w:szCs w:val="24"/>
+                </w:rPr>
+              </m:ctrlPr>
+            </m:dPr>
+            <m:e>
+              <m:sSub>
+                <m:sSubPr>
+                  <m:ctrlPr>
+                    <w:rPr>
+                      <w:rFonts w:ascii="Cambria Math" w:hAnsi="Cambria Math" w:cs="Times New Roman"/>
+                      <w:i/>
+                      <w:sz w:val="24"/>
+                      <w:szCs w:val="24"/>
+                    </w:rPr>
+                  </m:ctrlPr>
+                </m:sSubPr>
+                <m:e>
+                  <m:r>
+                    <w:rPr>
+                      <w:rFonts w:ascii="Cambria Math" w:hAnsi="Cambria Math" w:cs="Times New Roman"/>
+                      <w:sz w:val="24"/>
+                      <w:szCs w:val="24"/>
+                    </w:rPr>
+                    <m:t>x</m:t>
+                  </m:r>
+                </m:e>
+                <m:sub>
+                  <m:r>
+                    <w:rPr>
+                      <w:rFonts w:ascii="Cambria Math" w:hAnsi="Cambria Math" w:cs="Times New Roman"/>
+                      <w:sz w:val="24"/>
+                      <w:szCs w:val="24"/>
+                    </w:rPr>
+                    <m:t>k-1</m:t>
+                  </m:r>
+                </m:sub>
+              </m:sSub>
+              <m:r>
+                <w:rPr>
+                  <w:rFonts w:ascii="Cambria Math" w:hAnsi="Cambria Math" w:cs="Times New Roman"/>
+                  <w:sz w:val="24"/>
+                  <w:szCs w:val="24"/>
+                </w:rPr>
+                <m:t>,</m:t>
+              </m:r>
+              <m:sSub>
+                <m:sSubPr>
+                  <m:ctrlPr>
+                    <w:rPr>
+                      <w:rFonts w:ascii="Cambria Math" w:hAnsi="Cambria Math" w:cs="Times New Roman"/>
+                      <w:i/>
+                      <w:sz w:val="24"/>
+                      <w:szCs w:val="24"/>
+                    </w:rPr>
+                  </m:ctrlPr>
+                </m:sSubPr>
+                <m:e>
+                  <m:r>
+                    <w:rPr>
+                      <w:rFonts w:ascii="Cambria Math" w:hAnsi="Cambria Math" w:cs="Times New Roman"/>
+                      <w:sz w:val="24"/>
+                      <w:szCs w:val="24"/>
+                    </w:rPr>
+                    <m:t>u</m:t>
+                  </m:r>
+                </m:e>
+                <m:sub>
+                  <m:r>
+                    <w:rPr>
+                      <w:rFonts w:ascii="Cambria Math" w:hAnsi="Cambria Math" w:cs="Times New Roman"/>
+                      <w:sz w:val="24"/>
+                      <w:szCs w:val="24"/>
+                    </w:rPr>
+                    <m:t>k</m:t>
+                  </m:r>
+                </m:sub>
+              </m:sSub>
+            </m:e>
+          </m:d>
+          <m:r>
+            <w:rPr>
+              <w:rFonts w:ascii="Cambria Math" w:hAnsi="Cambria Math" w:cs="Times New Roman"/>
+              <w:sz w:val="24"/>
+              <w:szCs w:val="24"/>
+            </w:rPr>
+            <m:t>+</m:t>
+          </m:r>
+          <m:sSub>
+            <m:sSubPr>
+              <m:ctrlPr>
+                <w:rPr>
+                  <w:rFonts w:ascii="Cambria Math" w:hAnsi="Cambria Math" w:cs="Times New Roman"/>
+                  <w:i/>
+                  <w:sz w:val="24"/>
+                  <w:szCs w:val="24"/>
+                </w:rPr>
+              </m:ctrlPr>
+            </m:sSubPr>
+            <m:e>
+              <m:r>
+                <w:rPr>
+                  <w:rFonts w:ascii="Cambria Math" w:hAnsi="Cambria Math" w:cs="Times New Roman"/>
+                  <w:sz w:val="24"/>
+                  <w:szCs w:val="24"/>
+                </w:rPr>
+                <m:t>w</m:t>
+              </m:r>
+            </m:e>
+            <m:sub>
+              <m:r>
+                <w:rPr>
+                  <w:rFonts w:ascii="Cambria Math" w:hAnsi="Cambria Math" w:cs="Times New Roman"/>
+                  <w:sz w:val="24"/>
+                  <w:szCs w:val="24"/>
+                </w:rPr>
+                <m:t>k</m:t>
+              </m:r>
+            </m:sub>
+          </m:sSub>
+        </m:oMath>
+      </m:oMathPara>
+    </w:p>
+    <w:p>
+      <w:pPr>
+        <w:spacing w:line="480" w:lineRule="auto"/>
+        <w:rPr>
+          <w:rFonts w:ascii="Times New Roman" w:eastAsiaTheme="minorEastAsia" w:hAnsi="Times New Roman" w:cs="Times New Roman"/>
+          <w:sz w:val="24"/>
+          <w:szCs w:val="24"/>
+        </w:rPr>
+      </w:pPr>
+      <w:r>
+        <w:rPr>
+          <w:rFonts w:ascii="Times New Roman" w:eastAsiaTheme="minorEastAsia" w:hAnsi="Times New Roman" w:cs="Times New Roman"/>
+          <w:sz w:val="24"/>
+          <w:szCs w:val="24"/>
+        </w:rPr>
+        <w:t xml:space="preserve">where f(.) models vehicle kinematics and where </w:t>
+      </w:r>
+      <w:proofErr w:type="spellStart"/>
+      <w:r>
+        <w:rPr>
+          <w:rFonts w:ascii="Times New Roman" w:eastAsiaTheme="minorEastAsia" w:hAnsi="Times New Roman" w:cs="Times New Roman"/>
+          <w:sz w:val="24"/>
+          <w:szCs w:val="24"/>
+        </w:rPr>
+        <w:t>w</w:t>
+      </w:r>
+      <w:r>
+        <w:rPr>
+          <w:rFonts w:ascii="Times New Roman" w:eastAsiaTheme="minorEastAsia" w:hAnsi="Times New Roman" w:cs="Times New Roman"/>
+          <w:sz w:val="24"/>
+          <w:szCs w:val="24"/>
+          <w:vertAlign w:val="subscript"/>
+        </w:rPr>
+        <w:t>k</w:t>
+      </w:r>
+      <w:proofErr w:type="spellEnd"/>
+      <w:r>
+        <w:rPr>
+          <w:rFonts w:ascii="Times New Roman" w:eastAsiaTheme="minorEastAsia" w:hAnsi="Times New Roman" w:cs="Times New Roman"/>
+          <w:sz w:val="24"/>
+          <w:szCs w:val="24"/>
+        </w:rPr>
+        <w:t xml:space="preserve"> are additive, zero mean uncorrelated Gaussian motion disturbances with covariance </w:t>
+      </w:r>
+      <w:proofErr w:type="spellStart"/>
+      <w:r>
+        <w:rPr>
+          <w:rFonts w:ascii="Times New Roman" w:eastAsiaTheme="minorEastAsia" w:hAnsi="Times New Roman" w:cs="Times New Roman"/>
+          <w:sz w:val="24"/>
+          <w:szCs w:val="24"/>
+        </w:rPr>
+        <w:t>Q</w:t>
+      </w:r>
+      <w:r>
+        <w:rPr>
+          <w:rFonts w:ascii="Times New Roman" w:eastAsiaTheme="minorEastAsia" w:hAnsi="Times New Roman" w:cs="Times New Roman"/>
+          <w:sz w:val="24"/>
+          <w:szCs w:val="24"/>
+          <w:vertAlign w:val="subscript"/>
+        </w:rPr>
+        <w:t>k</w:t>
+      </w:r>
+      <w:proofErr w:type="spellEnd"/>
+      <w:r>
+        <w:rPr>
+          <w:rFonts w:ascii="Times New Roman" w:eastAsiaTheme="minorEastAsia" w:hAnsi="Times New Roman" w:cs="Times New Roman"/>
+          <w:sz w:val="24"/>
+          <w:szCs w:val="24"/>
+        </w:rPr>
+        <w:t>.</w:t>
+      </w:r>
+    </w:p>
+    <w:p>
+      <w:pPr>
+        <w:spacing w:line="480" w:lineRule="auto"/>
+        <w:rPr>
+          <w:rFonts w:ascii="Times New Roman" w:hAnsi="Times New Roman" w:cs="Times New Roman"/>
+          <w:sz w:val="24"/>
+          <w:szCs w:val="24"/>
+        </w:rPr>
+      </w:pPr>
+    </w:p>
+    <w:p>
+      <w:pPr>
+        <w:spacing w:line="480" w:lineRule="auto"/>
+        <w:rPr>
+          <w:rFonts w:ascii="Times New Roman" w:hAnsi="Times New Roman" w:cs="Times New Roman"/>
+          <w:b/>
+          <w:sz w:val="24"/>
+          <w:szCs w:val="24"/>
+        </w:rPr>
+      </w:pPr>
+      <w:r>
+        <w:rPr>
+          <w:rFonts w:ascii="Times New Roman" w:hAnsi="Times New Roman" w:cs="Times New Roman"/>
+          <w:b/>
+          <w:sz w:val="24"/>
+          <w:szCs w:val="24"/>
+        </w:rPr>
+        <w:t>Observation Model:</w:t>
+      </w:r>
+    </w:p>
+    <w:p>
+      <w:pPr>
+        <w:spacing w:line="480" w:lineRule="auto"/>
+        <w:rPr>
+          <w:rFonts w:ascii="Times New Roman" w:hAnsi="Times New Roman" w:cs="Times New Roman"/>
+          <w:b/>
+          <w:sz w:val="24"/>
+          <w:szCs w:val="24"/>
+        </w:rPr>
+      </w:pPr>
+    </w:p>
+    <w:p>
+      <w:pPr>
+        <w:spacing w:line="480" w:lineRule="auto"/>
+        <w:rPr>
+          <w:rFonts w:ascii="Times New Roman" w:eastAsiaTheme="minorEastAsia" w:hAnsi="Times New Roman" w:cs="Times New Roman"/>
+          <w:sz w:val="24"/>
+          <w:szCs w:val="24"/>
+        </w:rPr>
+      </w:pPr>
+      <m:oMathPara>
+        <m:oMath>
+          <m:r>
+            <w:rPr>
+              <w:rFonts w:ascii="Cambria Math" w:hAnsi="Cambria Math" w:cs="Times New Roman"/>
+              <w:sz w:val="24"/>
+              <w:szCs w:val="24"/>
+            </w:rPr>
+            <m:t>P</m:t>
+          </m:r>
+          <m:d>
+            <m:dPr>
+              <m:ctrlPr>
+                <w:rPr>
+                  <w:rFonts w:ascii="Cambria Math" w:hAnsi="Cambria Math" w:cs="Times New Roman"/>
+                  <w:i/>
+                  <w:sz w:val="24"/>
+                  <w:szCs w:val="24"/>
+                </w:rPr>
+              </m:ctrlPr>
+            </m:dPr>
+            <m:e>
+              <m:sSub>
+                <m:sSubPr>
+                  <m:ctrlPr>
+                    <w:rPr>
+                      <w:rFonts w:ascii="Cambria Math" w:hAnsi="Cambria Math" w:cs="Times New Roman"/>
+                      <w:i/>
+                      <w:sz w:val="24"/>
+                      <w:szCs w:val="24"/>
+                    </w:rPr>
+                  </m:ctrlPr>
+                </m:sSubPr>
+                <m:e>
+                  <m:r>
+                    <w:rPr>
+                      <w:rFonts w:ascii="Cambria Math" w:hAnsi="Cambria Math" w:cs="Times New Roman"/>
+                      <w:sz w:val="24"/>
+                      <w:szCs w:val="24"/>
+                    </w:rPr>
+                    <m:t>z</m:t>
+                  </m:r>
+                </m:e>
+                <m:sub>
+                  <m:r>
+                    <w:rPr>
+                      <w:rFonts w:ascii="Cambria Math" w:hAnsi="Cambria Math" w:cs="Times New Roman"/>
+                      <w:sz w:val="24"/>
+                      <w:szCs w:val="24"/>
+                    </w:rPr>
+                    <m:t>k</m:t>
+                  </m:r>
+                </m:sub>
+              </m:sSub>
+            </m:e>
+            <m:e>
+              <m:sSub>
+                <m:sSubPr>
+                  <m:ctrlPr>
+                    <w:rPr>
+                      <w:rFonts w:ascii="Cambria Math" w:hAnsi="Cambria Math" w:cs="Times New Roman"/>
+                      <w:i/>
+                      <w:sz w:val="24"/>
+                      <w:szCs w:val="24"/>
+                    </w:rPr>
+                  </m:ctrlPr>
+                </m:sSubPr>
+                <m:e>
+                  <m:r>
+                    <w:rPr>
+                      <w:rFonts w:ascii="Cambria Math" w:hAnsi="Cambria Math" w:cs="Times New Roman"/>
+                      <w:sz w:val="24"/>
+                      <w:szCs w:val="24"/>
+                    </w:rPr>
+                    <m:t>x</m:t>
+                  </m:r>
+                </m:e>
+                <m:sub>
+                  <m:r>
+                    <w:rPr>
+                      <w:rFonts w:ascii="Cambria Math" w:hAnsi="Cambria Math" w:cs="Times New Roman"/>
+                      <w:sz w:val="24"/>
+                      <w:szCs w:val="24"/>
+                    </w:rPr>
+                    <m:t>k</m:t>
+                  </m:r>
+                </m:sub>
+              </m:sSub>
+              <m:r>
+                <w:rPr>
+                  <w:rFonts w:ascii="Cambria Math" w:hAnsi="Cambria Math" w:cs="Times New Roman"/>
+                  <w:sz w:val="24"/>
+                  <w:szCs w:val="24"/>
+                </w:rPr>
+                <m:t>,m</m:t>
+              </m:r>
+            </m:e>
+          </m:d>
+          <m:r>
+            <w:rPr>
+              <w:rFonts w:ascii="Cambria Math" w:hAnsi="Cambria Math" w:cs="Times New Roman"/>
+              <w:sz w:val="24"/>
+              <w:szCs w:val="24"/>
+            </w:rPr>
+            <m:t>↔z(k)=h</m:t>
+          </m:r>
+          <m:d>
+            <m:dPr>
+              <m:ctrlPr>
+                <w:rPr>
+                  <w:rFonts w:ascii="Cambria Math" w:hAnsi="Cambria Math" w:cs="Times New Roman"/>
+                  <w:i/>
+                  <w:sz w:val="24"/>
+                  <w:szCs w:val="24"/>
+                </w:rPr>
+              </m:ctrlPr>
+            </m:dPr>
+            <m:e>
+              <m:sSub>
+                <m:sSubPr>
+                  <m:ctrlPr>
+                    <w:rPr>
+                      <w:rFonts w:ascii="Cambria Math" w:hAnsi="Cambria Math" w:cs="Times New Roman"/>
+                      <w:i/>
+                      <w:sz w:val="24"/>
+                      <w:szCs w:val="24"/>
+                    </w:rPr>
+                  </m:ctrlPr>
+                </m:sSubPr>
+                <m:e>
+                  <m:r>
+                    <w:rPr>
+                      <w:rFonts w:ascii="Cambria Math" w:hAnsi="Cambria Math" w:cs="Times New Roman"/>
+                      <w:sz w:val="24"/>
+                      <w:szCs w:val="24"/>
+                    </w:rPr>
+                    <m:t>x</m:t>
+                  </m:r>
+                </m:e>
+                <m:sub>
+                  <m:r>
+                    <w:rPr>
+                      <w:rFonts w:ascii="Cambria Math" w:hAnsi="Cambria Math" w:cs="Times New Roman"/>
+                      <w:sz w:val="24"/>
+                      <w:szCs w:val="24"/>
+                    </w:rPr>
+                    <m:t>k</m:t>
+                  </m:r>
+                </m:sub>
+              </m:sSub>
+              <m:r>
+                <w:rPr>
+                  <w:rFonts w:ascii="Cambria Math" w:hAnsi="Cambria Math" w:cs="Times New Roman"/>
+                  <w:sz w:val="24"/>
+                  <w:szCs w:val="24"/>
+                </w:rPr>
+                <m:t>,m</m:t>
+              </m:r>
+            </m:e>
+          </m:d>
+          <m:r>
+            <w:rPr>
+              <w:rFonts w:ascii="Cambria Math" w:hAnsi="Cambria Math" w:cs="Times New Roman"/>
+              <w:sz w:val="24"/>
+              <w:szCs w:val="24"/>
+            </w:rPr>
+            <m:t>+</m:t>
+          </m:r>
+          <m:sSub>
+            <m:sSubPr>
+              <m:ctrlPr>
+                <w:rPr>
+                  <w:rFonts w:ascii="Cambria Math" w:hAnsi="Cambria Math" w:cs="Times New Roman"/>
+                  <w:i/>
+                  <w:sz w:val="24"/>
+                  <w:szCs w:val="24"/>
+                </w:rPr>
+              </m:ctrlPr>
+            </m:sSubPr>
+            <m:e>
+              <m:r>
+                <w:rPr>
+                  <w:rFonts w:ascii="Cambria Math" w:hAnsi="Cambria Math" w:cs="Times New Roman"/>
+                  <w:sz w:val="24"/>
+                  <w:szCs w:val="24"/>
+                </w:rPr>
+                <m:t>v</m:t>
+              </m:r>
+            </m:e>
+            <m:sub>
+              <m:r>
+                <w:rPr>
+                  <w:rFonts w:ascii="Cambria Math" w:hAnsi="Cambria Math" w:cs="Times New Roman"/>
+                  <w:sz w:val="24"/>
+                  <w:szCs w:val="24"/>
+                </w:rPr>
+                <m:t>k</m:t>
+              </m:r>
+            </m:sub>
+          </m:sSub>
+        </m:oMath>
+      </m:oMathPara>
+    </w:p>
+    <w:p>
+      <w:pPr>
+        <w:spacing w:line="480" w:lineRule="auto"/>
+        <w:rPr>
+          <w:rFonts w:ascii="Times New Roman" w:eastAsiaTheme="minorEastAsia" w:hAnsi="Times New Roman" w:cs="Times New Roman"/>
+          <w:sz w:val="24"/>
+          <w:szCs w:val="24"/>
+        </w:rPr>
+      </w:pPr>
+      <w:r>
+        <w:rPr>
+          <w:rFonts w:ascii="Times New Roman" w:eastAsiaTheme="minorEastAsia" w:hAnsi="Times New Roman" w:cs="Times New Roman"/>
+          <w:sz w:val="24"/>
+          <w:szCs w:val="24"/>
+        </w:rPr>
+        <w:t xml:space="preserve">where h(.) describes the geometry of the observation and where </w:t>
+      </w:r>
+      <w:proofErr w:type="spellStart"/>
+      <w:r>
+        <w:rPr>
+          <w:rFonts w:ascii="Times New Roman" w:eastAsiaTheme="minorEastAsia" w:hAnsi="Times New Roman" w:cs="Times New Roman"/>
+          <w:sz w:val="24"/>
+          <w:szCs w:val="24"/>
+        </w:rPr>
+        <w:t>v</w:t>
+      </w:r>
+      <w:r>
+        <w:rPr>
+          <w:rFonts w:ascii="Times New Roman" w:eastAsiaTheme="minorEastAsia" w:hAnsi="Times New Roman" w:cs="Times New Roman"/>
+          <w:sz w:val="24"/>
+          <w:szCs w:val="24"/>
+          <w:vertAlign w:val="subscript"/>
+        </w:rPr>
+        <w:t>k</w:t>
+      </w:r>
+      <w:proofErr w:type="spellEnd"/>
+      <w:r>
+        <w:rPr>
+          <w:rFonts w:ascii="Times New Roman" w:eastAsiaTheme="minorEastAsia" w:hAnsi="Times New Roman" w:cs="Times New Roman"/>
+          <w:sz w:val="24"/>
+          <w:szCs w:val="24"/>
+        </w:rPr>
+        <w:t xml:space="preserve"> are additive, zero mean uncorrelated Gaussian observation errors with covariance </w:t>
+      </w:r>
+      <w:proofErr w:type="spellStart"/>
+      <w:r>
+        <w:rPr>
+          <w:rFonts w:ascii="Times New Roman" w:eastAsiaTheme="minorEastAsia" w:hAnsi="Times New Roman" w:cs="Times New Roman"/>
+          <w:sz w:val="24"/>
+          <w:szCs w:val="24"/>
+        </w:rPr>
+        <w:t>R</w:t>
+      </w:r>
+      <w:r>
+        <w:rPr>
+          <w:rFonts w:ascii="Times New Roman" w:eastAsiaTheme="minorEastAsia" w:hAnsi="Times New Roman" w:cs="Times New Roman"/>
+          <w:sz w:val="24"/>
+          <w:szCs w:val="24"/>
+          <w:vertAlign w:val="subscript"/>
+        </w:rPr>
+        <w:t>k</w:t>
+      </w:r>
+      <w:proofErr w:type="spellEnd"/>
+      <w:r>
+        <w:rPr>
+          <w:rFonts w:ascii="Times New Roman" w:eastAsiaTheme="minorEastAsia" w:hAnsi="Times New Roman" w:cs="Times New Roman"/>
+          <w:sz w:val="24"/>
+          <w:szCs w:val="24"/>
+        </w:rPr>
+        <w:t>.</w:t>
+      </w:r>
+    </w:p>
+    <w:p>
+      <w:pPr>
+        <w:spacing w:line="480" w:lineRule="auto"/>
+        <w:rPr>
+          <w:rFonts w:ascii="Times New Roman" w:hAnsi="Times New Roman" w:cs="Times New Roman"/>
+          <w:sz w:val="24"/>
+          <w:szCs w:val="24"/>
+        </w:rPr>
+      </w:pPr>
+    </w:p>
+    <w:p>
+      <w:pPr>
+        <w:spacing w:line="480" w:lineRule="auto"/>
+        <w:rPr>
+          <w:rFonts w:ascii="Times New Roman" w:hAnsi="Times New Roman" w:cs="Times New Roman"/>
+          <w:b/>
+          <w:sz w:val="24"/>
+          <w:szCs w:val="24"/>
+        </w:rPr>
+      </w:pPr>
+      <w:r>
+        <w:rPr>
+          <w:rFonts w:ascii="Times New Roman" w:hAnsi="Times New Roman" w:cs="Times New Roman"/>
+          <w:b/>
+          <w:sz w:val="24"/>
+          <w:szCs w:val="24"/>
+        </w:rPr>
+        <w:t>The mean:</w:t>
+      </w:r>
+    </w:p>
+    <w:p>
+      <w:pPr>
+        <w:spacing w:line="480" w:lineRule="auto"/>
+        <w:rPr>
+          <w:rFonts w:ascii="Times New Roman" w:eastAsiaTheme="minorEastAsia" w:hAnsi="Times New Roman" w:cs="Times New Roman"/>
+          <w:sz w:val="24"/>
+          <w:szCs w:val="24"/>
+        </w:rPr>
+      </w:pPr>
+      <m:oMathPara>
+        <m:oMath>
+          <m:d>
+            <m:dPr>
+              <m:begChr m:val="["/>
+              <m:endChr m:val="]"/>
+              <m:ctrlPr>
+                <w:rPr>
+                  <w:rFonts w:ascii="Cambria Math" w:hAnsi="Cambria Math" w:cs="Times New Roman"/>
+                  <w:i/>
+                  <w:sz w:val="24"/>
+                  <w:szCs w:val="24"/>
+                </w:rPr>
+              </m:ctrlPr>
+            </m:dPr>
+            <m:e>
+              <m:m>
+                <m:mPr>
+                  <m:mcs>
+                    <m:mc>
+                      <m:mcPr>
+                        <m:count m:val="1"/>
+                        <m:mcJc m:val="center"/>
+                      </m:mcPr>
+                    </m:mc>
+                  </m:mcs>
+                  <m:ctrlPr>
+                    <w:rPr>
+                      <w:rFonts w:ascii="Cambria Math" w:hAnsi="Cambria Math" w:cs="Times New Roman"/>
+                      <w:i/>
+                      <w:sz w:val="24"/>
+                      <w:szCs w:val="24"/>
+                    </w:rPr>
+                  </m:ctrlPr>
+                </m:mPr>
+                <m:mr>
+                  <m:e>
+                    <m:sSub>
+                      <m:sSubPr>
+                        <m:ctrlPr>
+                          <w:rPr>
+                            <w:rFonts w:ascii="Cambria Math" w:hAnsi="Cambria Math" w:cs="Times New Roman"/>
+                            <w:i/>
+                            <w:sz w:val="24"/>
+                            <w:szCs w:val="24"/>
+                          </w:rPr>
+                        </m:ctrlPr>
+                      </m:sSubPr>
+                      <m:e>
+                        <m:r>
+                          <w:rPr>
+                            <w:rFonts w:ascii="Cambria Math" w:hAnsi="Cambria Math" w:cs="Times New Roman"/>
+                            <w:sz w:val="24"/>
+                            <w:szCs w:val="24"/>
+                          </w:rPr>
+                          <m:t>x̂</m:t>
+                        </m:r>
+                      </m:e>
+                      <m:sub>
+                        <m:r>
+                          <w:rPr>
+                            <w:rFonts w:ascii="Cambria Math" w:hAnsi="Cambria Math" w:cs="Times New Roman"/>
+                            <w:sz w:val="24"/>
+                            <w:szCs w:val="24"/>
+                          </w:rPr>
+                          <m:t>k|k</m:t>
+                        </m:r>
+                      </m:sub>
+                    </m:sSub>
+                  </m:e>
+                </m:mr>
+                <m:mr>
+                  <m:e>
+                    <m:sSub>
+                      <m:sSubPr>
+                        <m:ctrlPr>
+                          <w:rPr>
+                            <w:rFonts w:ascii="Cambria Math" w:hAnsi="Cambria Math" w:cs="Times New Roman"/>
+                            <w:i/>
+                            <w:sz w:val="24"/>
+                            <w:szCs w:val="24"/>
+                          </w:rPr>
+                        </m:ctrlPr>
+                      </m:sSubPr>
+                      <m:e>
+                        <m:r>
+                          <w:rPr>
+                            <w:rFonts w:ascii="Cambria Math" w:hAnsi="Cambria Math" w:cs="Times New Roman"/>
+                            <w:sz w:val="24"/>
+                            <w:szCs w:val="24"/>
+                          </w:rPr>
+                          <m:t>m̂</m:t>
+                        </m:r>
+                      </m:e>
+                      <m:sub>
+                        <m:r>
+                          <w:rPr>
+                            <w:rFonts w:ascii="Cambria Math" w:hAnsi="Cambria Math" w:cs="Times New Roman"/>
+                            <w:sz w:val="24"/>
+                            <w:szCs w:val="24"/>
+                          </w:rPr>
+                          <m:t>k</m:t>
+                        </m:r>
+                      </m:sub>
+                    </m:sSub>
+                  </m:e>
+                </m:mr>
+              </m:m>
+            </m:e>
+          </m:d>
+          <m:r>
+            <w:rPr>
+              <w:rFonts w:ascii="Cambria Math" w:hAnsi="Cambria Math" w:cs="Times New Roman"/>
+              <w:sz w:val="24"/>
+              <w:szCs w:val="24"/>
+            </w:rPr>
+            <m:t>=E</m:t>
+          </m:r>
+          <m:d>
+            <m:dPr>
+              <m:begChr m:val="["/>
+              <m:endChr m:val="]"/>
+              <m:ctrlPr>
+                <w:rPr>
+                  <w:rFonts w:ascii="Cambria Math" w:hAnsi="Cambria Math" w:cs="Times New Roman"/>
+                  <w:i/>
+                  <w:sz w:val="24"/>
+                  <w:szCs w:val="24"/>
+                </w:rPr>
+              </m:ctrlPr>
+            </m:dPr>
+            <m:e>
+              <m:m>
+                <m:mPr>
+                  <m:mcs>
+                    <m:mc>
+                      <m:mcPr>
+                        <m:count m:val="2"/>
+                        <m:mcJc m:val="center"/>
+                      </m:mcPr>
+                    </m:mc>
+                  </m:mcs>
+                  <m:ctrlPr>
+                    <w:rPr>
+                      <w:rFonts w:ascii="Cambria Math" w:hAnsi="Cambria Math" w:cs="Times New Roman"/>
+                      <w:i/>
+                      <w:sz w:val="24"/>
+                      <w:szCs w:val="24"/>
+                    </w:rPr>
+                  </m:ctrlPr>
+                </m:mPr>
+                <m:mr>
+                  <m:e>
+                    <m:m>
+                      <m:mPr>
+                        <m:mcs>
+                          <m:mc>
+                            <m:mcPr>
+                              <m:count m:val="1"/>
+                              <m:mcJc m:val="center"/>
+                            </m:mcPr>
+                          </m:mc>
+                        </m:mcs>
+                        <m:ctrlPr>
+                          <w:rPr>
+                            <w:rFonts w:ascii="Cambria Math" w:hAnsi="Cambria Math" w:cs="Times New Roman"/>
+                            <w:i/>
+                            <w:sz w:val="24"/>
+                            <w:szCs w:val="24"/>
+                          </w:rPr>
+                        </m:ctrlPr>
+                      </m:mPr>
+                      <m:mr>
+                        <m:e>
+                          <m:sSub>
+                            <m:sSubPr>
+                              <m:ctrlPr>
+                                <w:rPr>
+                                  <w:rFonts w:ascii="Cambria Math" w:hAnsi="Cambria Math" w:cs="Times New Roman"/>
+                                  <w:i/>
+                                  <w:sz w:val="24"/>
+                                  <w:szCs w:val="24"/>
+                                </w:rPr>
+                              </m:ctrlPr>
+                            </m:sSubPr>
+                            <m:e>
+                              <m:r>
+                                <w:rPr>
+                                  <w:rFonts w:ascii="Cambria Math" w:hAnsi="Cambria Math" w:cs="Times New Roman"/>
+                                  <w:sz w:val="24"/>
+                                  <w:szCs w:val="24"/>
+                                </w:rPr>
+                                <m:t>x</m:t>
+                              </m:r>
+                            </m:e>
+                            <m:sub>
+                              <m:r>
+                                <w:rPr>
+                                  <w:rFonts w:ascii="Cambria Math" w:hAnsi="Cambria Math" w:cs="Times New Roman"/>
+                                  <w:sz w:val="24"/>
+                                  <w:szCs w:val="24"/>
+                                </w:rPr>
+                                <m:t>k</m:t>
+                              </m:r>
+                            </m:sub>
+                          </m:sSub>
+                        </m:e>
+                      </m:mr>
+                      <m:mr>
+                        <m:e>
+                          <m:r>
+                            <w:rPr>
+                              <w:rFonts w:ascii="Cambria Math" w:hAnsi="Cambria Math" w:cs="Times New Roman"/>
+                              <w:sz w:val="24"/>
+                              <w:szCs w:val="24"/>
+                            </w:rPr>
+                            <m:t>m</m:t>
+                          </m:r>
+                        </m:e>
+                      </m:mr>
+                    </m:m>
+                  </m:e>
+                  <m:e>
+                    <m:r>
+                      <w:rPr>
+                        <w:rFonts w:ascii="Cambria Math" w:hAnsi="Cambria Math" w:cs="Times New Roman"/>
+                        <w:sz w:val="24"/>
+                        <w:szCs w:val="24"/>
+                      </w:rPr>
+                      <m:t xml:space="preserve">| </m:t>
+                    </m:r>
+                    <m:sSub>
+                      <m:sSubPr>
+                        <m:ctrlPr>
+                          <w:rPr>
+                            <w:rFonts w:ascii="Cambria Math" w:hAnsi="Cambria Math" w:cs="Times New Roman"/>
+                            <w:i/>
+                            <w:sz w:val="24"/>
+                            <w:szCs w:val="24"/>
+                          </w:rPr>
+                        </m:ctrlPr>
+                      </m:sSubPr>
+                      <m:e>
+                        <m:r>
+                          <w:rPr>
+                            <w:rFonts w:ascii="Cambria Math" w:hAnsi="Cambria Math" w:cs="Times New Roman"/>
+                            <w:sz w:val="24"/>
+                            <w:szCs w:val="24"/>
+                          </w:rPr>
+                          <m:t xml:space="preserve"> Z</m:t>
+                        </m:r>
+                      </m:e>
+                      <m:sub>
+                        <m:r>
+                          <w:rPr>
+                            <w:rFonts w:ascii="Cambria Math" w:hAnsi="Cambria Math" w:cs="Times New Roman"/>
+                            <w:sz w:val="24"/>
+                            <w:szCs w:val="24"/>
+                          </w:rPr>
+                          <m:t>0:k</m:t>
+                        </m:r>
+                      </m:sub>
+                    </m:sSub>
+                  </m:e>
+                </m:mr>
+              </m:m>
+            </m:e>
+          </m:d>
+        </m:oMath>
+      </m:oMathPara>
+    </w:p>
+    <w:p>
+      <w:pPr>
+        <w:spacing w:line="480" w:lineRule="auto"/>
+        <w:rPr>
+          <w:rFonts w:ascii="Times New Roman" w:hAnsi="Times New Roman" w:cs="Times New Roman"/>
+          <w:sz w:val="24"/>
+          <w:szCs w:val="24"/>
+        </w:rPr>
+      </w:pPr>
+    </w:p>
+    <w:p>
+      <w:pPr>
+        <w:spacing w:line="480" w:lineRule="auto"/>
+        <w:rPr>
+          <w:rFonts w:ascii="Times New Roman" w:hAnsi="Times New Roman" w:cs="Times New Roman"/>
+          <w:b/>
+          <w:i/>
+          <w:iCs/>
+          <w:color w:val="000000"/>
+          <w:sz w:val="24"/>
+          <w:szCs w:val="24"/>
+        </w:rPr>
+      </w:pPr>
+      <w:r>
+        <w:rPr>
+          <w:rFonts w:ascii="Times New Roman" w:hAnsi="Times New Roman" w:cs="Times New Roman"/>
+          <w:b/>
+          <w:sz w:val="24"/>
+          <w:szCs w:val="24"/>
+        </w:rPr>
+        <w:t>Covariance:</w:t>
+      </w:r>
+      <w:r>
+        <w:rPr>
+          <w:rStyle w:val="fontstyle01"/>
+          <w:rFonts w:ascii="Times New Roman" w:hAnsi="Times New Roman" w:cs="Times New Roman"/>
+          <w:b/>
+          <w:sz w:val="24"/>
+          <w:szCs w:val="24"/>
+        </w:rPr>
+        <w:t xml:space="preserve"> </w:t>
+      </w:r>
+    </w:p>
+    <w:p>
+      <w:pPr>
+        <w:spacing w:line="480" w:lineRule="auto"/>
+        <w:rPr>
+          <w:rFonts w:ascii="Times New Roman" w:eastAsiaTheme="minorEastAsia" w:hAnsi="Times New Roman" w:cs="Times New Roman"/>
+          <w:sz w:val="24"/>
+          <w:szCs w:val="24"/>
+        </w:rPr>
+      </w:pPr>
+      <m:oMathPara>
+        <m:oMath>
+          <m:sSub>
+            <m:sSubPr>
+              <m:ctrlPr>
+                <w:rPr>
+                  <w:rFonts w:ascii="Cambria Math" w:hAnsi="Cambria Math" w:cs="Times New Roman"/>
+                  <w:i/>
+                  <w:sz w:val="24"/>
+                  <w:szCs w:val="24"/>
+                </w:rPr>
+              </m:ctrlPr>
+            </m:sSubPr>
+            <m:e>
+              <m:r>
+                <w:rPr>
+                  <w:rFonts w:ascii="Cambria Math" w:hAnsi="Cambria Math" w:cs="Times New Roman"/>
+                  <w:sz w:val="24"/>
+                  <w:szCs w:val="24"/>
+                </w:rPr>
+                <m:t>P</m:t>
+              </m:r>
+            </m:e>
+            <m:sub>
+              <m:r>
+                <w:rPr>
+                  <w:rFonts w:ascii="Cambria Math" w:hAnsi="Cambria Math" w:cs="Times New Roman"/>
+                  <w:sz w:val="24"/>
+                  <w:szCs w:val="24"/>
+                </w:rPr>
+                <m:t>k|k</m:t>
+              </m:r>
+            </m:sub>
+          </m:sSub>
+          <m:r>
+            <w:rPr>
+              <w:rFonts w:ascii="Cambria Math" w:hAnsi="Cambria Math" w:cs="Times New Roman"/>
+              <w:sz w:val="24"/>
+              <w:szCs w:val="24"/>
+            </w:rPr>
+            <m:t>=</m:t>
+          </m:r>
+          <m:sSub>
+            <m:sSubPr>
+              <m:ctrlPr>
+                <w:rPr>
+                  <w:rFonts w:ascii="Cambria Math" w:hAnsi="Cambria Math" w:cs="Times New Roman"/>
+                  <w:i/>
+                  <w:sz w:val="24"/>
+                  <w:szCs w:val="24"/>
+                </w:rPr>
+              </m:ctrlPr>
+            </m:sSubPr>
+            <m:e>
+              <m:d>
+                <m:dPr>
+                  <m:begChr m:val="["/>
+                  <m:endChr m:val="]"/>
+                  <m:ctrlPr>
+                    <w:rPr>
+                      <w:rFonts w:ascii="Cambria Math" w:hAnsi="Cambria Math" w:cs="Times New Roman"/>
+                      <w:i/>
+                      <w:sz w:val="24"/>
+                      <w:szCs w:val="24"/>
+                    </w:rPr>
+                  </m:ctrlPr>
+                </m:dPr>
+                <m:e>
+                  <m:m>
+                    <m:mPr>
+                      <m:mcs>
+                        <m:mc>
+                          <m:mcPr>
+                            <m:count m:val="2"/>
+                            <m:mcJc m:val="center"/>
+                          </m:mcPr>
+                        </m:mc>
+                      </m:mcs>
+                      <m:ctrlPr>
+                        <w:rPr>
+                          <w:rFonts w:ascii="Cambria Math" w:hAnsi="Cambria Math" w:cs="Times New Roman"/>
+                          <w:i/>
+                          <w:sz w:val="24"/>
+                          <w:szCs w:val="24"/>
+                        </w:rPr>
+                      </m:ctrlPr>
+                    </m:mPr>
+                    <m:mr>
+                      <m:e>
+                        <m:sSub>
+                          <m:sSubPr>
+                            <m:ctrlPr>
+                              <w:rPr>
+                                <w:rFonts w:ascii="Cambria Math" w:hAnsi="Cambria Math" w:cs="Times New Roman"/>
+                                <w:i/>
+                                <w:sz w:val="24"/>
+                                <w:szCs w:val="24"/>
+                              </w:rPr>
+                            </m:ctrlPr>
+                          </m:sSubPr>
+                          <m:e>
+                            <m:r>
+                              <w:rPr>
+                                <w:rFonts w:ascii="Cambria Math" w:hAnsi="Cambria Math" w:cs="Times New Roman"/>
+                                <w:sz w:val="24"/>
+                                <w:szCs w:val="24"/>
+                              </w:rPr>
+                              <m:t>P</m:t>
+                            </m:r>
+                          </m:e>
+                          <m:sub>
+                            <m:r>
+                              <w:rPr>
+                                <w:rFonts w:ascii="Cambria Math" w:hAnsi="Cambria Math" w:cs="Times New Roman"/>
+                                <w:sz w:val="24"/>
+                                <w:szCs w:val="24"/>
+                              </w:rPr>
+                              <m:t>xx</m:t>
+                            </m:r>
+                          </m:sub>
+                        </m:sSub>
+                      </m:e>
+                      <m:e>
+                        <m:sSub>
+                          <m:sSubPr>
+                            <m:ctrlPr>
+                              <w:rPr>
+                                <w:rFonts w:ascii="Cambria Math" w:hAnsi="Cambria Math" w:cs="Times New Roman"/>
+                                <w:i/>
+                                <w:sz w:val="24"/>
+                                <w:szCs w:val="24"/>
+                              </w:rPr>
+                            </m:ctrlPr>
+                          </m:sSubPr>
+                          <m:e>
+                            <m:r>
+                              <w:rPr>
+                                <w:rFonts w:ascii="Cambria Math" w:hAnsi="Cambria Math" w:cs="Times New Roman"/>
+                                <w:sz w:val="24"/>
+                                <w:szCs w:val="24"/>
+                              </w:rPr>
+                              <m:t>P</m:t>
+                            </m:r>
+                          </m:e>
+                          <m:sub>
+                            <m:r>
+                              <w:rPr>
+                                <w:rFonts w:ascii="Cambria Math" w:hAnsi="Cambria Math" w:cs="Times New Roman"/>
+                                <w:sz w:val="24"/>
+                                <w:szCs w:val="24"/>
+                              </w:rPr>
+                              <m:t>xm</m:t>
+                            </m:r>
+                          </m:sub>
+                        </m:sSub>
+                      </m:e>
+                    </m:mr>
+                    <m:mr>
+                      <m:e>
+                        <m:sSubSup>
+                          <m:sSubSupPr>
+                            <m:ctrlPr>
+                              <w:rPr>
+                                <w:rFonts w:ascii="Cambria Math" w:hAnsi="Cambria Math" w:cs="Times New Roman"/>
+                                <w:i/>
+                                <w:sz w:val="24"/>
+                                <w:szCs w:val="24"/>
+                              </w:rPr>
+                            </m:ctrlPr>
+                          </m:sSubSupPr>
+                          <m:e>
+                            <m:r>
+                              <w:rPr>
+                                <w:rFonts w:ascii="Cambria Math" w:hAnsi="Cambria Math" w:cs="Times New Roman"/>
+                                <w:sz w:val="24"/>
+                                <w:szCs w:val="24"/>
+                              </w:rPr>
+                              <m:t>P</m:t>
+                            </m:r>
+                          </m:e>
+                          <m:sub>
+                            <m:r>
+                              <w:rPr>
+                                <w:rFonts w:ascii="Cambria Math" w:hAnsi="Cambria Math" w:cs="Times New Roman"/>
+                                <w:sz w:val="24"/>
+                                <w:szCs w:val="24"/>
+                              </w:rPr>
+                              <m:t>xm</m:t>
+                            </m:r>
+                          </m:sub>
+                          <m:sup>
+                            <m:r>
+                              <w:rPr>
+                                <w:rFonts w:ascii="Cambria Math" w:hAnsi="Cambria Math" w:cs="Times New Roman"/>
+                                <w:sz w:val="24"/>
+                                <w:szCs w:val="24"/>
+                              </w:rPr>
+                              <m:t>T</m:t>
+                            </m:r>
+                          </m:sup>
+                        </m:sSubSup>
+                      </m:e>
+                      <m:e>
+                        <m:sSub>
+                          <m:sSubPr>
+                            <m:ctrlPr>
+                              <w:rPr>
+                                <w:rFonts w:ascii="Cambria Math" w:hAnsi="Cambria Math" w:cs="Times New Roman"/>
+                                <w:i/>
+                                <w:sz w:val="24"/>
+                                <w:szCs w:val="24"/>
+                              </w:rPr>
+                            </m:ctrlPr>
+                          </m:sSubPr>
+                          <m:e>
+                            <m:r>
+                              <w:rPr>
+                                <w:rFonts w:ascii="Cambria Math" w:hAnsi="Cambria Math" w:cs="Times New Roman"/>
+                                <w:sz w:val="24"/>
+                                <w:szCs w:val="24"/>
+                              </w:rPr>
+                              <m:t>P</m:t>
+                            </m:r>
+                          </m:e>
+                          <m:sub>
+                            <m:r>
+                              <w:rPr>
+                                <w:rFonts w:ascii="Cambria Math" w:hAnsi="Cambria Math" w:cs="Times New Roman"/>
+                                <w:sz w:val="24"/>
+                                <w:szCs w:val="24"/>
+                              </w:rPr>
+                              <m:t>mm</m:t>
+                            </m:r>
+                          </m:sub>
+                        </m:sSub>
+                      </m:e>
+                    </m:mr>
+                  </m:m>
+                </m:e>
+              </m:d>
+            </m:e>
+            <m:sub>
+              <m:r>
+                <w:rPr>
+                  <w:rFonts w:ascii="Cambria Math" w:hAnsi="Cambria Math" w:cs="Times New Roman"/>
+                  <w:sz w:val="24"/>
+                  <w:szCs w:val="24"/>
+                </w:rPr>
+                <m:t>k|k</m:t>
+              </m:r>
+            </m:sub>
+          </m:sSub>
+        </m:oMath>
+      </m:oMathPara>
+    </w:p>
+    <w:p>
+      <w:pPr>
+        <w:spacing w:line="480" w:lineRule="auto"/>
+        <w:ind w:left="1980" w:firstLine="720"/>
+        <w:rPr>
+          <w:rFonts w:ascii="Times New Roman" w:eastAsiaTheme="minorEastAsia" w:hAnsi="Times New Roman" w:cs="Times New Roman"/>
+          <w:sz w:val="24"/>
+          <w:szCs w:val="24"/>
+        </w:rPr>
+      </w:pPr>
+      <m:oMathPara>
+        <m:oMath>
+          <m:r>
+            <w:rPr>
+              <w:rFonts w:ascii="Cambria Math" w:eastAsiaTheme="minorEastAsia" w:hAnsi="Cambria Math" w:cs="Times New Roman"/>
+              <w:sz w:val="24"/>
+              <w:szCs w:val="24"/>
+            </w:rPr>
+            <m:t>=E</m:t>
+          </m:r>
+          <m:d>
+            <m:dPr>
+              <m:begChr m:val="["/>
+              <m:endChr m:val="]"/>
+              <m:ctrlPr>
+                <w:rPr>
+                  <w:rFonts w:ascii="Cambria Math" w:eastAsiaTheme="minorEastAsia" w:hAnsi="Cambria Math" w:cs="Times New Roman"/>
+                  <w:i/>
+                  <w:sz w:val="24"/>
+                  <w:szCs w:val="24"/>
+                </w:rPr>
+              </m:ctrlPr>
+            </m:dPr>
+            <m:e>
+              <m:d>
+                <m:dPr>
+                  <m:ctrlPr>
+                    <w:rPr>
+                      <w:rFonts w:ascii="Cambria Math" w:eastAsiaTheme="minorEastAsia" w:hAnsi="Cambria Math" w:cs="Times New Roman"/>
+                      <w:i/>
+                      <w:sz w:val="24"/>
+                      <w:szCs w:val="24"/>
+                    </w:rPr>
+                  </m:ctrlPr>
+                </m:dPr>
+                <m:e>
+                  <m:m>
+                    <m:mPr>
+                      <m:mcs>
+                        <m:mc>
+                          <m:mcPr>
+                            <m:count m:val="1"/>
+                            <m:mcJc m:val="center"/>
+                          </m:mcPr>
+                        </m:mc>
+                      </m:mcs>
+                      <m:ctrlPr>
+                        <w:rPr>
+                          <w:rFonts w:ascii="Cambria Math" w:eastAsiaTheme="minorEastAsia" w:hAnsi="Cambria Math" w:cs="Times New Roman"/>
+                          <w:i/>
+                          <w:sz w:val="24"/>
+                          <w:szCs w:val="24"/>
+                        </w:rPr>
+                      </m:ctrlPr>
+                    </m:mPr>
+                    <m:mr>
+                      <m:e>
+                        <m:sSub>
+                          <m:sSubPr>
+                            <m:ctrlPr>
+                              <w:rPr>
+                                <w:rFonts w:ascii="Cambria Math" w:eastAsiaTheme="minorEastAsia" w:hAnsi="Cambria Math" w:cs="Times New Roman"/>
+                                <w:i/>
+                                <w:sz w:val="24"/>
+                                <w:szCs w:val="24"/>
+                              </w:rPr>
+                            </m:ctrlPr>
+                          </m:sSubPr>
+                          <m:e>
+                            <m:r>
+                              <w:rPr>
+                                <w:rFonts w:ascii="Cambria Math" w:eastAsiaTheme="minorEastAsia" w:hAnsi="Cambria Math" w:cs="Times New Roman"/>
+                                <w:sz w:val="24"/>
+                                <w:szCs w:val="24"/>
+                              </w:rPr>
+                              <m:t>x</m:t>
+                            </m:r>
+                          </m:e>
+                          <m:sub>
+                            <m:r>
+                              <w:rPr>
+                                <w:rFonts w:ascii="Cambria Math" w:eastAsiaTheme="minorEastAsia" w:hAnsi="Cambria Math" w:cs="Times New Roman"/>
+                                <w:sz w:val="24"/>
+                                <w:szCs w:val="24"/>
+                              </w:rPr>
+                              <m:t>k</m:t>
+                            </m:r>
+                          </m:sub>
+                        </m:sSub>
+                        <m:r>
+                          <w:rPr>
+                            <w:rFonts w:ascii="Cambria Math" w:eastAsiaTheme="minorEastAsia" w:hAnsi="Cambria Math" w:cs="Times New Roman"/>
+                            <w:sz w:val="24"/>
+                            <w:szCs w:val="24"/>
+                          </w:rPr>
+                          <m:t>-</m:t>
+                        </m:r>
+                        <m:sSub>
+                          <m:sSubPr>
+                            <m:ctrlPr>
+                              <w:rPr>
+                                <w:rFonts w:ascii="Cambria Math" w:eastAsiaTheme="minorEastAsia" w:hAnsi="Cambria Math" w:cs="Times New Roman"/>
+                                <w:i/>
+                                <w:sz w:val="24"/>
+                                <w:szCs w:val="24"/>
+                              </w:rPr>
+                            </m:ctrlPr>
+                          </m:sSubPr>
+                          <m:e>
+                            <m:r>
+                              <w:rPr>
+                                <w:rFonts w:ascii="Cambria Math" w:eastAsiaTheme="minorEastAsia" w:hAnsi="Cambria Math" w:cs="Times New Roman"/>
+                                <w:sz w:val="24"/>
+                                <w:szCs w:val="24"/>
+                              </w:rPr>
+                              <m:t xml:space="preserve">x̂ </m:t>
+                            </m:r>
+                          </m:e>
+                          <m:sub>
+                            <m:r>
+                              <w:rPr>
+                                <w:rFonts w:ascii="Cambria Math" w:eastAsiaTheme="minorEastAsia" w:hAnsi="Cambria Math" w:cs="Times New Roman"/>
+                                <w:sz w:val="24"/>
+                                <w:szCs w:val="24"/>
+                              </w:rPr>
+                              <m:t>k</m:t>
+                            </m:r>
+                          </m:sub>
+                        </m:sSub>
+                      </m:e>
+                    </m:mr>
+                    <m:mr>
+                      <m:e>
+                        <m:r>
+                          <w:rPr>
+                            <w:rFonts w:ascii="Cambria Math" w:eastAsiaTheme="minorEastAsia" w:hAnsi="Cambria Math" w:cs="Times New Roman"/>
+                            <w:sz w:val="24"/>
+                            <w:szCs w:val="24"/>
+                          </w:rPr>
+                          <m:t>m-</m:t>
+                        </m:r>
+                        <m:sSub>
+                          <m:sSubPr>
+                            <m:ctrlPr>
+                              <w:rPr>
+                                <w:rFonts w:ascii="Cambria Math" w:eastAsiaTheme="minorEastAsia" w:hAnsi="Cambria Math" w:cs="Times New Roman"/>
+                                <w:i/>
+                                <w:sz w:val="24"/>
+                                <w:szCs w:val="24"/>
+                              </w:rPr>
+                            </m:ctrlPr>
+                          </m:sSubPr>
+                          <m:e>
+                            <m:r>
+                              <w:rPr>
+                                <w:rFonts w:ascii="Cambria Math" w:eastAsiaTheme="minorEastAsia" w:hAnsi="Cambria Math" w:cs="Times New Roman"/>
+                                <w:sz w:val="24"/>
+                                <w:szCs w:val="24"/>
+                              </w:rPr>
+                              <m:t>m̂</m:t>
+                            </m:r>
+                          </m:e>
+                          <m:sub>
+                            <m:r>
+                              <w:rPr>
+                                <w:rFonts w:ascii="Cambria Math" w:eastAsiaTheme="minorEastAsia" w:hAnsi="Cambria Math" w:cs="Times New Roman"/>
+                                <w:sz w:val="24"/>
+                                <w:szCs w:val="24"/>
+                              </w:rPr>
+                              <m:t>k</m:t>
+                            </m:r>
+                          </m:sub>
+                        </m:sSub>
+                      </m:e>
+                    </m:mr>
+                  </m:m>
+                </m:e>
+              </m:d>
+              <m:sSup>
+                <m:sSupPr>
+                  <m:ctrlPr>
+                    <w:rPr>
+                      <w:rFonts w:ascii="Cambria Math" w:eastAsiaTheme="minorEastAsia" w:hAnsi="Cambria Math" w:cs="Times New Roman"/>
+                      <w:i/>
+                      <w:sz w:val="24"/>
+                      <w:szCs w:val="24"/>
+                    </w:rPr>
+                  </m:ctrlPr>
+                </m:sSupPr>
+                <m:e>
+                  <m:d>
+                    <m:dPr>
+                      <m:ctrlPr>
+                        <w:rPr>
+                          <w:rFonts w:ascii="Cambria Math" w:eastAsiaTheme="minorEastAsia" w:hAnsi="Cambria Math" w:cs="Times New Roman"/>
+                          <w:i/>
+                          <w:sz w:val="24"/>
+                          <w:szCs w:val="24"/>
+                        </w:rPr>
+                      </m:ctrlPr>
+                    </m:dPr>
+                    <m:e>
+                      <m:m>
+                        <m:mPr>
+                          <m:mcs>
+                            <m:mc>
+                              <m:mcPr>
+                                <m:count m:val="1"/>
+                                <m:mcJc m:val="center"/>
+                              </m:mcPr>
+                            </m:mc>
+                          </m:mcs>
+                          <m:ctrlPr>
+                            <w:rPr>
+                              <w:rFonts w:ascii="Cambria Math" w:eastAsiaTheme="minorEastAsia" w:hAnsi="Cambria Math" w:cs="Times New Roman"/>
+                              <w:i/>
+                              <w:sz w:val="24"/>
+                              <w:szCs w:val="24"/>
+                            </w:rPr>
+                          </m:ctrlPr>
+                        </m:mPr>
+                        <m:mr>
+                          <m:e>
+                            <m:sSub>
+                              <m:sSubPr>
+                                <m:ctrlPr>
+                                  <w:rPr>
+                                    <w:rFonts w:ascii="Cambria Math" w:eastAsiaTheme="minorEastAsia" w:hAnsi="Cambria Math" w:cs="Times New Roman"/>
+                                    <w:i/>
+                                    <w:sz w:val="24"/>
+                                    <w:szCs w:val="24"/>
+                                  </w:rPr>
+                                </m:ctrlPr>
+                              </m:sSubPr>
+                              <m:e>
+                                <m:r>
+                                  <w:rPr>
+                                    <w:rFonts w:ascii="Cambria Math" w:eastAsiaTheme="minorEastAsia" w:hAnsi="Cambria Math" w:cs="Times New Roman"/>
+                                    <w:sz w:val="24"/>
+                                    <w:szCs w:val="24"/>
+                                  </w:rPr>
+                                  <m:t>x</m:t>
+                                </m:r>
+                              </m:e>
+                              <m:sub>
+                                <m:r>
+                                  <w:rPr>
+                                    <w:rFonts w:ascii="Cambria Math" w:eastAsiaTheme="minorEastAsia" w:hAnsi="Cambria Math" w:cs="Times New Roman"/>
+                                    <w:sz w:val="24"/>
+                                    <w:szCs w:val="24"/>
+                                  </w:rPr>
+                                  <m:t>k</m:t>
+                                </m:r>
+                              </m:sub>
+                            </m:sSub>
+                            <m:r>
+                              <w:rPr>
+                                <w:rFonts w:ascii="Cambria Math" w:eastAsiaTheme="minorEastAsia" w:hAnsi="Cambria Math" w:cs="Times New Roman"/>
+                                <w:sz w:val="24"/>
+                                <w:szCs w:val="24"/>
+                              </w:rPr>
+                              <m:t>-</m:t>
+                            </m:r>
+                            <m:sSub>
+                              <m:sSubPr>
+                                <m:ctrlPr>
+                                  <w:rPr>
+                                    <w:rFonts w:ascii="Cambria Math" w:eastAsiaTheme="minorEastAsia" w:hAnsi="Cambria Math" w:cs="Times New Roman"/>
+                                    <w:i/>
+                                    <w:sz w:val="24"/>
+                                    <w:szCs w:val="24"/>
+                                  </w:rPr>
+                                </m:ctrlPr>
+                              </m:sSubPr>
+                              <m:e>
+                                <m:r>
+                                  <w:rPr>
+                                    <w:rFonts w:ascii="Cambria Math" w:eastAsiaTheme="minorEastAsia" w:hAnsi="Cambria Math" w:cs="Times New Roman"/>
+                                    <w:sz w:val="24"/>
+                                    <w:szCs w:val="24"/>
+                                  </w:rPr>
+                                  <m:t xml:space="preserve">x̂ </m:t>
+                                </m:r>
+                              </m:e>
+                              <m:sub>
+                                <m:r>
+                                  <w:rPr>
+                                    <w:rFonts w:ascii="Cambria Math" w:eastAsiaTheme="minorEastAsia" w:hAnsi="Cambria Math" w:cs="Times New Roman"/>
+                                    <w:sz w:val="24"/>
+                                    <w:szCs w:val="24"/>
+                                  </w:rPr>
+                                  <m:t>k</m:t>
+                                </m:r>
+                              </m:sub>
+                            </m:sSub>
+                          </m:e>
+                        </m:mr>
+                        <m:mr>
+                          <m:e>
+                            <m:r>
+                              <w:rPr>
+                                <w:rFonts w:ascii="Cambria Math" w:eastAsiaTheme="minorEastAsia" w:hAnsi="Cambria Math" w:cs="Times New Roman"/>
+                                <w:sz w:val="24"/>
+                                <w:szCs w:val="24"/>
+                              </w:rPr>
+                              <m:t>m-</m:t>
+                            </m:r>
+                            <m:sSub>
+                              <m:sSubPr>
+                                <m:ctrlPr>
+                                  <w:rPr>
+                                    <w:rFonts w:ascii="Cambria Math" w:eastAsiaTheme="minorEastAsia" w:hAnsi="Cambria Math" w:cs="Times New Roman"/>
+                                    <w:i/>
+                                    <w:sz w:val="24"/>
+                                    <w:szCs w:val="24"/>
+                                  </w:rPr>
+                                </m:ctrlPr>
+                              </m:sSubPr>
+                              <m:e>
+                                <m:r>
+                                  <w:rPr>
+                                    <w:rFonts w:ascii="Cambria Math" w:eastAsiaTheme="minorEastAsia" w:hAnsi="Cambria Math" w:cs="Times New Roman"/>
+                                    <w:sz w:val="24"/>
+                                    <w:szCs w:val="24"/>
+                                  </w:rPr>
+                                  <m:t>m̂</m:t>
+                                </m:r>
+                              </m:e>
+                              <m:sub>
+                                <m:r>
+                                  <w:rPr>
+                                    <w:rFonts w:ascii="Cambria Math" w:eastAsiaTheme="minorEastAsia" w:hAnsi="Cambria Math" w:cs="Times New Roman"/>
+                                    <w:sz w:val="24"/>
+                                    <w:szCs w:val="24"/>
+                                  </w:rPr>
+                                  <m:t>k</m:t>
+                                </m:r>
+                              </m:sub>
+                            </m:sSub>
+                          </m:e>
+                        </m:mr>
+                      </m:m>
+                    </m:e>
+                  </m:d>
+                </m:e>
+                <m:sup>
+                  <m:r>
+                    <w:rPr>
+                      <w:rFonts w:ascii="Cambria Math" w:eastAsiaTheme="minorEastAsia" w:hAnsi="Cambria Math" w:cs="Times New Roman"/>
+                      <w:sz w:val="24"/>
+                      <w:szCs w:val="24"/>
+                    </w:rPr>
+                    <m:t>T</m:t>
+                  </m:r>
+                </m:sup>
+              </m:sSup>
+              <m:r>
+                <w:rPr>
+                  <w:rFonts w:ascii="Cambria Math" w:eastAsiaTheme="minorEastAsia" w:hAnsi="Cambria Math" w:cs="Times New Roman"/>
+                  <w:sz w:val="24"/>
+                  <w:szCs w:val="24"/>
+                </w:rPr>
+                <m:t>|</m:t>
+              </m:r>
+              <m:sSub>
+                <m:sSubPr>
+                  <m:ctrlPr>
+                    <w:rPr>
+                      <w:rFonts w:ascii="Cambria Math" w:eastAsiaTheme="minorEastAsia" w:hAnsi="Cambria Math" w:cs="Times New Roman"/>
+                      <w:i/>
+                      <w:sz w:val="24"/>
+                      <w:szCs w:val="24"/>
+                    </w:rPr>
+                  </m:ctrlPr>
+                </m:sSubPr>
+                <m:e>
+                  <m:r>
+                    <w:rPr>
+                      <w:rFonts w:ascii="Cambria Math" w:eastAsiaTheme="minorEastAsia" w:hAnsi="Cambria Math" w:cs="Times New Roman"/>
+                      <w:sz w:val="24"/>
+                      <w:szCs w:val="24"/>
+                    </w:rPr>
+                    <m:t xml:space="preserve"> Z</m:t>
+                  </m:r>
+                </m:e>
+                <m:sub>
+                  <m:r>
+                    <w:rPr>
+                      <w:rFonts w:ascii="Cambria Math" w:eastAsiaTheme="minorEastAsia" w:hAnsi="Cambria Math" w:cs="Times New Roman"/>
+                      <w:sz w:val="24"/>
+                      <w:szCs w:val="24"/>
+                    </w:rPr>
+                    <m:t>0:k</m:t>
+                  </m:r>
+                </m:sub>
+              </m:sSub>
+            </m:e>
+          </m:d>
+        </m:oMath>
+      </m:oMathPara>
+    </w:p>
+    <w:p>
+      <w:pPr>
+        <w:spacing w:line="480" w:lineRule="auto"/>
+        <w:rPr>
+          <w:rFonts w:ascii="Times New Roman" w:eastAsiaTheme="minorEastAsia" w:hAnsi="Times New Roman" w:cs="Times New Roman"/>
+          <w:sz w:val="24"/>
+          <w:szCs w:val="24"/>
+        </w:rPr>
+      </w:pPr>
+    </w:p>
+    <w:p>
+      <w:pPr>
+        <w:spacing w:line="480" w:lineRule="auto"/>
+        <w:rPr>
+          <w:rFonts w:ascii="Times New Roman" w:eastAsiaTheme="minorEastAsia" w:hAnsi="Times New Roman" w:cs="Times New Roman"/>
+          <w:b/>
+          <w:sz w:val="24"/>
+          <w:szCs w:val="24"/>
+        </w:rPr>
+      </w:pPr>
+      <w:r>
+        <w:rPr>
+          <w:rFonts w:ascii="Times New Roman" w:eastAsiaTheme="minorEastAsia" w:hAnsi="Times New Roman" w:cs="Times New Roman"/>
+          <w:b/>
+          <w:sz w:val="24"/>
+          <w:szCs w:val="24"/>
+        </w:rPr>
+        <w:lastRenderedPageBreak/>
+        <w:t>Time Update:</w:t>
+      </w:r>
+    </w:p>
+    <w:p>
+      <w:pPr>
+        <w:spacing w:line="480" w:lineRule="auto"/>
+        <w:rPr>
+          <w:rFonts w:ascii="Times New Roman" w:eastAsiaTheme="minorEastAsia" w:hAnsi="Times New Roman" w:cs="Times New Roman"/>
+          <w:sz w:val="24"/>
+          <w:szCs w:val="24"/>
+        </w:rPr>
+      </w:pPr>
+      <m:oMathPara>
+        <m:oMath>
+          <m:sSub>
+            <m:sSubPr>
+              <m:ctrlPr>
+                <w:rPr>
+                  <w:rFonts w:ascii="Cambria Math" w:eastAsiaTheme="minorEastAsia" w:hAnsi="Cambria Math" w:cs="Times New Roman"/>
+                  <w:i/>
+                  <w:sz w:val="24"/>
+                  <w:szCs w:val="24"/>
+                </w:rPr>
+              </m:ctrlPr>
+            </m:sSubPr>
+            <m:e>
+              <m:r>
+                <w:rPr>
+                  <w:rFonts w:ascii="Cambria Math" w:eastAsiaTheme="minorEastAsia" w:hAnsi="Cambria Math" w:cs="Times New Roman"/>
+                  <w:sz w:val="24"/>
+                  <w:szCs w:val="24"/>
+                </w:rPr>
+                <m:t>x̂</m:t>
+              </m:r>
+            </m:e>
+            <m:sub>
+              <m:r>
+                <w:rPr>
+                  <w:rFonts w:ascii="Cambria Math" w:eastAsiaTheme="minorEastAsia" w:hAnsi="Cambria Math" w:cs="Times New Roman"/>
+                  <w:sz w:val="24"/>
+                  <w:szCs w:val="24"/>
+                </w:rPr>
+                <m:t>k|k-1</m:t>
+              </m:r>
+            </m:sub>
+          </m:sSub>
+          <m:r>
+            <w:rPr>
+              <w:rFonts w:ascii="Cambria Math" w:eastAsiaTheme="minorEastAsia" w:hAnsi="Cambria Math" w:cs="Times New Roman"/>
+              <w:sz w:val="24"/>
+              <w:szCs w:val="24"/>
+            </w:rPr>
+            <m:t>=f(</m:t>
+          </m:r>
+          <m:sSub>
+            <m:sSubPr>
+              <m:ctrlPr>
+                <w:rPr>
+                  <w:rFonts w:ascii="Cambria Math" w:eastAsiaTheme="minorEastAsia" w:hAnsi="Cambria Math" w:cs="Times New Roman"/>
+                  <w:i/>
+                  <w:sz w:val="24"/>
+                  <w:szCs w:val="24"/>
+                </w:rPr>
+              </m:ctrlPr>
+            </m:sSubPr>
+            <m:e>
+              <m:acc>
+                <m:accPr>
+                  <m:ctrlPr>
+                    <w:rPr>
+                      <w:rFonts w:ascii="Cambria Math" w:eastAsiaTheme="minorEastAsia" w:hAnsi="Cambria Math" w:cs="Times New Roman"/>
+                      <w:i/>
+                      <w:sz w:val="24"/>
+                      <w:szCs w:val="24"/>
+                    </w:rPr>
+                  </m:ctrlPr>
+                </m:accPr>
+                <m:e>
+                  <m:r>
+                    <w:rPr>
+                      <w:rFonts w:ascii="Cambria Math" w:eastAsiaTheme="minorEastAsia" w:hAnsi="Cambria Math" w:cs="Times New Roman"/>
+                      <w:sz w:val="24"/>
+                      <w:szCs w:val="24"/>
+                    </w:rPr>
+                    <m:t>x</m:t>
+                  </m:r>
+                </m:e>
+              </m:acc>
+            </m:e>
+            <m:sub>
+              <m:r>
+                <w:rPr>
+                  <w:rFonts w:ascii="Cambria Math" w:eastAsiaTheme="minorEastAsia" w:hAnsi="Cambria Math" w:cs="Times New Roman"/>
+                  <w:sz w:val="24"/>
+                  <w:szCs w:val="24"/>
+                </w:rPr>
+                <m:t>k-1|k-1</m:t>
+              </m:r>
+            </m:sub>
+          </m:sSub>
+          <m:r>
+            <w:rPr>
+              <w:rFonts w:ascii="Cambria Math" w:eastAsiaTheme="minorEastAsia" w:hAnsi="Cambria Math" w:cs="Times New Roman"/>
+              <w:sz w:val="24"/>
+              <w:szCs w:val="24"/>
+            </w:rPr>
+            <m:t xml:space="preserve">, </m:t>
+          </m:r>
+          <m:sSub>
+            <m:sSubPr>
+              <m:ctrlPr>
+                <w:rPr>
+                  <w:rFonts w:ascii="Cambria Math" w:eastAsiaTheme="minorEastAsia" w:hAnsi="Cambria Math" w:cs="Times New Roman"/>
+                  <w:i/>
+                  <w:sz w:val="24"/>
+                  <w:szCs w:val="24"/>
+                </w:rPr>
+              </m:ctrlPr>
+            </m:sSubPr>
+            <m:e>
+              <m:r>
+                <w:rPr>
+                  <w:rFonts w:ascii="Cambria Math" w:eastAsiaTheme="minorEastAsia" w:hAnsi="Cambria Math" w:cs="Times New Roman"/>
+                  <w:sz w:val="24"/>
+                  <w:szCs w:val="24"/>
+                </w:rPr>
+                <m:t>u</m:t>
+              </m:r>
+            </m:e>
+            <m:sub>
+              <m:r>
+                <w:rPr>
+                  <w:rFonts w:ascii="Cambria Math" w:eastAsiaTheme="minorEastAsia" w:hAnsi="Cambria Math" w:cs="Times New Roman"/>
+                  <w:sz w:val="24"/>
+                  <w:szCs w:val="24"/>
+                </w:rPr>
+                <m:t>k</m:t>
+              </m:r>
+            </m:sub>
+          </m:sSub>
+          <m:r>
+            <w:rPr>
+              <w:rFonts w:ascii="Cambria Math" w:eastAsiaTheme="minorEastAsia" w:hAnsi="Cambria Math" w:cs="Times New Roman"/>
+              <w:sz w:val="24"/>
+              <w:szCs w:val="24"/>
+            </w:rPr>
+            <m:t>)</m:t>
+          </m:r>
+        </m:oMath>
+      </m:oMathPara>
+    </w:p>
+    <w:p>
+      <w:pPr>
+        <w:spacing w:line="480" w:lineRule="auto"/>
+        <w:rPr>
+          <w:rFonts w:ascii="Times New Roman" w:eastAsiaTheme="minorEastAsia" w:hAnsi="Times New Roman" w:cs="Times New Roman"/>
+          <w:sz w:val="24"/>
+          <w:szCs w:val="24"/>
+        </w:rPr>
+      </w:pPr>
+      <m:oMathPara>
+        <m:oMath>
+          <m:sSub>
+            <m:sSubPr>
+              <m:ctrlPr>
+                <w:rPr>
+                  <w:rFonts w:ascii="Cambria Math" w:eastAsiaTheme="minorEastAsia" w:hAnsi="Cambria Math" w:cs="Times New Roman"/>
+                  <w:i/>
+                  <w:sz w:val="24"/>
+                  <w:szCs w:val="24"/>
+                </w:rPr>
+              </m:ctrlPr>
+            </m:sSubPr>
+            <m:e>
+              <m:r>
+                <w:rPr>
+                  <w:rFonts w:ascii="Cambria Math" w:eastAsiaTheme="minorEastAsia" w:hAnsi="Cambria Math" w:cs="Times New Roman"/>
+                  <w:sz w:val="24"/>
+                  <w:szCs w:val="24"/>
+                </w:rPr>
+                <m:t>P</m:t>
+              </m:r>
+            </m:e>
+            <m:sub>
+              <m:r>
+                <w:rPr>
+                  <w:rFonts w:ascii="Cambria Math" w:eastAsiaTheme="minorEastAsia" w:hAnsi="Cambria Math" w:cs="Times New Roman"/>
+                  <w:sz w:val="24"/>
+                  <w:szCs w:val="24"/>
+                </w:rPr>
+                <m:t>xx,k|k-1</m:t>
+              </m:r>
+            </m:sub>
+          </m:sSub>
+          <m:r>
+            <w:rPr>
+              <w:rFonts w:ascii="Cambria Math" w:eastAsiaTheme="minorEastAsia" w:hAnsi="Cambria Math" w:cs="Times New Roman"/>
+              <w:sz w:val="24"/>
+              <w:szCs w:val="24"/>
+            </w:rPr>
+            <m:t xml:space="preserve">= </m:t>
+          </m:r>
+          <m:r>
+            <m:rPr>
+              <m:sty m:val="p"/>
+            </m:rPr>
+            <w:rPr>
+              <w:rFonts w:ascii="Cambria Math" w:eastAsiaTheme="minorEastAsia" w:hAnsi="Cambria Math" w:cs="Times New Roman"/>
+              <w:sz w:val="24"/>
+              <w:szCs w:val="24"/>
+            </w:rPr>
+            <m:t>∇</m:t>
+          </m:r>
+          <m:r>
+            <w:rPr>
+              <w:rFonts w:ascii="Cambria Math" w:eastAsiaTheme="minorEastAsia" w:hAnsi="Cambria Math" w:cs="Times New Roman"/>
+              <w:sz w:val="24"/>
+              <w:szCs w:val="24"/>
+            </w:rPr>
+            <m:t>f</m:t>
+          </m:r>
+          <m:sSub>
+            <m:sSubPr>
+              <m:ctrlPr>
+                <w:rPr>
+                  <w:rFonts w:ascii="Cambria Math" w:eastAsiaTheme="minorEastAsia" w:hAnsi="Cambria Math" w:cs="Times New Roman"/>
+                  <w:i/>
+                  <w:sz w:val="24"/>
+                  <w:szCs w:val="24"/>
+                </w:rPr>
+              </m:ctrlPr>
+            </m:sSubPr>
+            <m:e>
+              <m:r>
+                <w:rPr>
+                  <w:rFonts w:ascii="Cambria Math" w:eastAsiaTheme="minorEastAsia" w:hAnsi="Cambria Math" w:cs="Times New Roman"/>
+                  <w:sz w:val="24"/>
+                  <w:szCs w:val="24"/>
+                </w:rPr>
+                <m:t>P</m:t>
+              </m:r>
+            </m:e>
+            <m:sub>
+              <m:r>
+                <w:rPr>
+                  <w:rFonts w:ascii="Cambria Math" w:eastAsiaTheme="minorEastAsia" w:hAnsi="Cambria Math" w:cs="Times New Roman"/>
+                  <w:sz w:val="24"/>
+                  <w:szCs w:val="24"/>
+                </w:rPr>
+                <m:t>xx,k-1|k-1</m:t>
+              </m:r>
+            </m:sub>
+          </m:sSub>
+          <m:r>
+            <m:rPr>
+              <m:sty m:val="p"/>
+            </m:rPr>
+            <w:rPr>
+              <w:rFonts w:ascii="Cambria Math" w:eastAsiaTheme="minorEastAsia" w:hAnsi="Cambria Math" w:cs="Times New Roman"/>
+              <w:sz w:val="24"/>
+              <w:szCs w:val="24"/>
+            </w:rPr>
+            <m:t>∇</m:t>
+          </m:r>
+          <m:sSup>
+            <m:sSupPr>
+              <m:ctrlPr>
+                <w:rPr>
+                  <w:rFonts w:ascii="Cambria Math" w:eastAsiaTheme="minorEastAsia" w:hAnsi="Cambria Math" w:cs="Times New Roman"/>
+                  <w:i/>
+                  <w:sz w:val="24"/>
+                  <w:szCs w:val="24"/>
+                </w:rPr>
+              </m:ctrlPr>
+            </m:sSupPr>
+            <m:e>
+              <m:r>
+                <w:rPr>
+                  <w:rFonts w:ascii="Cambria Math" w:eastAsiaTheme="minorEastAsia" w:hAnsi="Cambria Math" w:cs="Times New Roman"/>
+                  <w:sz w:val="24"/>
+                  <w:szCs w:val="24"/>
+                </w:rPr>
+                <m:t>f</m:t>
+              </m:r>
+            </m:e>
+            <m:sup>
+              <m:r>
+                <w:rPr>
+                  <w:rFonts w:ascii="Cambria Math" w:eastAsiaTheme="minorEastAsia" w:hAnsi="Cambria Math" w:cs="Times New Roman"/>
+                  <w:sz w:val="24"/>
+                  <w:szCs w:val="24"/>
+                </w:rPr>
+                <m:t>T</m:t>
+              </m:r>
+            </m:sup>
+          </m:sSup>
+          <m:r>
+            <w:rPr>
+              <w:rFonts w:ascii="Cambria Math" w:eastAsiaTheme="minorEastAsia" w:hAnsi="Cambria Math" w:cs="Times New Roman"/>
+              <w:sz w:val="24"/>
+              <w:szCs w:val="24"/>
+            </w:rPr>
+            <m:t>+</m:t>
+          </m:r>
+          <m:sSub>
+            <m:sSubPr>
+              <m:ctrlPr>
+                <w:rPr>
+                  <w:rFonts w:ascii="Cambria Math" w:eastAsiaTheme="minorEastAsia" w:hAnsi="Cambria Math" w:cs="Times New Roman"/>
+                  <w:i/>
+                  <w:sz w:val="24"/>
+                  <w:szCs w:val="24"/>
+                </w:rPr>
+              </m:ctrlPr>
+            </m:sSubPr>
+            <m:e>
+              <m:r>
+                <w:rPr>
+                  <w:rFonts w:ascii="Cambria Math" w:eastAsiaTheme="minorEastAsia" w:hAnsi="Cambria Math" w:cs="Times New Roman"/>
+                  <w:sz w:val="24"/>
+                  <w:szCs w:val="24"/>
+                </w:rPr>
+                <m:t>Q</m:t>
+              </m:r>
+            </m:e>
+            <m:sub>
+              <m:r>
+                <w:rPr>
+                  <w:rFonts w:ascii="Cambria Math" w:eastAsiaTheme="minorEastAsia" w:hAnsi="Cambria Math" w:cs="Times New Roman"/>
+                  <w:sz w:val="24"/>
+                  <w:szCs w:val="24"/>
+                </w:rPr>
+                <m:t>k</m:t>
+              </m:r>
+            </m:sub>
+          </m:sSub>
+        </m:oMath>
+      </m:oMathPara>
+    </w:p>
+    <w:p>
+      <w:pPr>
+        <w:spacing w:line="480" w:lineRule="auto"/>
+        <w:rPr>
+          <w:rFonts w:ascii="Times New Roman" w:eastAsiaTheme="minorEastAsia" w:hAnsi="Times New Roman" w:cs="Times New Roman"/>
+          <w:sz w:val="24"/>
+          <w:szCs w:val="24"/>
+        </w:rPr>
+      </w:pPr>
+      <w:r>
+        <w:rPr>
+          <w:rFonts w:ascii="Times New Roman" w:eastAsiaTheme="minorEastAsia" w:hAnsi="Times New Roman" w:cs="Times New Roman"/>
+          <w:sz w:val="24"/>
+          <w:szCs w:val="24"/>
+        </w:rPr>
+        <w:t xml:space="preserve">where </w:t>
+      </w:r>
+      <m:oMath>
+        <m:r>
+          <m:rPr>
+            <m:sty m:val="p"/>
+          </m:rPr>
+          <w:rPr>
+            <w:rFonts w:ascii="Cambria Math" w:eastAsiaTheme="minorEastAsia" w:hAnsi="Cambria Math" w:cs="Times New Roman"/>
+            <w:sz w:val="24"/>
+            <w:szCs w:val="24"/>
+          </w:rPr>
+          <m:t>∇</m:t>
+        </m:r>
+      </m:oMath>
+      <w:r>
+        <w:rPr>
+          <w:rFonts w:ascii="Times New Roman" w:eastAsiaTheme="minorEastAsia" w:hAnsi="Times New Roman" w:cs="Times New Roman"/>
+          <w:sz w:val="24"/>
+          <w:szCs w:val="24"/>
+        </w:rPr>
+        <w:t xml:space="preserve">f is the Jacobian of f evaluated at the estimate </w:t>
+      </w:r>
+      <m:oMath>
+        <m:sSub>
+          <m:sSubPr>
+            <m:ctrlPr>
+              <w:rPr>
+                <w:rFonts w:ascii="Cambria Math" w:eastAsiaTheme="minorEastAsia" w:hAnsi="Cambria Math" w:cs="Times New Roman"/>
+                <w:i/>
+                <w:sz w:val="24"/>
+                <w:szCs w:val="24"/>
+              </w:rPr>
+            </m:ctrlPr>
+          </m:sSubPr>
+          <m:e>
+            <m:r>
+              <w:rPr>
+                <w:rFonts w:ascii="Cambria Math" w:eastAsiaTheme="minorEastAsia" w:hAnsi="Cambria Math" w:cs="Times New Roman"/>
+                <w:sz w:val="24"/>
+                <w:szCs w:val="24"/>
+              </w:rPr>
+              <m:t>x̂</m:t>
+            </m:r>
+          </m:e>
+          <m:sub>
+            <m:r>
+              <w:rPr>
+                <w:rFonts w:ascii="Cambria Math" w:eastAsiaTheme="minorEastAsia" w:hAnsi="Cambria Math" w:cs="Times New Roman"/>
+                <w:sz w:val="24"/>
+                <w:szCs w:val="24"/>
+              </w:rPr>
+              <m:t>k-1|k-1</m:t>
+            </m:r>
+          </m:sub>
+        </m:sSub>
+      </m:oMath>
+    </w:p>
+    <w:p>
+      <w:pPr>
+        <w:spacing w:line="480" w:lineRule="auto"/>
+        <w:rPr>
+          <w:rFonts w:ascii="Times New Roman" w:eastAsiaTheme="minorEastAsia" w:hAnsi="Times New Roman" w:cs="Times New Roman"/>
+          <w:sz w:val="24"/>
+          <w:szCs w:val="24"/>
+        </w:rPr>
+      </w:pPr>
+    </w:p>
+    <w:p>
+      <w:pPr>
+        <w:spacing w:line="480" w:lineRule="auto"/>
+        <w:rPr>
+          <w:rFonts w:ascii="Times New Roman" w:eastAsiaTheme="minorEastAsia" w:hAnsi="Times New Roman" w:cs="Times New Roman"/>
+          <w:b/>
+          <w:sz w:val="24"/>
+          <w:szCs w:val="24"/>
+        </w:rPr>
+      </w:pPr>
+      <w:r>
+        <w:rPr>
+          <w:rFonts w:ascii="Times New Roman" w:eastAsiaTheme="minorEastAsia" w:hAnsi="Times New Roman" w:cs="Times New Roman"/>
+          <w:b/>
+          <w:sz w:val="24"/>
+          <w:szCs w:val="24"/>
+        </w:rPr>
+        <w:t>Observation Update:</w:t>
+      </w:r>
+    </w:p>
+    <w:p>
+      <w:pPr>
+        <w:spacing w:line="480" w:lineRule="auto"/>
+        <w:rPr>
+          <w:rFonts w:ascii="Times New Roman" w:eastAsiaTheme="minorEastAsia" w:hAnsi="Times New Roman" w:cs="Times New Roman"/>
+          <w:sz w:val="24"/>
+          <w:szCs w:val="24"/>
+        </w:rPr>
+      </w:pPr>
+      <m:oMathPara>
+        <m:oMath>
+          <m:d>
+            <m:dPr>
+              <m:begChr m:val="["/>
+              <m:endChr m:val="]"/>
+              <m:ctrlPr>
+                <w:rPr>
+                  <w:rFonts w:ascii="Cambria Math" w:hAnsi="Cambria Math" w:cs="Times New Roman"/>
+                  <w:i/>
+                  <w:sz w:val="24"/>
+                  <w:szCs w:val="24"/>
+                </w:rPr>
+              </m:ctrlPr>
+            </m:dPr>
+            <m:e>
+              <m:m>
+                <m:mPr>
+                  <m:mcs>
+                    <m:mc>
+                      <m:mcPr>
+                        <m:count m:val="1"/>
+                        <m:mcJc m:val="center"/>
+                      </m:mcPr>
+                    </m:mc>
+                  </m:mcs>
+                  <m:ctrlPr>
+                    <w:rPr>
+                      <w:rFonts w:ascii="Cambria Math" w:hAnsi="Cambria Math" w:cs="Times New Roman"/>
+                      <w:i/>
+                      <w:sz w:val="24"/>
+                      <w:szCs w:val="24"/>
+                    </w:rPr>
+                  </m:ctrlPr>
+                </m:mPr>
+                <m:mr>
+                  <m:e>
+                    <m:sSub>
+                      <m:sSubPr>
+                        <m:ctrlPr>
+                          <w:rPr>
+                            <w:rFonts w:ascii="Cambria Math" w:hAnsi="Cambria Math" w:cs="Times New Roman"/>
+                            <w:i/>
+                            <w:sz w:val="24"/>
+                            <w:szCs w:val="24"/>
+                          </w:rPr>
+                        </m:ctrlPr>
+                      </m:sSubPr>
+                      <m:e>
+                        <m:r>
+                          <w:rPr>
+                            <w:rFonts w:ascii="Cambria Math" w:hAnsi="Cambria Math" w:cs="Times New Roman"/>
+                            <w:sz w:val="24"/>
+                            <w:szCs w:val="24"/>
+                          </w:rPr>
+                          <m:t>x̂</m:t>
+                        </m:r>
+                      </m:e>
+                      <m:sub>
+                        <m:r>
+                          <w:rPr>
+                            <w:rFonts w:ascii="Cambria Math" w:hAnsi="Cambria Math" w:cs="Times New Roman"/>
+                            <w:sz w:val="24"/>
+                            <w:szCs w:val="24"/>
+                          </w:rPr>
+                          <m:t>k|k</m:t>
+                        </m:r>
+                      </m:sub>
+                    </m:sSub>
+                  </m:e>
+                </m:mr>
+                <m:mr>
+                  <m:e>
+                    <m:sSub>
+                      <m:sSubPr>
+                        <m:ctrlPr>
+                          <w:rPr>
+                            <w:rFonts w:ascii="Cambria Math" w:hAnsi="Cambria Math" w:cs="Times New Roman"/>
+                            <w:i/>
+                            <w:sz w:val="24"/>
+                            <w:szCs w:val="24"/>
+                          </w:rPr>
+                        </m:ctrlPr>
+                      </m:sSubPr>
+                      <m:e>
+                        <m:r>
+                          <w:rPr>
+                            <w:rFonts w:ascii="Cambria Math" w:hAnsi="Cambria Math" w:cs="Times New Roman"/>
+                            <w:sz w:val="24"/>
+                            <w:szCs w:val="24"/>
+                          </w:rPr>
+                          <m:t>m̂</m:t>
+                        </m:r>
+                      </m:e>
+                      <m:sub>
+                        <m:r>
+                          <w:rPr>
+                            <w:rFonts w:ascii="Cambria Math" w:hAnsi="Cambria Math" w:cs="Times New Roman"/>
+                            <w:sz w:val="24"/>
+                            <w:szCs w:val="24"/>
+                          </w:rPr>
+                          <m:t>k</m:t>
+                        </m:r>
+                      </m:sub>
+                    </m:sSub>
+                  </m:e>
+                </m:mr>
+              </m:m>
+            </m:e>
+          </m:d>
+          <m:r>
+            <w:rPr>
+              <w:rFonts w:ascii="Cambria Math" w:hAnsi="Cambria Math" w:cs="Times New Roman"/>
+              <w:sz w:val="24"/>
+              <w:szCs w:val="24"/>
+            </w:rPr>
+            <m:t>=</m:t>
+          </m:r>
+          <m:d>
+            <m:dPr>
+              <m:begChr m:val="["/>
+              <m:endChr m:val="]"/>
+              <m:ctrlPr>
+                <w:rPr>
+                  <w:rFonts w:ascii="Cambria Math" w:hAnsi="Cambria Math" w:cs="Times New Roman"/>
+                  <w:i/>
+                  <w:sz w:val="24"/>
+                  <w:szCs w:val="24"/>
+                </w:rPr>
+              </m:ctrlPr>
+            </m:dPr>
+            <m:e>
+              <m:m>
+                <m:mPr>
+                  <m:mcs>
+                    <m:mc>
+                      <m:mcPr>
+                        <m:count m:val="1"/>
+                        <m:mcJc m:val="center"/>
+                      </m:mcPr>
+                    </m:mc>
+                  </m:mcs>
+                  <m:ctrlPr>
+                    <w:rPr>
+                      <w:rFonts w:ascii="Cambria Math" w:hAnsi="Cambria Math" w:cs="Times New Roman"/>
+                      <w:i/>
+                      <w:sz w:val="24"/>
+                      <w:szCs w:val="24"/>
+                    </w:rPr>
+                  </m:ctrlPr>
+                </m:mPr>
+                <m:mr>
+                  <m:e>
+                    <m:sSub>
+                      <m:sSubPr>
+                        <m:ctrlPr>
+                          <w:rPr>
+                            <w:rFonts w:ascii="Cambria Math" w:hAnsi="Cambria Math" w:cs="Times New Roman"/>
+                            <w:i/>
+                            <w:sz w:val="24"/>
+                            <w:szCs w:val="24"/>
+                          </w:rPr>
+                        </m:ctrlPr>
+                      </m:sSubPr>
+                      <m:e>
+                        <m:r>
+                          <w:rPr>
+                            <w:rFonts w:ascii="Cambria Math" w:hAnsi="Cambria Math" w:cs="Times New Roman"/>
+                            <w:sz w:val="24"/>
+                            <w:szCs w:val="24"/>
+                          </w:rPr>
+                          <m:t>x̂</m:t>
+                        </m:r>
+                      </m:e>
+                      <m:sub>
+                        <m:r>
+                          <w:rPr>
+                            <w:rFonts w:ascii="Cambria Math" w:hAnsi="Cambria Math" w:cs="Times New Roman"/>
+                            <w:sz w:val="24"/>
+                            <w:szCs w:val="24"/>
+                          </w:rPr>
+                          <m:t>k|k-1</m:t>
+                        </m:r>
+                      </m:sub>
+                    </m:sSub>
+                  </m:e>
+                </m:mr>
+                <m:mr>
+                  <m:e>
+                    <m:sSub>
+                      <m:sSubPr>
+                        <m:ctrlPr>
+                          <w:rPr>
+                            <w:rFonts w:ascii="Cambria Math" w:hAnsi="Cambria Math" w:cs="Times New Roman"/>
+                            <w:i/>
+                            <w:sz w:val="24"/>
+                            <w:szCs w:val="24"/>
+                          </w:rPr>
+                        </m:ctrlPr>
+                      </m:sSubPr>
+                      <m:e>
+                        <m:r>
+                          <w:rPr>
+                            <w:rFonts w:ascii="Cambria Math" w:hAnsi="Cambria Math" w:cs="Times New Roman"/>
+                            <w:sz w:val="24"/>
+                            <w:szCs w:val="24"/>
+                          </w:rPr>
+                          <m:t>m̂</m:t>
+                        </m:r>
+                      </m:e>
+                      <m:sub>
+                        <m:r>
+                          <w:rPr>
+                            <w:rFonts w:ascii="Cambria Math" w:hAnsi="Cambria Math" w:cs="Times New Roman"/>
+                            <w:sz w:val="24"/>
+                            <w:szCs w:val="24"/>
+                          </w:rPr>
+                          <m:t>k-1</m:t>
+                        </m:r>
+                      </m:sub>
+                    </m:sSub>
+                  </m:e>
+                </m:mr>
+              </m:m>
+            </m:e>
+          </m:d>
+          <m:r>
+            <w:rPr>
+              <w:rFonts w:ascii="Cambria Math" w:hAnsi="Cambria Math" w:cs="Times New Roman"/>
+              <w:sz w:val="24"/>
+              <w:szCs w:val="24"/>
+            </w:rPr>
+            <m:t>+</m:t>
+          </m:r>
+          <m:sSub>
+            <m:sSubPr>
+              <m:ctrlPr>
+                <w:rPr>
+                  <w:rFonts w:ascii="Cambria Math" w:hAnsi="Cambria Math" w:cs="Times New Roman"/>
+                  <w:i/>
+                  <w:sz w:val="24"/>
+                  <w:szCs w:val="24"/>
+                </w:rPr>
+              </m:ctrlPr>
+            </m:sSubPr>
+            <m:e>
+              <m:r>
+                <w:rPr>
+                  <w:rFonts w:ascii="Cambria Math" w:hAnsi="Cambria Math" w:cs="Times New Roman"/>
+                  <w:sz w:val="24"/>
+                  <w:szCs w:val="24"/>
+                </w:rPr>
+                <m:t>W</m:t>
+              </m:r>
+            </m:e>
+            <m:sub>
+              <m:r>
+                <w:rPr>
+                  <w:rFonts w:ascii="Cambria Math" w:hAnsi="Cambria Math" w:cs="Times New Roman"/>
+                  <w:sz w:val="24"/>
+                  <w:szCs w:val="24"/>
+                </w:rPr>
+                <m:t>k</m:t>
+              </m:r>
+            </m:sub>
+          </m:sSub>
+          <m:r>
+            <w:rPr>
+              <w:rFonts w:ascii="Cambria Math" w:hAnsi="Cambria Math" w:cs="Times New Roman"/>
+              <w:sz w:val="24"/>
+              <w:szCs w:val="24"/>
+            </w:rPr>
+            <m:t>[z</m:t>
+          </m:r>
+          <m:d>
+            <m:dPr>
+              <m:ctrlPr>
+                <w:rPr>
+                  <w:rFonts w:ascii="Cambria Math" w:hAnsi="Cambria Math" w:cs="Times New Roman"/>
+                  <w:i/>
+                  <w:sz w:val="24"/>
+                  <w:szCs w:val="24"/>
+                </w:rPr>
+              </m:ctrlPr>
+            </m:dPr>
+            <m:e>
+              <m:r>
+                <w:rPr>
+                  <w:rFonts w:ascii="Cambria Math" w:hAnsi="Cambria Math" w:cs="Times New Roman"/>
+                  <w:sz w:val="24"/>
+                  <w:szCs w:val="24"/>
+                </w:rPr>
+                <m:t>k</m:t>
+              </m:r>
+            </m:e>
+          </m:d>
+          <m:r>
+            <w:rPr>
+              <w:rFonts w:ascii="Cambria Math" w:hAnsi="Cambria Math" w:cs="Times New Roman"/>
+              <w:sz w:val="24"/>
+              <w:szCs w:val="24"/>
+            </w:rPr>
+            <m:t>-h(</m:t>
+          </m:r>
+          <m:sSub>
+            <m:sSubPr>
+              <m:ctrlPr>
+                <w:rPr>
+                  <w:rFonts w:ascii="Cambria Math" w:hAnsi="Cambria Math" w:cs="Times New Roman"/>
+                  <w:i/>
+                  <w:sz w:val="24"/>
+                  <w:szCs w:val="24"/>
+                </w:rPr>
+              </m:ctrlPr>
+            </m:sSubPr>
+            <m:e>
+              <m:acc>
+                <m:accPr>
+                  <m:ctrlPr>
+                    <w:rPr>
+                      <w:rFonts w:ascii="Cambria Math" w:hAnsi="Cambria Math" w:cs="Times New Roman"/>
+                      <w:i/>
+                      <w:sz w:val="24"/>
+                      <w:szCs w:val="24"/>
+                    </w:rPr>
+                  </m:ctrlPr>
+                </m:accPr>
+                <m:e>
+                  <m:r>
+                    <w:rPr>
+                      <w:rFonts w:ascii="Cambria Math" w:hAnsi="Cambria Math" w:cs="Times New Roman"/>
+                      <w:sz w:val="24"/>
+                      <w:szCs w:val="24"/>
+                    </w:rPr>
+                    <m:t>x</m:t>
+                  </m:r>
+                </m:e>
+              </m:acc>
+            </m:e>
+            <m:sub>
+              <m:r>
+                <w:rPr>
+                  <w:rFonts w:ascii="Cambria Math" w:hAnsi="Cambria Math" w:cs="Times New Roman"/>
+                  <w:sz w:val="24"/>
+                  <w:szCs w:val="24"/>
+                </w:rPr>
+                <m:t>k|k-1</m:t>
+              </m:r>
+            </m:sub>
+          </m:sSub>
+          <m:r>
+            <w:rPr>
+              <w:rFonts w:ascii="Cambria Math" w:hAnsi="Cambria Math" w:cs="Times New Roman"/>
+              <w:sz w:val="24"/>
+              <w:szCs w:val="24"/>
+            </w:rPr>
+            <m:t xml:space="preserve">, </m:t>
+          </m:r>
+          <m:sSub>
+            <m:sSubPr>
+              <m:ctrlPr>
+                <w:rPr>
+                  <w:rFonts w:ascii="Cambria Math" w:hAnsi="Cambria Math" w:cs="Times New Roman"/>
+                  <w:i/>
+                  <w:sz w:val="24"/>
+                  <w:szCs w:val="24"/>
+                </w:rPr>
+              </m:ctrlPr>
+            </m:sSubPr>
+            <m:e>
+              <m:r>
+                <w:rPr>
+                  <w:rFonts w:ascii="Cambria Math" w:hAnsi="Cambria Math" w:cs="Times New Roman"/>
+                  <w:sz w:val="24"/>
+                  <w:szCs w:val="24"/>
+                </w:rPr>
+                <m:t>m̂</m:t>
+              </m:r>
+            </m:e>
+            <m:sub>
+              <m:r>
+                <w:rPr>
+                  <w:rFonts w:ascii="Cambria Math" w:hAnsi="Cambria Math" w:cs="Times New Roman"/>
+                  <w:sz w:val="24"/>
+                  <w:szCs w:val="24"/>
+                </w:rPr>
+                <m:t>k-1</m:t>
+              </m:r>
+            </m:sub>
+          </m:sSub>
+          <m:r>
+            <w:rPr>
+              <w:rFonts w:ascii="Cambria Math" w:hAnsi="Cambria Math" w:cs="Times New Roman"/>
+              <w:sz w:val="24"/>
+              <w:szCs w:val="24"/>
+            </w:rPr>
+            <m:t>)]</m:t>
+          </m:r>
+        </m:oMath>
+      </m:oMathPara>
+    </w:p>
+    <w:p>
+      <w:pPr>
+        <w:spacing w:line="480" w:lineRule="auto"/>
+        <w:rPr>
+          <w:rFonts w:ascii="Times New Roman" w:eastAsiaTheme="minorEastAsia" w:hAnsi="Times New Roman" w:cs="Times New Roman"/>
+          <w:sz w:val="24"/>
+          <w:szCs w:val="24"/>
+        </w:rPr>
+      </w:pPr>
+      <m:oMathPara>
+        <m:oMath>
+          <m:sSub>
+            <m:sSubPr>
+              <m:ctrlPr>
+                <w:rPr>
+                  <w:rFonts w:ascii="Cambria Math" w:eastAsiaTheme="minorEastAsia" w:hAnsi="Cambria Math" w:cs="Times New Roman"/>
+                  <w:i/>
+                  <w:sz w:val="24"/>
+                  <w:szCs w:val="24"/>
+                </w:rPr>
+              </m:ctrlPr>
+            </m:sSubPr>
+            <m:e>
+              <m:r>
+                <w:rPr>
+                  <w:rFonts w:ascii="Cambria Math" w:eastAsiaTheme="minorEastAsia" w:hAnsi="Cambria Math" w:cs="Times New Roman"/>
+                  <w:sz w:val="24"/>
+                  <w:szCs w:val="24"/>
+                </w:rPr>
+                <m:t>P</m:t>
+              </m:r>
+            </m:e>
+            <m:sub>
+              <m:r>
+                <w:rPr>
+                  <w:rFonts w:ascii="Cambria Math" w:eastAsiaTheme="minorEastAsia" w:hAnsi="Cambria Math" w:cs="Times New Roman"/>
+                  <w:sz w:val="24"/>
+                  <w:szCs w:val="24"/>
+                </w:rPr>
+                <m:t>k|k</m:t>
+              </m:r>
+            </m:sub>
+          </m:sSub>
+          <m:r>
+            <w:rPr>
+              <w:rFonts w:ascii="Cambria Math" w:eastAsiaTheme="minorEastAsia" w:hAnsi="Cambria Math" w:cs="Times New Roman"/>
+              <w:sz w:val="24"/>
+              <w:szCs w:val="24"/>
+            </w:rPr>
+            <m:t xml:space="preserve">= </m:t>
+          </m:r>
+          <m:sSub>
+            <m:sSubPr>
+              <m:ctrlPr>
+                <w:rPr>
+                  <w:rFonts w:ascii="Cambria Math" w:eastAsiaTheme="minorEastAsia" w:hAnsi="Cambria Math" w:cs="Times New Roman"/>
+                  <w:i/>
+                  <w:sz w:val="24"/>
+                  <w:szCs w:val="24"/>
+                </w:rPr>
+              </m:ctrlPr>
+            </m:sSubPr>
+            <m:e>
+              <m:r>
+                <w:rPr>
+                  <w:rFonts w:ascii="Cambria Math" w:eastAsiaTheme="minorEastAsia" w:hAnsi="Cambria Math" w:cs="Times New Roman"/>
+                  <w:sz w:val="24"/>
+                  <w:szCs w:val="24"/>
+                </w:rPr>
+                <m:t>P</m:t>
+              </m:r>
+            </m:e>
+            <m:sub>
+              <m:r>
+                <w:rPr>
+                  <w:rFonts w:ascii="Cambria Math" w:eastAsiaTheme="minorEastAsia" w:hAnsi="Cambria Math" w:cs="Times New Roman"/>
+                  <w:sz w:val="24"/>
+                  <w:szCs w:val="24"/>
+                </w:rPr>
+                <m:t>k|k-1</m:t>
+              </m:r>
+            </m:sub>
+          </m:sSub>
+          <m:r>
+            <w:rPr>
+              <w:rFonts w:ascii="Cambria Math" w:eastAsiaTheme="minorEastAsia" w:hAnsi="Cambria Math" w:cs="Times New Roman"/>
+              <w:sz w:val="24"/>
+              <w:szCs w:val="24"/>
+            </w:rPr>
+            <m:t>-</m:t>
+          </m:r>
+          <m:sSub>
+            <m:sSubPr>
+              <m:ctrlPr>
+                <w:rPr>
+                  <w:rFonts w:ascii="Cambria Math" w:hAnsi="Cambria Math" w:cs="Times New Roman"/>
+                  <w:i/>
+                  <w:sz w:val="24"/>
+                  <w:szCs w:val="24"/>
+                </w:rPr>
+              </m:ctrlPr>
+            </m:sSubPr>
+            <m:e>
+              <m:r>
+                <w:rPr>
+                  <w:rFonts w:ascii="Cambria Math" w:hAnsi="Cambria Math" w:cs="Times New Roman"/>
+                  <w:sz w:val="24"/>
+                  <w:szCs w:val="24"/>
+                </w:rPr>
+                <m:t>W</m:t>
+              </m:r>
+            </m:e>
+            <m:sub>
+              <m:r>
+                <w:rPr>
+                  <w:rFonts w:ascii="Cambria Math" w:hAnsi="Cambria Math" w:cs="Times New Roman"/>
+                  <w:sz w:val="24"/>
+                  <w:szCs w:val="24"/>
+                </w:rPr>
+                <m:t>k</m:t>
+              </m:r>
+            </m:sub>
+          </m:sSub>
+          <m:sSub>
+            <m:sSubPr>
+              <m:ctrlPr>
+                <w:rPr>
+                  <w:rFonts w:ascii="Cambria Math" w:hAnsi="Cambria Math" w:cs="Times New Roman"/>
+                  <w:i/>
+                  <w:sz w:val="24"/>
+                  <w:szCs w:val="24"/>
+                </w:rPr>
+              </m:ctrlPr>
+            </m:sSubPr>
+            <m:e>
+              <m:r>
+                <w:rPr>
+                  <w:rFonts w:ascii="Cambria Math" w:hAnsi="Cambria Math" w:cs="Times New Roman"/>
+                  <w:sz w:val="24"/>
+                  <w:szCs w:val="24"/>
+                </w:rPr>
+                <m:t>S</m:t>
+              </m:r>
+            </m:e>
+            <m:sub>
+              <m:r>
+                <w:rPr>
+                  <w:rFonts w:ascii="Cambria Math" w:hAnsi="Cambria Math" w:cs="Times New Roman"/>
+                  <w:sz w:val="24"/>
+                  <w:szCs w:val="24"/>
+                </w:rPr>
+                <m:t>k</m:t>
+              </m:r>
+            </m:sub>
+          </m:sSub>
+          <m:sSubSup>
+            <m:sSubSupPr>
+              <m:ctrlPr>
+                <w:rPr>
+                  <w:rFonts w:ascii="Cambria Math" w:hAnsi="Cambria Math" w:cs="Times New Roman"/>
+                  <w:i/>
+                  <w:sz w:val="24"/>
+                  <w:szCs w:val="24"/>
+                </w:rPr>
+              </m:ctrlPr>
+            </m:sSubSupPr>
+            <m:e>
+              <m:r>
+                <w:rPr>
+                  <w:rFonts w:ascii="Cambria Math" w:hAnsi="Cambria Math" w:cs="Times New Roman"/>
+                  <w:sz w:val="24"/>
+                  <w:szCs w:val="24"/>
+                </w:rPr>
+                <m:t>W</m:t>
+              </m:r>
+            </m:e>
+            <m:sub>
+              <m:r>
+                <w:rPr>
+                  <w:rFonts w:ascii="Cambria Math" w:hAnsi="Cambria Math" w:cs="Times New Roman"/>
+                  <w:sz w:val="24"/>
+                  <w:szCs w:val="24"/>
+                </w:rPr>
+                <m:t>k</m:t>
+              </m:r>
+            </m:sub>
+            <m:sup>
+              <m:r>
+                <w:rPr>
+                  <w:rFonts w:ascii="Cambria Math" w:hAnsi="Cambria Math" w:cs="Times New Roman"/>
+                  <w:sz w:val="24"/>
+                  <w:szCs w:val="24"/>
+                </w:rPr>
+                <m:t>T</m:t>
+              </m:r>
+            </m:sup>
+          </m:sSubSup>
+        </m:oMath>
+      </m:oMathPara>
+    </w:p>
+    <w:p>
+      <w:pPr>
+        <w:spacing w:line="480" w:lineRule="auto"/>
+        <w:rPr>
+          <w:rFonts w:ascii="Times New Roman" w:eastAsiaTheme="minorEastAsia" w:hAnsi="Times New Roman" w:cs="Times New Roman"/>
+          <w:sz w:val="24"/>
+          <w:szCs w:val="24"/>
+        </w:rPr>
+      </w:pPr>
+      <w:r>
+        <w:rPr>
+          <w:rFonts w:ascii="Times New Roman" w:eastAsiaTheme="minorEastAsia" w:hAnsi="Times New Roman" w:cs="Times New Roman"/>
+          <w:sz w:val="24"/>
+          <w:szCs w:val="24"/>
+        </w:rPr>
+        <w:t>where</w:t>
+      </w:r>
+    </w:p>
+    <w:p>
+      <w:pPr>
+        <w:spacing w:line="480" w:lineRule="auto"/>
+        <w:rPr>
+          <w:rFonts w:ascii="Times New Roman" w:eastAsiaTheme="minorEastAsia" w:hAnsi="Times New Roman" w:cs="Times New Roman"/>
+          <w:sz w:val="24"/>
+          <w:szCs w:val="24"/>
+        </w:rPr>
+      </w:pPr>
+      <m:oMathPara>
+        <m:oMath>
+          <m:sSub>
+            <m:sSubPr>
+              <m:ctrlPr>
+                <w:rPr>
+                  <w:rFonts w:ascii="Cambria Math" w:eastAsiaTheme="minorEastAsia" w:hAnsi="Cambria Math" w:cs="Times New Roman"/>
+                  <w:i/>
+                  <w:sz w:val="24"/>
+                  <w:szCs w:val="24"/>
+                </w:rPr>
+              </m:ctrlPr>
+            </m:sSubPr>
+            <m:e>
+              <m:r>
+                <w:rPr>
+                  <w:rFonts w:ascii="Cambria Math" w:eastAsiaTheme="minorEastAsia" w:hAnsi="Cambria Math" w:cs="Times New Roman"/>
+                  <w:sz w:val="24"/>
+                  <w:szCs w:val="24"/>
+                </w:rPr>
+                <m:t>S</m:t>
+              </m:r>
+            </m:e>
+            <m:sub>
+              <m:r>
+                <w:rPr>
+                  <w:rFonts w:ascii="Cambria Math" w:eastAsiaTheme="minorEastAsia" w:hAnsi="Cambria Math" w:cs="Times New Roman"/>
+                  <w:sz w:val="24"/>
+                  <w:szCs w:val="24"/>
+                </w:rPr>
+                <m:t>k</m:t>
+              </m:r>
+            </m:sub>
+          </m:sSub>
+          <m:r>
+            <w:rPr>
+              <w:rFonts w:ascii="Cambria Math" w:eastAsiaTheme="minorEastAsia" w:hAnsi="Cambria Math" w:cs="Times New Roman"/>
+              <w:sz w:val="24"/>
+              <w:szCs w:val="24"/>
+            </w:rPr>
+            <m:t xml:space="preserve">= </m:t>
+          </m:r>
+          <m:sSub>
+            <m:sSubPr>
+              <m:ctrlPr>
+                <w:rPr>
+                  <w:rFonts w:ascii="Cambria Math" w:eastAsiaTheme="minorEastAsia" w:hAnsi="Cambria Math" w:cs="Times New Roman"/>
+                  <w:i/>
+                  <w:sz w:val="24"/>
+                  <w:szCs w:val="24"/>
+                </w:rPr>
+              </m:ctrlPr>
+            </m:sSubPr>
+            <m:e>
+              <m:r>
+                <m:rPr>
+                  <m:sty m:val="p"/>
+                </m:rPr>
+                <w:rPr>
+                  <w:rFonts w:ascii="Cambria Math" w:eastAsiaTheme="minorEastAsia" w:hAnsi="Cambria Math" w:cs="Times New Roman"/>
+                  <w:sz w:val="24"/>
+                  <w:szCs w:val="24"/>
+                </w:rPr>
+                <m:t>∇</m:t>
+              </m:r>
+              <m:r>
+                <w:rPr>
+                  <w:rFonts w:ascii="Cambria Math" w:eastAsiaTheme="minorEastAsia" w:hAnsi="Cambria Math" w:cs="Times New Roman"/>
+                  <w:sz w:val="24"/>
+                  <w:szCs w:val="24"/>
+                </w:rPr>
+                <m:t>hP</m:t>
+              </m:r>
+            </m:e>
+            <m:sub>
+              <m:r>
+                <w:rPr>
+                  <w:rFonts w:ascii="Cambria Math" w:eastAsiaTheme="minorEastAsia" w:hAnsi="Cambria Math" w:cs="Times New Roman"/>
+                  <w:sz w:val="24"/>
+                  <w:szCs w:val="24"/>
+                </w:rPr>
+                <m:t>k|k-1</m:t>
+              </m:r>
+            </m:sub>
+          </m:sSub>
+          <m:r>
+            <m:rPr>
+              <m:sty m:val="p"/>
+            </m:rPr>
+            <w:rPr>
+              <w:rFonts w:ascii="Cambria Math" w:eastAsiaTheme="minorEastAsia" w:hAnsi="Cambria Math" w:cs="Times New Roman"/>
+              <w:sz w:val="24"/>
+              <w:szCs w:val="24"/>
+            </w:rPr>
+            <m:t>∇</m:t>
+          </m:r>
+          <m:sSup>
+            <m:sSupPr>
+              <m:ctrlPr>
+                <w:rPr>
+                  <w:rFonts w:ascii="Cambria Math" w:eastAsiaTheme="minorEastAsia" w:hAnsi="Cambria Math" w:cs="Times New Roman"/>
+                  <w:i/>
+                  <w:sz w:val="24"/>
+                  <w:szCs w:val="24"/>
+                </w:rPr>
+              </m:ctrlPr>
+            </m:sSupPr>
+            <m:e>
+              <m:r>
+                <w:rPr>
+                  <w:rFonts w:ascii="Cambria Math" w:eastAsiaTheme="minorEastAsia" w:hAnsi="Cambria Math" w:cs="Times New Roman"/>
+                  <w:sz w:val="24"/>
+                  <w:szCs w:val="24"/>
+                </w:rPr>
+                <m:t>h</m:t>
+              </m:r>
+            </m:e>
+            <m:sup>
+              <m:r>
+                <w:rPr>
+                  <w:rFonts w:ascii="Cambria Math" w:eastAsiaTheme="minorEastAsia" w:hAnsi="Cambria Math" w:cs="Times New Roman"/>
+                  <w:sz w:val="24"/>
+                  <w:szCs w:val="24"/>
+                </w:rPr>
+                <m:t>T</m:t>
+              </m:r>
+            </m:sup>
+          </m:sSup>
+          <m:r>
+            <w:rPr>
+              <w:rFonts w:ascii="Cambria Math" w:eastAsiaTheme="minorEastAsia" w:hAnsi="Cambria Math" w:cs="Times New Roman"/>
+              <w:sz w:val="24"/>
+              <w:szCs w:val="24"/>
+            </w:rPr>
+            <m:t>+</m:t>
+          </m:r>
+          <m:sSub>
+            <m:sSubPr>
+              <m:ctrlPr>
+                <w:rPr>
+                  <w:rFonts w:ascii="Cambria Math" w:eastAsiaTheme="minorEastAsia" w:hAnsi="Cambria Math" w:cs="Times New Roman"/>
+                  <w:i/>
+                  <w:sz w:val="24"/>
+                  <w:szCs w:val="24"/>
+                </w:rPr>
+              </m:ctrlPr>
+            </m:sSubPr>
+            <m:e>
+              <m:r>
+                <w:rPr>
+                  <w:rFonts w:ascii="Cambria Math" w:eastAsiaTheme="minorEastAsia" w:hAnsi="Cambria Math" w:cs="Times New Roman"/>
+                  <w:sz w:val="24"/>
+                  <w:szCs w:val="24"/>
+                </w:rPr>
+                <m:t>R</m:t>
+              </m:r>
+            </m:e>
+            <m:sub>
+              <m:r>
+                <w:rPr>
+                  <w:rFonts w:ascii="Cambria Math" w:eastAsiaTheme="minorEastAsia" w:hAnsi="Cambria Math" w:cs="Times New Roman"/>
+                  <w:sz w:val="24"/>
+                  <w:szCs w:val="24"/>
+                </w:rPr>
+                <m:t>k</m:t>
+              </m:r>
+            </m:sub>
+          </m:sSub>
+        </m:oMath>
+      </m:oMathPara>
+    </w:p>
+    <w:p>
+      <w:pPr>
+        <w:spacing w:line="480" w:lineRule="auto"/>
+        <w:rPr>
+          <w:rFonts w:ascii="Times New Roman" w:eastAsiaTheme="minorEastAsia" w:hAnsi="Times New Roman" w:cs="Times New Roman"/>
+          <w:sz w:val="24"/>
+          <w:szCs w:val="24"/>
+        </w:rPr>
+      </w:pPr>
+      <m:oMathPara>
+        <m:oMath>
+          <m:sSub>
+            <m:sSubPr>
+              <m:ctrlPr>
+                <w:rPr>
+                  <w:rFonts w:ascii="Cambria Math" w:eastAsiaTheme="minorEastAsia" w:hAnsi="Cambria Math" w:cs="Times New Roman"/>
+                  <w:i/>
+                  <w:sz w:val="24"/>
+                  <w:szCs w:val="24"/>
+                </w:rPr>
+              </m:ctrlPr>
+            </m:sSubPr>
+            <m:e>
+              <m:r>
+                <w:rPr>
+                  <w:rFonts w:ascii="Cambria Math" w:eastAsiaTheme="minorEastAsia" w:hAnsi="Cambria Math" w:cs="Times New Roman"/>
+                  <w:sz w:val="24"/>
+                  <w:szCs w:val="24"/>
+                </w:rPr>
+                <m:t>W</m:t>
+              </m:r>
+            </m:e>
+            <m:sub>
+              <m:r>
+                <w:rPr>
+                  <w:rFonts w:ascii="Cambria Math" w:eastAsiaTheme="minorEastAsia" w:hAnsi="Cambria Math" w:cs="Times New Roman"/>
+                  <w:sz w:val="24"/>
+                  <w:szCs w:val="24"/>
+                </w:rPr>
+                <m:t>k</m:t>
+              </m:r>
+            </m:sub>
+          </m:sSub>
+          <m:r>
+            <w:rPr>
+              <w:rFonts w:ascii="Cambria Math" w:eastAsiaTheme="minorEastAsia" w:hAnsi="Cambria Math" w:cs="Times New Roman"/>
+              <w:sz w:val="24"/>
+              <w:szCs w:val="24"/>
+            </w:rPr>
+            <m:t xml:space="preserve">= </m:t>
+          </m:r>
+          <m:sSub>
+            <m:sSubPr>
+              <m:ctrlPr>
+                <w:rPr>
+                  <w:rFonts w:ascii="Cambria Math" w:eastAsiaTheme="minorEastAsia" w:hAnsi="Cambria Math" w:cs="Times New Roman"/>
+                  <w:i/>
+                  <w:sz w:val="24"/>
+                  <w:szCs w:val="24"/>
+                </w:rPr>
+              </m:ctrlPr>
+            </m:sSubPr>
+            <m:e>
+              <m:r>
+                <w:rPr>
+                  <w:rFonts w:ascii="Cambria Math" w:eastAsiaTheme="minorEastAsia" w:hAnsi="Cambria Math" w:cs="Times New Roman"/>
+                  <w:sz w:val="24"/>
+                  <w:szCs w:val="24"/>
+                </w:rPr>
+                <m:t>P</m:t>
+              </m:r>
+            </m:e>
+            <m:sub>
+              <m:r>
+                <w:rPr>
+                  <w:rFonts w:ascii="Cambria Math" w:eastAsiaTheme="minorEastAsia" w:hAnsi="Cambria Math" w:cs="Times New Roman"/>
+                  <w:sz w:val="24"/>
+                  <w:szCs w:val="24"/>
+                </w:rPr>
+                <m:t>k|k-1</m:t>
+              </m:r>
+            </m:sub>
+          </m:sSub>
+          <m:r>
+            <m:rPr>
+              <m:sty m:val="p"/>
+            </m:rPr>
+            <w:rPr>
+              <w:rFonts w:ascii="Cambria Math" w:eastAsiaTheme="minorEastAsia" w:hAnsi="Cambria Math" w:cs="Times New Roman"/>
+              <w:sz w:val="24"/>
+              <w:szCs w:val="24"/>
+            </w:rPr>
+            <m:t>∇</m:t>
+          </m:r>
+          <m:sSup>
+            <m:sSupPr>
+              <m:ctrlPr>
+                <w:rPr>
+                  <w:rFonts w:ascii="Cambria Math" w:eastAsiaTheme="minorEastAsia" w:hAnsi="Cambria Math" w:cs="Times New Roman"/>
+                  <w:i/>
+                  <w:sz w:val="24"/>
+                  <w:szCs w:val="24"/>
+                </w:rPr>
+              </m:ctrlPr>
+            </m:sSupPr>
+            <m:e>
+              <m:r>
+                <w:rPr>
+                  <w:rFonts w:ascii="Cambria Math" w:eastAsiaTheme="minorEastAsia" w:hAnsi="Cambria Math" w:cs="Times New Roman"/>
+                  <w:sz w:val="24"/>
+                  <w:szCs w:val="24"/>
+                </w:rPr>
+                <m:t>h</m:t>
+              </m:r>
+            </m:e>
+            <m:sup>
+              <m:r>
+                <w:rPr>
+                  <w:rFonts w:ascii="Cambria Math" w:eastAsiaTheme="minorEastAsia" w:hAnsi="Cambria Math" w:cs="Times New Roman"/>
+                  <w:sz w:val="24"/>
+                  <w:szCs w:val="24"/>
+                </w:rPr>
+                <m:t>T</m:t>
+              </m:r>
+            </m:sup>
+          </m:sSup>
+          <m:sSubSup>
+            <m:sSubSupPr>
+              <m:ctrlPr>
+                <w:rPr>
+                  <w:rFonts w:ascii="Cambria Math" w:hAnsi="Cambria Math" w:cs="Times New Roman"/>
+                  <w:i/>
+                  <w:sz w:val="24"/>
+                  <w:szCs w:val="24"/>
+                </w:rPr>
+              </m:ctrlPr>
+            </m:sSubSupPr>
+            <m:e>
+              <m:r>
+                <w:rPr>
+                  <w:rFonts w:ascii="Cambria Math" w:hAnsi="Cambria Math" w:cs="Times New Roman"/>
+                  <w:sz w:val="24"/>
+                  <w:szCs w:val="24"/>
+                </w:rPr>
+                <m:t>S</m:t>
+              </m:r>
+            </m:e>
+            <m:sub>
+              <m:r>
+                <w:rPr>
+                  <w:rFonts w:ascii="Cambria Math" w:hAnsi="Cambria Math" w:cs="Times New Roman"/>
+                  <w:sz w:val="24"/>
+                  <w:szCs w:val="24"/>
+                </w:rPr>
+                <m:t>k</m:t>
+              </m:r>
+            </m:sub>
+            <m:sup>
+              <m:r>
+                <w:rPr>
+                  <w:rFonts w:ascii="Cambria Math" w:hAnsi="Cambria Math" w:cs="Times New Roman"/>
+                  <w:sz w:val="24"/>
+                  <w:szCs w:val="24"/>
+                </w:rPr>
+                <m:t>-1</m:t>
+              </m:r>
+            </m:sup>
+          </m:sSubSup>
+        </m:oMath>
+      </m:oMathPara>
+    </w:p>
+    <w:p>
+      <w:pPr>
+        <w:spacing w:line="480" w:lineRule="auto"/>
+        <w:rPr>
+          <w:rFonts w:ascii="Times New Roman" w:eastAsiaTheme="minorEastAsia" w:hAnsi="Times New Roman" w:cs="Times New Roman"/>
+          <w:sz w:val="24"/>
+          <w:szCs w:val="24"/>
+        </w:rPr>
+      </w:pPr>
+      <w:r>
+        <w:rPr>
+          <w:rFonts w:ascii="Times New Roman" w:eastAsiaTheme="minorEastAsia" w:hAnsi="Times New Roman" w:cs="Times New Roman"/>
+          <w:sz w:val="24"/>
+          <w:szCs w:val="24"/>
+        </w:rPr>
+        <w:t xml:space="preserve">and where </w:t>
+      </w:r>
+      <m:oMath>
+        <m:r>
+          <m:rPr>
+            <m:sty m:val="p"/>
+          </m:rPr>
+          <w:rPr>
+            <w:rFonts w:ascii="Cambria Math" w:eastAsiaTheme="minorEastAsia" w:hAnsi="Cambria Math" w:cs="Times New Roman"/>
+            <w:sz w:val="24"/>
+            <w:szCs w:val="24"/>
+          </w:rPr>
+          <m:t>∇</m:t>
+        </m:r>
+      </m:oMath>
+      <w:r>
+        <w:rPr>
+          <w:rFonts w:ascii="Times New Roman" w:eastAsiaTheme="minorEastAsia" w:hAnsi="Times New Roman" w:cs="Times New Roman"/>
+          <w:sz w:val="24"/>
+          <w:szCs w:val="24"/>
+        </w:rPr>
+        <w:t xml:space="preserve">h is the Jacobian of h evaluated at </w:t>
+      </w:r>
+      <m:oMath>
+        <m:sSub>
+          <m:sSubPr>
+            <m:ctrlPr>
+              <w:rPr>
+                <w:rFonts w:ascii="Cambria Math" w:eastAsiaTheme="minorEastAsia" w:hAnsi="Cambria Math" w:cs="Times New Roman"/>
+                <w:i/>
+                <w:sz w:val="24"/>
+                <w:szCs w:val="24"/>
+              </w:rPr>
+            </m:ctrlPr>
+          </m:sSubPr>
+          <m:e>
+            <m:r>
+              <w:rPr>
+                <w:rFonts w:ascii="Cambria Math" w:eastAsiaTheme="minorEastAsia" w:hAnsi="Cambria Math" w:cs="Times New Roman"/>
+                <w:sz w:val="24"/>
+                <w:szCs w:val="24"/>
+              </w:rPr>
+              <m:t>x̂</m:t>
+            </m:r>
+          </m:e>
+          <m:sub>
+            <m:r>
+              <w:rPr>
+                <w:rFonts w:ascii="Cambria Math" w:eastAsiaTheme="minorEastAsia" w:hAnsi="Cambria Math" w:cs="Times New Roman"/>
+                <w:sz w:val="24"/>
+                <w:szCs w:val="24"/>
+              </w:rPr>
+              <m:t>k|k-1</m:t>
+            </m:r>
+          </m:sub>
+        </m:sSub>
+      </m:oMath>
+      <w:r>
+        <w:rPr>
+          <w:rFonts w:ascii="Times New Roman" w:eastAsiaTheme="minorEastAsia" w:hAnsi="Times New Roman" w:cs="Times New Roman"/>
+          <w:sz w:val="24"/>
+          <w:szCs w:val="24"/>
+        </w:rPr>
+        <w:t xml:space="preserve"> and </w:t>
+      </w:r>
+      <m:oMath>
+        <m:sSub>
+          <m:sSubPr>
+            <m:ctrlPr>
+              <w:rPr>
+                <w:rFonts w:ascii="Cambria Math" w:eastAsiaTheme="minorEastAsia" w:hAnsi="Cambria Math" w:cs="Times New Roman"/>
+                <w:i/>
+                <w:sz w:val="24"/>
+                <w:szCs w:val="24"/>
+              </w:rPr>
+            </m:ctrlPr>
+          </m:sSubPr>
+          <m:e>
+            <m:r>
+              <w:rPr>
+                <w:rFonts w:ascii="Cambria Math" w:eastAsiaTheme="minorEastAsia" w:hAnsi="Cambria Math" w:cs="Times New Roman"/>
+                <w:sz w:val="24"/>
+                <w:szCs w:val="24"/>
+              </w:rPr>
+              <m:t>m̂</m:t>
+            </m:r>
+          </m:e>
+          <m:sub>
+            <m:r>
+              <w:rPr>
+                <w:rFonts w:ascii="Cambria Math" w:eastAsiaTheme="minorEastAsia" w:hAnsi="Cambria Math" w:cs="Times New Roman"/>
+                <w:sz w:val="24"/>
+                <w:szCs w:val="24"/>
+              </w:rPr>
+              <m:t>k-1</m:t>
+            </m:r>
+          </m:sub>
+        </m:sSub>
+      </m:oMath>
+    </w:p>
+    <w:p>
+      <w:pPr>
+        <w:spacing w:line="480" w:lineRule="auto"/>
+        <w:rPr>
+          <w:rFonts w:ascii="Times New Roman" w:hAnsi="Times New Roman" w:cs="Times New Roman"/>
+          <w:sz w:val="24"/>
+          <w:szCs w:val="24"/>
+        </w:rPr>
+      </w:pPr>
+    </w:p>
+    <w:p>
+      <w:pPr>
+        <w:spacing w:line="480" w:lineRule="auto"/>
+        <w:rPr>
+          <w:rFonts w:ascii="Times New Roman" w:hAnsi="Times New Roman" w:cs="Times New Roman"/>
+          <w:sz w:val="24"/>
+          <w:szCs w:val="24"/>
+        </w:rPr>
+      </w:pPr>
+    </w:p>
+    <w:p>
+      <w:pPr>
+        <w:spacing w:line="480" w:lineRule="auto"/>
+        <w:rPr>
+          <w:rFonts w:ascii="Times New Roman" w:hAnsi="Times New Roman" w:cs="Times New Roman"/>
+          <w:sz w:val="24"/>
+          <w:szCs w:val="24"/>
+        </w:rPr>
+      </w:pPr>
+    </w:p>
+    <w:p>
+      <w:pPr>
+        <w:spacing w:line="480" w:lineRule="auto"/>
+        <w:rPr>
+          <w:rFonts w:ascii="Times New Roman" w:hAnsi="Times New Roman" w:cs="Times New Roman"/>
+          <w:sz w:val="24"/>
+          <w:szCs w:val="24"/>
+        </w:rPr>
+      </w:pPr>
+    </w:p>
+    <w:p>
+      <w:pPr>
+        <w:spacing w:line="480" w:lineRule="auto"/>
+        <w:rPr>
+          <w:rFonts w:ascii="Times New Roman" w:hAnsi="Times New Roman" w:cs="Times New Roman"/>
+          <w:sz w:val="24"/>
+          <w:szCs w:val="24"/>
+        </w:rPr>
+      </w:pPr>
+    </w:p>
+    <w:p>
+      <w:pPr>
+        <w:spacing w:line="480" w:lineRule="auto"/>
+        <w:rPr>
+          <w:rFonts w:ascii="Times New Roman" w:hAnsi="Times New Roman" w:cs="Times New Roman"/>
+          <w:sz w:val="24"/>
+          <w:szCs w:val="24"/>
+        </w:rPr>
+      </w:pPr>
+    </w:p>
+    <w:p>
+      <w:pPr>
+        <w:spacing w:line="480" w:lineRule="auto"/>
+        <w:rPr>
+          <w:rFonts w:ascii="Times New Roman" w:hAnsi="Times New Roman" w:cs="Times New Roman"/>
+          <w:sz w:val="24"/>
+          <w:szCs w:val="24"/>
+        </w:rPr>
+      </w:pPr>
+    </w:p>
+    <w:p>
+      <w:pPr>
+        <w:spacing w:line="480" w:lineRule="auto"/>
+        <w:rPr>
+          <w:rFonts w:ascii="Times New Roman" w:hAnsi="Times New Roman" w:cs="Times New Roman"/>
+          <w:sz w:val="24"/>
+          <w:szCs w:val="24"/>
+        </w:rPr>
+      </w:pPr>
+      <w:r>
+        <w:rPr>
+          <w:rFonts w:ascii="Times New Roman" w:hAnsi="Times New Roman" w:cs="Times New Roman"/>
+          <w:sz w:val="24"/>
+          <w:szCs w:val="24"/>
+        </w:rPr>
+        <w:lastRenderedPageBreak/>
         <w:tab/>
       </w:r>
       <w:proofErr w:type="spellStart"/>
@@ -1313,6 +5638,8 @@
         <w:br/>
         <w:t>}</w:t>
       </w:r>
+      <w:bookmarkStart w:id="0" w:name="_GoBack"/>
+      <w:bookmarkEnd w:id="0"/>
     </w:p>
     <w:p>
       <w:pPr>
@@ -1409,36 +5736,6 @@
     <w:p>
       <w:pPr>
         <w:spacing w:line="480" w:lineRule="auto"/>
-        <w:rPr>
-          <w:rFonts w:ascii="Times New Roman" w:hAnsi="Times New Roman" w:cs="Times New Roman"/>
-          <w:sz w:val="24"/>
-          <w:szCs w:val="24"/>
-        </w:rPr>
-      </w:pPr>
-    </w:p>
-    <w:p>
-      <w:pPr>
-        <w:spacing w:line="480" w:lineRule="auto"/>
-        <w:rPr>
-          <w:rFonts w:ascii="Times New Roman" w:hAnsi="Times New Roman" w:cs="Times New Roman"/>
-          <w:sz w:val="24"/>
-          <w:szCs w:val="24"/>
-        </w:rPr>
-      </w:pPr>
-    </w:p>
-    <w:p>
-      <w:pPr>
-        <w:spacing w:line="480" w:lineRule="auto"/>
-        <w:rPr>
-          <w:rFonts w:ascii="Times New Roman" w:hAnsi="Times New Roman" w:cs="Times New Roman"/>
-          <w:sz w:val="24"/>
-          <w:szCs w:val="24"/>
-        </w:rPr>
-      </w:pPr>
-    </w:p>
-    <w:p>
-      <w:pPr>
-        <w:spacing w:line="480" w:lineRule="auto"/>
         <w:jc w:val="center"/>
         <w:rPr>
           <w:rFonts w:ascii="Times New Roman" w:hAnsi="Times New Roman" w:cs="Times New Roman"/>
@@ -1456,6 +5753,7 @@
           <w:szCs w:val="24"/>
           <w:lang w:val="tr-TR"/>
         </w:rPr>
+        <w:lastRenderedPageBreak/>
         <w:t>REFERENCES</w:t>
       </w:r>
       <w:r>
@@ -2665,6 +6963,21 @@
       <w:lang w:val="en-US"/>
     </w:rPr>
   </w:style>
+  <w:style w:type="character" w:customStyle="1" w:styleId="fontstyle01">
+    <w:name w:val="fontstyle01"/>
+    <w:basedOn w:val="DefaultParagraphFont"/>
+    <w:rsid w:val="00C1203C"/>
+    <w:rPr>
+      <w:rFonts w:ascii="CMMI10" w:hAnsi="CMMI10" w:hint="default"/>
+      <w:b w:val="0"/>
+      <w:bCs w:val="0"/>
+      <w:i/>
+      <w:iCs/>
+      <w:color w:val="000000"/>
+      <w:sz w:val="20"/>
+      <w:szCs w:val="20"/>
+    </w:rPr>
+  </w:style>
 </w:styles>
 </file>
 
@@ -2934,7 +7247,7 @@
 </file>
 
 <file path=customXml/itemProps1.xml><?xml version="1.0" encoding="utf-8"?>
-<ds:datastoreItem xmlns:ds="http://schemas.openxmlformats.org/officeDocument/2006/customXml" ds:itemID="{2557AFF0-B073-4D41-8499-3F85CA2720F7}">
+<ds:datastoreItem xmlns:ds="http://schemas.openxmlformats.org/officeDocument/2006/customXml" ds:itemID="{35F91858-1F17-4F82-AC16-957DE516A9AE}">
   <ds:schemaRefs>
     <ds:schemaRef ds:uri="http://schemas.openxmlformats.org/officeDocument/2006/bibliography"/>
   </ds:schemaRefs>

</xml_diff>